<commit_message>
Version 2 des Tests
</commit_message>
<xml_diff>
--- a/doc/Copilot.docx
+++ b/doc/Copilot.docx
@@ -4,6 +4,2156 @@
   <w:body>
     <w:p>
       <w:pPr>
+        <w:pStyle w:val="Inhaltsverzeichnisberschrift"/>
+        <w:rPr>
+          <w:lang w:val="de-DE"/>
+        </w:rPr>
+      </w:pPr>
+      <w:r>
+        <w:rPr>
+          <w:lang w:val="de-DE"/>
+        </w:rPr>
+        <w:t xml:space="preserve"> </w:t>
+      </w:r>
+    </w:p>
+    <w:sdt>
+      <w:sdtPr>
+        <w:rPr>
+          <w:lang w:val="de-DE"/>
+        </w:rPr>
+        <w:id w:val="-918252818"/>
+        <w:docPartObj>
+          <w:docPartGallery w:val="Table of Contents"/>
+          <w:docPartUnique/>
+        </w:docPartObj>
+      </w:sdtPr>
+      <w:sdtEndPr>
+        <w:rPr>
+          <w:rFonts w:asciiTheme="minorHAnsi" w:eastAsiaTheme="minorHAnsi" w:hAnsiTheme="minorHAnsi" w:cstheme="minorBidi"/>
+          <w:b/>
+          <w:bCs/>
+          <w:color w:val="auto"/>
+          <w:sz w:val="22"/>
+          <w:szCs w:val="22"/>
+        </w:rPr>
+      </w:sdtEndPr>
+      <w:sdtContent>
+        <w:p>
+          <w:pPr>
+            <w:pStyle w:val="Inhaltsverzeichnisberschrift"/>
+          </w:pPr>
+          <w:r>
+            <w:rPr>
+              <w:lang w:val="de-DE"/>
+            </w:rPr>
+            <w:t>Inhalt</w:t>
+          </w:r>
+        </w:p>
+        <w:p>
+          <w:pPr>
+            <w:pStyle w:val="Verzeichnis3"/>
+            <w:tabs>
+              <w:tab w:val="right" w:leader="dot" w:pos="9396"/>
+            </w:tabs>
+            <w:rPr>
+              <w:rFonts w:eastAsiaTheme="minorEastAsia"/>
+              <w:noProof/>
+            </w:rPr>
+          </w:pPr>
+          <w:r>
+            <w:fldChar w:fldCharType="begin"/>
+          </w:r>
+          <w:r>
+            <w:instrText xml:space="preserve"> TOC \o "1-3" \h \z \u </w:instrText>
+          </w:r>
+          <w:r>
+            <w:fldChar w:fldCharType="separate"/>
+          </w:r>
+          <w:hyperlink w:anchor="_Toc209183474" w:history="1">
+            <w:r>
+              <w:rPr>
+                <w:rStyle w:val="Hyperlink"/>
+                <w:rFonts w:ascii="Times New Roman" w:eastAsia="Times New Roman" w:hAnsi="Times New Roman" w:cs="Times New Roman"/>
+                <w:b/>
+                <w:bCs/>
+                <w:noProof/>
+              </w:rPr>
+              <w:t>Copilot said: Let's break down your situation and help</w:t>
+            </w:r>
+            <w:r>
+              <w:rPr>
+                <w:noProof/>
+                <w:webHidden/>
+              </w:rPr>
+              <w:tab/>
+            </w:r>
+            <w:r>
+              <w:rPr>
+                <w:noProof/>
+                <w:webHidden/>
+              </w:rPr>
+              <w:fldChar w:fldCharType="begin"/>
+            </w:r>
+            <w:r>
+              <w:rPr>
+                <w:noProof/>
+                <w:webHidden/>
+              </w:rPr>
+              <w:instrText xml:space="preserve"> PAGEREF _Toc209183474 \h </w:instrText>
+            </w:r>
+            <w:r>
+              <w:rPr>
+                <w:noProof/>
+                <w:webHidden/>
+              </w:rPr>
+            </w:r>
+            <w:r>
+              <w:rPr>
+                <w:noProof/>
+                <w:webHidden/>
+              </w:rPr>
+              <w:fldChar w:fldCharType="separate"/>
+            </w:r>
+            <w:r>
+              <w:rPr>
+                <w:noProof/>
+                <w:webHidden/>
+              </w:rPr>
+              <w:t>2</w:t>
+            </w:r>
+            <w:r>
+              <w:rPr>
+                <w:noProof/>
+                <w:webHidden/>
+              </w:rPr>
+              <w:fldChar w:fldCharType="end"/>
+            </w:r>
+          </w:hyperlink>
+        </w:p>
+        <w:p>
+          <w:pPr>
+            <w:pStyle w:val="Verzeichnis2"/>
+            <w:tabs>
+              <w:tab w:val="right" w:leader="dot" w:pos="9396"/>
+            </w:tabs>
+            <w:rPr>
+              <w:rFonts w:eastAsiaTheme="minorEastAsia"/>
+              <w:noProof/>
+            </w:rPr>
+          </w:pPr>
+          <w:hyperlink w:anchor="_Toc209183475" w:history="1">
+            <w:r>
+              <w:rPr>
+                <w:rStyle w:val="Hyperlink"/>
+                <w:rFonts w:ascii="Times New Roman" w:eastAsia="Times New Roman" w:hAnsi="Times New Roman" w:cs="Times New Roman"/>
+                <w:b/>
+                <w:bCs/>
+                <w:noProof/>
+              </w:rPr>
+              <w:t>What Might Be Happening</w:t>
+            </w:r>
+            <w:r>
+              <w:rPr>
+                <w:noProof/>
+                <w:webHidden/>
+              </w:rPr>
+              <w:tab/>
+            </w:r>
+            <w:r>
+              <w:rPr>
+                <w:noProof/>
+                <w:webHidden/>
+              </w:rPr>
+              <w:fldChar w:fldCharType="begin"/>
+            </w:r>
+            <w:r>
+              <w:rPr>
+                <w:noProof/>
+                <w:webHidden/>
+              </w:rPr>
+              <w:instrText xml:space="preserve"> PAGEREF _Toc209183475 \h </w:instrText>
+            </w:r>
+            <w:r>
+              <w:rPr>
+                <w:noProof/>
+                <w:webHidden/>
+              </w:rPr>
+            </w:r>
+            <w:r>
+              <w:rPr>
+                <w:noProof/>
+                <w:webHidden/>
+              </w:rPr>
+              <w:fldChar w:fldCharType="separate"/>
+            </w:r>
+            <w:r>
+              <w:rPr>
+                <w:noProof/>
+                <w:webHidden/>
+              </w:rPr>
+              <w:t>2</w:t>
+            </w:r>
+            <w:r>
+              <w:rPr>
+                <w:noProof/>
+                <w:webHidden/>
+              </w:rPr>
+              <w:fldChar w:fldCharType="end"/>
+            </w:r>
+          </w:hyperlink>
+        </w:p>
+        <w:p>
+          <w:pPr>
+            <w:pStyle w:val="Verzeichnis3"/>
+            <w:tabs>
+              <w:tab w:val="right" w:leader="dot" w:pos="9396"/>
+            </w:tabs>
+            <w:rPr>
+              <w:rFonts w:eastAsiaTheme="minorEastAsia"/>
+              <w:noProof/>
+            </w:rPr>
+          </w:pPr>
+          <w:hyperlink w:anchor="_Toc209183476" w:history="1">
+            <w:r>
+              <w:rPr>
+                <w:rStyle w:val="Hyperlink"/>
+                <w:rFonts w:ascii="Times New Roman" w:eastAsia="Times New Roman" w:hAnsi="Times New Roman" w:cs="Times New Roman"/>
+                <w:b/>
+                <w:bCs/>
+                <w:noProof/>
+              </w:rPr>
+              <w:t>1. Local Commit vs. Pushed Commit</w:t>
+            </w:r>
+            <w:r>
+              <w:rPr>
+                <w:noProof/>
+                <w:webHidden/>
+              </w:rPr>
+              <w:tab/>
+            </w:r>
+            <w:r>
+              <w:rPr>
+                <w:noProof/>
+                <w:webHidden/>
+              </w:rPr>
+              <w:fldChar w:fldCharType="begin"/>
+            </w:r>
+            <w:r>
+              <w:rPr>
+                <w:noProof/>
+                <w:webHidden/>
+              </w:rPr>
+              <w:instrText xml:space="preserve"> PAGEREF _Toc209183476 \h </w:instrText>
+            </w:r>
+            <w:r>
+              <w:rPr>
+                <w:noProof/>
+                <w:webHidden/>
+              </w:rPr>
+            </w:r>
+            <w:r>
+              <w:rPr>
+                <w:noProof/>
+                <w:webHidden/>
+              </w:rPr>
+              <w:fldChar w:fldCharType="separate"/>
+            </w:r>
+            <w:r>
+              <w:rPr>
+                <w:noProof/>
+                <w:webHidden/>
+              </w:rPr>
+              <w:t>2</w:t>
+            </w:r>
+            <w:r>
+              <w:rPr>
+                <w:noProof/>
+                <w:webHidden/>
+              </w:rPr>
+              <w:fldChar w:fldCharType="end"/>
+            </w:r>
+          </w:hyperlink>
+        </w:p>
+        <w:p>
+          <w:pPr>
+            <w:pStyle w:val="Verzeichnis3"/>
+            <w:tabs>
+              <w:tab w:val="right" w:leader="dot" w:pos="9396"/>
+            </w:tabs>
+            <w:rPr>
+              <w:rFonts w:eastAsiaTheme="minorEastAsia"/>
+              <w:noProof/>
+            </w:rPr>
+          </w:pPr>
+          <w:hyperlink w:anchor="_Toc209183477" w:history="1">
+            <w:r>
+              <w:rPr>
+                <w:rStyle w:val="Hyperlink"/>
+                <w:rFonts w:ascii="Times New Roman" w:eastAsia="Times New Roman" w:hAnsi="Times New Roman" w:cs="Times New Roman"/>
+                <w:b/>
+                <w:bCs/>
+                <w:noProof/>
+              </w:rPr>
+              <w:t>2. SSH Keys &amp; Authentication</w:t>
+            </w:r>
+            <w:r>
+              <w:rPr>
+                <w:noProof/>
+                <w:webHidden/>
+              </w:rPr>
+              <w:tab/>
+            </w:r>
+            <w:r>
+              <w:rPr>
+                <w:noProof/>
+                <w:webHidden/>
+              </w:rPr>
+              <w:fldChar w:fldCharType="begin"/>
+            </w:r>
+            <w:r>
+              <w:rPr>
+                <w:noProof/>
+                <w:webHidden/>
+              </w:rPr>
+              <w:instrText xml:space="preserve"> PAGEREF _Toc209183477 \h </w:instrText>
+            </w:r>
+            <w:r>
+              <w:rPr>
+                <w:noProof/>
+                <w:webHidden/>
+              </w:rPr>
+            </w:r>
+            <w:r>
+              <w:rPr>
+                <w:noProof/>
+                <w:webHidden/>
+              </w:rPr>
+              <w:fldChar w:fldCharType="separate"/>
+            </w:r>
+            <w:r>
+              <w:rPr>
+                <w:noProof/>
+                <w:webHidden/>
+              </w:rPr>
+              <w:t>2</w:t>
+            </w:r>
+            <w:r>
+              <w:rPr>
+                <w:noProof/>
+                <w:webHidden/>
+              </w:rPr>
+              <w:fldChar w:fldCharType="end"/>
+            </w:r>
+          </w:hyperlink>
+        </w:p>
+        <w:p>
+          <w:pPr>
+            <w:pStyle w:val="Verzeichnis3"/>
+            <w:tabs>
+              <w:tab w:val="right" w:leader="dot" w:pos="9396"/>
+            </w:tabs>
+            <w:rPr>
+              <w:rFonts w:eastAsiaTheme="minorEastAsia"/>
+              <w:noProof/>
+            </w:rPr>
+          </w:pPr>
+          <w:hyperlink w:anchor="_Toc209183478" w:history="1">
+            <w:r>
+              <w:rPr>
+                <w:rStyle w:val="Hyperlink"/>
+                <w:rFonts w:ascii="Times New Roman" w:eastAsia="Times New Roman" w:hAnsi="Times New Roman" w:cs="Times New Roman"/>
+                <w:b/>
+                <w:bCs/>
+                <w:noProof/>
+              </w:rPr>
+              <w:t>3. Directory Not Visible on GitHub.com</w:t>
+            </w:r>
+            <w:r>
+              <w:rPr>
+                <w:noProof/>
+                <w:webHidden/>
+              </w:rPr>
+              <w:tab/>
+            </w:r>
+            <w:r>
+              <w:rPr>
+                <w:noProof/>
+                <w:webHidden/>
+              </w:rPr>
+              <w:fldChar w:fldCharType="begin"/>
+            </w:r>
+            <w:r>
+              <w:rPr>
+                <w:noProof/>
+                <w:webHidden/>
+              </w:rPr>
+              <w:instrText xml:space="preserve"> PAGEREF _Toc209183478 \h </w:instrText>
+            </w:r>
+            <w:r>
+              <w:rPr>
+                <w:noProof/>
+                <w:webHidden/>
+              </w:rPr>
+            </w:r>
+            <w:r>
+              <w:rPr>
+                <w:noProof/>
+                <w:webHidden/>
+              </w:rPr>
+              <w:fldChar w:fldCharType="separate"/>
+            </w:r>
+            <w:r>
+              <w:rPr>
+                <w:noProof/>
+                <w:webHidden/>
+              </w:rPr>
+              <w:t>2</w:t>
+            </w:r>
+            <w:r>
+              <w:rPr>
+                <w:noProof/>
+                <w:webHidden/>
+              </w:rPr>
+              <w:fldChar w:fldCharType="end"/>
+            </w:r>
+          </w:hyperlink>
+        </w:p>
+        <w:p>
+          <w:pPr>
+            <w:pStyle w:val="Verzeichnis2"/>
+            <w:tabs>
+              <w:tab w:val="right" w:leader="dot" w:pos="9396"/>
+            </w:tabs>
+            <w:rPr>
+              <w:rFonts w:eastAsiaTheme="minorEastAsia"/>
+              <w:noProof/>
+            </w:rPr>
+          </w:pPr>
+          <w:hyperlink w:anchor="_Toc209183479" w:history="1">
+            <w:r>
+              <w:rPr>
+                <w:rStyle w:val="Hyperlink"/>
+                <w:rFonts w:ascii="Times New Roman" w:eastAsia="Times New Roman" w:hAnsi="Times New Roman" w:cs="Times New Roman"/>
+                <w:b/>
+                <w:bCs/>
+                <w:noProof/>
+              </w:rPr>
+              <w:t>Steps to Troubleshoot &amp; Fix</w:t>
+            </w:r>
+            <w:r>
+              <w:rPr>
+                <w:noProof/>
+                <w:webHidden/>
+              </w:rPr>
+              <w:tab/>
+            </w:r>
+            <w:r>
+              <w:rPr>
+                <w:noProof/>
+                <w:webHidden/>
+              </w:rPr>
+              <w:fldChar w:fldCharType="begin"/>
+            </w:r>
+            <w:r>
+              <w:rPr>
+                <w:noProof/>
+                <w:webHidden/>
+              </w:rPr>
+              <w:instrText xml:space="preserve"> PAGEREF _Toc209183479 \h </w:instrText>
+            </w:r>
+            <w:r>
+              <w:rPr>
+                <w:noProof/>
+                <w:webHidden/>
+              </w:rPr>
+            </w:r>
+            <w:r>
+              <w:rPr>
+                <w:noProof/>
+                <w:webHidden/>
+              </w:rPr>
+              <w:fldChar w:fldCharType="separate"/>
+            </w:r>
+            <w:r>
+              <w:rPr>
+                <w:noProof/>
+                <w:webHidden/>
+              </w:rPr>
+              <w:t>2</w:t>
+            </w:r>
+            <w:r>
+              <w:rPr>
+                <w:noProof/>
+                <w:webHidden/>
+              </w:rPr>
+              <w:fldChar w:fldCharType="end"/>
+            </w:r>
+          </w:hyperlink>
+        </w:p>
+        <w:p>
+          <w:pPr>
+            <w:pStyle w:val="Verzeichnis3"/>
+            <w:tabs>
+              <w:tab w:val="right" w:leader="dot" w:pos="9396"/>
+            </w:tabs>
+            <w:rPr>
+              <w:rFonts w:eastAsiaTheme="minorEastAsia"/>
+              <w:noProof/>
+            </w:rPr>
+          </w:pPr>
+          <w:hyperlink w:anchor="_Toc209183480" w:history="1">
+            <w:r>
+              <w:rPr>
+                <w:rStyle w:val="Hyperlink"/>
+                <w:rFonts w:ascii="Times New Roman" w:eastAsia="Times New Roman" w:hAnsi="Times New Roman" w:cs="Times New Roman"/>
+                <w:b/>
+                <w:bCs/>
+                <w:noProof/>
+              </w:rPr>
+              <w:t>Step 1: Check Your Local vs. Remote Status</w:t>
+            </w:r>
+            <w:r>
+              <w:rPr>
+                <w:noProof/>
+                <w:webHidden/>
+              </w:rPr>
+              <w:tab/>
+            </w:r>
+            <w:r>
+              <w:rPr>
+                <w:noProof/>
+                <w:webHidden/>
+              </w:rPr>
+              <w:fldChar w:fldCharType="begin"/>
+            </w:r>
+            <w:r>
+              <w:rPr>
+                <w:noProof/>
+                <w:webHidden/>
+              </w:rPr>
+              <w:instrText xml:space="preserve"> PAGEREF _Toc209183480 \h </w:instrText>
+            </w:r>
+            <w:r>
+              <w:rPr>
+                <w:noProof/>
+                <w:webHidden/>
+              </w:rPr>
+            </w:r>
+            <w:r>
+              <w:rPr>
+                <w:noProof/>
+                <w:webHidden/>
+              </w:rPr>
+              <w:fldChar w:fldCharType="separate"/>
+            </w:r>
+            <w:r>
+              <w:rPr>
+                <w:noProof/>
+                <w:webHidden/>
+              </w:rPr>
+              <w:t>2</w:t>
+            </w:r>
+            <w:r>
+              <w:rPr>
+                <w:noProof/>
+                <w:webHidden/>
+              </w:rPr>
+              <w:fldChar w:fldCharType="end"/>
+            </w:r>
+          </w:hyperlink>
+        </w:p>
+        <w:p>
+          <w:pPr>
+            <w:pStyle w:val="Verzeichnis3"/>
+            <w:tabs>
+              <w:tab w:val="right" w:leader="dot" w:pos="9396"/>
+            </w:tabs>
+            <w:rPr>
+              <w:rFonts w:eastAsiaTheme="minorEastAsia"/>
+              <w:noProof/>
+            </w:rPr>
+          </w:pPr>
+          <w:hyperlink w:anchor="_Toc209183481" w:history="1">
+            <w:r>
+              <w:rPr>
+                <w:rStyle w:val="Hyperlink"/>
+                <w:rFonts w:ascii="Times New Roman" w:eastAsia="Times New Roman" w:hAnsi="Times New Roman" w:cs="Times New Roman"/>
+                <w:b/>
+                <w:bCs/>
+                <w:noProof/>
+              </w:rPr>
+              <w:t>Step 2: Try to Push Your Commit</w:t>
+            </w:r>
+            <w:r>
+              <w:rPr>
+                <w:noProof/>
+                <w:webHidden/>
+              </w:rPr>
+              <w:tab/>
+            </w:r>
+            <w:r>
+              <w:rPr>
+                <w:noProof/>
+                <w:webHidden/>
+              </w:rPr>
+              <w:fldChar w:fldCharType="begin"/>
+            </w:r>
+            <w:r>
+              <w:rPr>
+                <w:noProof/>
+                <w:webHidden/>
+              </w:rPr>
+              <w:instrText xml:space="preserve"> PAGEREF _Toc209183481 \h </w:instrText>
+            </w:r>
+            <w:r>
+              <w:rPr>
+                <w:noProof/>
+                <w:webHidden/>
+              </w:rPr>
+            </w:r>
+            <w:r>
+              <w:rPr>
+                <w:noProof/>
+                <w:webHidden/>
+              </w:rPr>
+              <w:fldChar w:fldCharType="separate"/>
+            </w:r>
+            <w:r>
+              <w:rPr>
+                <w:noProof/>
+                <w:webHidden/>
+              </w:rPr>
+              <w:t>3</w:t>
+            </w:r>
+            <w:r>
+              <w:rPr>
+                <w:noProof/>
+                <w:webHidden/>
+              </w:rPr>
+              <w:fldChar w:fldCharType="end"/>
+            </w:r>
+          </w:hyperlink>
+        </w:p>
+        <w:p>
+          <w:pPr>
+            <w:pStyle w:val="Verzeichnis3"/>
+            <w:tabs>
+              <w:tab w:val="right" w:leader="dot" w:pos="9396"/>
+            </w:tabs>
+            <w:rPr>
+              <w:rFonts w:eastAsiaTheme="minorEastAsia"/>
+              <w:noProof/>
+            </w:rPr>
+          </w:pPr>
+          <w:hyperlink w:anchor="_Toc209183482" w:history="1">
+            <w:r>
+              <w:rPr>
+                <w:rStyle w:val="Hyperlink"/>
+                <w:rFonts w:ascii="Times New Roman" w:eastAsia="Times New Roman" w:hAnsi="Times New Roman" w:cs="Times New Roman"/>
+                <w:b/>
+                <w:bCs/>
+                <w:noProof/>
+              </w:rPr>
+              <w:t>Step 3: Check Your SSH Key Setup</w:t>
+            </w:r>
+            <w:r>
+              <w:rPr>
+                <w:noProof/>
+                <w:webHidden/>
+              </w:rPr>
+              <w:tab/>
+            </w:r>
+            <w:r>
+              <w:rPr>
+                <w:noProof/>
+                <w:webHidden/>
+              </w:rPr>
+              <w:fldChar w:fldCharType="begin"/>
+            </w:r>
+            <w:r>
+              <w:rPr>
+                <w:noProof/>
+                <w:webHidden/>
+              </w:rPr>
+              <w:instrText xml:space="preserve"> PAGEREF _Toc209183482 \h </w:instrText>
+            </w:r>
+            <w:r>
+              <w:rPr>
+                <w:noProof/>
+                <w:webHidden/>
+              </w:rPr>
+            </w:r>
+            <w:r>
+              <w:rPr>
+                <w:noProof/>
+                <w:webHidden/>
+              </w:rPr>
+              <w:fldChar w:fldCharType="separate"/>
+            </w:r>
+            <w:r>
+              <w:rPr>
+                <w:noProof/>
+                <w:webHidden/>
+              </w:rPr>
+              <w:t>3</w:t>
+            </w:r>
+            <w:r>
+              <w:rPr>
+                <w:noProof/>
+                <w:webHidden/>
+              </w:rPr>
+              <w:fldChar w:fldCharType="end"/>
+            </w:r>
+          </w:hyperlink>
+        </w:p>
+        <w:p>
+          <w:pPr>
+            <w:pStyle w:val="Verzeichnis3"/>
+            <w:tabs>
+              <w:tab w:val="right" w:leader="dot" w:pos="9396"/>
+            </w:tabs>
+            <w:rPr>
+              <w:rFonts w:eastAsiaTheme="minorEastAsia"/>
+              <w:noProof/>
+            </w:rPr>
+          </w:pPr>
+          <w:hyperlink w:anchor="_Toc209183483" w:history="1">
+            <w:r>
+              <w:rPr>
+                <w:rStyle w:val="Hyperlink"/>
+                <w:rFonts w:ascii="Times New Roman" w:eastAsia="Times New Roman" w:hAnsi="Times New Roman" w:cs="Times New Roman"/>
+                <w:b/>
+                <w:bCs/>
+                <w:noProof/>
+              </w:rPr>
+              <w:t>Step 4: Verify Remote Repository</w:t>
+            </w:r>
+            <w:r>
+              <w:rPr>
+                <w:noProof/>
+                <w:webHidden/>
+              </w:rPr>
+              <w:tab/>
+            </w:r>
+            <w:r>
+              <w:rPr>
+                <w:noProof/>
+                <w:webHidden/>
+              </w:rPr>
+              <w:fldChar w:fldCharType="begin"/>
+            </w:r>
+            <w:r>
+              <w:rPr>
+                <w:noProof/>
+                <w:webHidden/>
+              </w:rPr>
+              <w:instrText xml:space="preserve"> PAGEREF _Toc209183483 \h </w:instrText>
+            </w:r>
+            <w:r>
+              <w:rPr>
+                <w:noProof/>
+                <w:webHidden/>
+              </w:rPr>
+            </w:r>
+            <w:r>
+              <w:rPr>
+                <w:noProof/>
+                <w:webHidden/>
+              </w:rPr>
+              <w:fldChar w:fldCharType="separate"/>
+            </w:r>
+            <w:r>
+              <w:rPr>
+                <w:noProof/>
+                <w:webHidden/>
+              </w:rPr>
+              <w:t>3</w:t>
+            </w:r>
+            <w:r>
+              <w:rPr>
+                <w:noProof/>
+                <w:webHidden/>
+              </w:rPr>
+              <w:fldChar w:fldCharType="end"/>
+            </w:r>
+          </w:hyperlink>
+        </w:p>
+        <w:p>
+          <w:pPr>
+            <w:pStyle w:val="Verzeichnis3"/>
+            <w:tabs>
+              <w:tab w:val="right" w:leader="dot" w:pos="9396"/>
+            </w:tabs>
+            <w:rPr>
+              <w:rFonts w:eastAsiaTheme="minorEastAsia"/>
+              <w:noProof/>
+            </w:rPr>
+          </w:pPr>
+          <w:hyperlink w:anchor="_Toc209183484" w:history="1">
+            <w:r>
+              <w:rPr>
+                <w:rStyle w:val="Hyperlink"/>
+                <w:rFonts w:ascii="Times New Roman" w:eastAsia="Times New Roman" w:hAnsi="Times New Roman" w:cs="Times New Roman"/>
+                <w:b/>
+                <w:bCs/>
+                <w:noProof/>
+              </w:rPr>
+              <w:t>Step 5: Refresh GitHub.com</w:t>
+            </w:r>
+            <w:r>
+              <w:rPr>
+                <w:noProof/>
+                <w:webHidden/>
+              </w:rPr>
+              <w:tab/>
+            </w:r>
+            <w:r>
+              <w:rPr>
+                <w:noProof/>
+                <w:webHidden/>
+              </w:rPr>
+              <w:fldChar w:fldCharType="begin"/>
+            </w:r>
+            <w:r>
+              <w:rPr>
+                <w:noProof/>
+                <w:webHidden/>
+              </w:rPr>
+              <w:instrText xml:space="preserve"> PAGEREF _Toc209183484 \h </w:instrText>
+            </w:r>
+            <w:r>
+              <w:rPr>
+                <w:noProof/>
+                <w:webHidden/>
+              </w:rPr>
+            </w:r>
+            <w:r>
+              <w:rPr>
+                <w:noProof/>
+                <w:webHidden/>
+              </w:rPr>
+              <w:fldChar w:fldCharType="separate"/>
+            </w:r>
+            <w:r>
+              <w:rPr>
+                <w:noProof/>
+                <w:webHidden/>
+              </w:rPr>
+              <w:t>3</w:t>
+            </w:r>
+            <w:r>
+              <w:rPr>
+                <w:noProof/>
+                <w:webHidden/>
+              </w:rPr>
+              <w:fldChar w:fldCharType="end"/>
+            </w:r>
+          </w:hyperlink>
+        </w:p>
+        <w:p>
+          <w:pPr>
+            <w:pStyle w:val="Verzeichnis2"/>
+            <w:tabs>
+              <w:tab w:val="right" w:leader="dot" w:pos="9396"/>
+            </w:tabs>
+            <w:rPr>
+              <w:rFonts w:eastAsiaTheme="minorEastAsia"/>
+              <w:noProof/>
+            </w:rPr>
+          </w:pPr>
+          <w:hyperlink w:anchor="_Toc209183485" w:history="1">
+            <w:r>
+              <w:rPr>
+                <w:rStyle w:val="Hyperlink"/>
+                <w:rFonts w:ascii="Times New Roman" w:eastAsia="Times New Roman" w:hAnsi="Times New Roman" w:cs="Times New Roman"/>
+                <w:b/>
+                <w:bCs/>
+                <w:noProof/>
+              </w:rPr>
+              <w:t>Summary</w:t>
+            </w:r>
+            <w:r>
+              <w:rPr>
+                <w:noProof/>
+                <w:webHidden/>
+              </w:rPr>
+              <w:tab/>
+            </w:r>
+            <w:r>
+              <w:rPr>
+                <w:noProof/>
+                <w:webHidden/>
+              </w:rPr>
+              <w:fldChar w:fldCharType="begin"/>
+            </w:r>
+            <w:r>
+              <w:rPr>
+                <w:noProof/>
+                <w:webHidden/>
+              </w:rPr>
+              <w:instrText xml:space="preserve"> PAGEREF _Toc209183485 \h </w:instrText>
+            </w:r>
+            <w:r>
+              <w:rPr>
+                <w:noProof/>
+                <w:webHidden/>
+              </w:rPr>
+            </w:r>
+            <w:r>
+              <w:rPr>
+                <w:noProof/>
+                <w:webHidden/>
+              </w:rPr>
+              <w:fldChar w:fldCharType="separate"/>
+            </w:r>
+            <w:r>
+              <w:rPr>
+                <w:noProof/>
+                <w:webHidden/>
+              </w:rPr>
+              <w:t>3</w:t>
+            </w:r>
+            <w:r>
+              <w:rPr>
+                <w:noProof/>
+                <w:webHidden/>
+              </w:rPr>
+              <w:fldChar w:fldCharType="end"/>
+            </w:r>
+          </w:hyperlink>
+        </w:p>
+        <w:p>
+          <w:pPr>
+            <w:pStyle w:val="Verzeichnis3"/>
+            <w:tabs>
+              <w:tab w:val="right" w:leader="dot" w:pos="9396"/>
+            </w:tabs>
+            <w:rPr>
+              <w:rFonts w:eastAsiaTheme="minorEastAsia"/>
+              <w:noProof/>
+            </w:rPr>
+          </w:pPr>
+          <w:hyperlink w:anchor="_Toc209183486" w:history="1">
+            <w:r>
+              <w:rPr>
+                <w:rStyle w:val="Hyperlink"/>
+                <w:rFonts w:ascii="Times New Roman" w:eastAsia="Times New Roman" w:hAnsi="Times New Roman" w:cs="Times New Roman"/>
+                <w:b/>
+                <w:bCs/>
+                <w:noProof/>
+              </w:rPr>
+              <w:t>You said: Your advice sounds good. I have addedhe</w:t>
+            </w:r>
+            <w:r>
+              <w:rPr>
+                <w:noProof/>
+                <w:webHidden/>
+              </w:rPr>
+              <w:tab/>
+            </w:r>
+            <w:r>
+              <w:rPr>
+                <w:noProof/>
+                <w:webHidden/>
+              </w:rPr>
+              <w:fldChar w:fldCharType="begin"/>
+            </w:r>
+            <w:r>
+              <w:rPr>
+                <w:noProof/>
+                <w:webHidden/>
+              </w:rPr>
+              <w:instrText xml:space="preserve"> PAGEREF _Toc209183486 \h </w:instrText>
+            </w:r>
+            <w:r>
+              <w:rPr>
+                <w:noProof/>
+                <w:webHidden/>
+              </w:rPr>
+            </w:r>
+            <w:r>
+              <w:rPr>
+                <w:noProof/>
+                <w:webHidden/>
+              </w:rPr>
+              <w:fldChar w:fldCharType="separate"/>
+            </w:r>
+            <w:r>
+              <w:rPr>
+                <w:noProof/>
+                <w:webHidden/>
+              </w:rPr>
+              <w:t>3</w:t>
+            </w:r>
+            <w:r>
+              <w:rPr>
+                <w:noProof/>
+                <w:webHidden/>
+              </w:rPr>
+              <w:fldChar w:fldCharType="end"/>
+            </w:r>
+          </w:hyperlink>
+        </w:p>
+        <w:p>
+          <w:pPr>
+            <w:pStyle w:val="Verzeichnis3"/>
+            <w:tabs>
+              <w:tab w:val="right" w:leader="dot" w:pos="9396"/>
+            </w:tabs>
+            <w:rPr>
+              <w:rFonts w:eastAsiaTheme="minorEastAsia"/>
+              <w:noProof/>
+            </w:rPr>
+          </w:pPr>
+          <w:hyperlink w:anchor="_Toc209183487" w:history="1">
+            <w:r>
+              <w:rPr>
+                <w:rStyle w:val="Hyperlink"/>
+                <w:rFonts w:ascii="Times New Roman" w:eastAsia="Times New Roman" w:hAnsi="Times New Roman" w:cs="Times New Roman"/>
+                <w:b/>
+                <w:bCs/>
+                <w:noProof/>
+              </w:rPr>
+              <w:t>Copilot said: Great! Since your SSH key is added</w:t>
+            </w:r>
+            <w:r>
+              <w:rPr>
+                <w:noProof/>
+                <w:webHidden/>
+              </w:rPr>
+              <w:tab/>
+            </w:r>
+            <w:r>
+              <w:rPr>
+                <w:noProof/>
+                <w:webHidden/>
+              </w:rPr>
+              <w:fldChar w:fldCharType="begin"/>
+            </w:r>
+            <w:r>
+              <w:rPr>
+                <w:noProof/>
+                <w:webHidden/>
+              </w:rPr>
+              <w:instrText xml:space="preserve"> PAGEREF _Toc209183487 \h </w:instrText>
+            </w:r>
+            <w:r>
+              <w:rPr>
+                <w:noProof/>
+                <w:webHidden/>
+              </w:rPr>
+            </w:r>
+            <w:r>
+              <w:rPr>
+                <w:noProof/>
+                <w:webHidden/>
+              </w:rPr>
+              <w:fldChar w:fldCharType="separate"/>
+            </w:r>
+            <w:r>
+              <w:rPr>
+                <w:noProof/>
+                <w:webHidden/>
+              </w:rPr>
+              <w:t>4</w:t>
+            </w:r>
+            <w:r>
+              <w:rPr>
+                <w:noProof/>
+                <w:webHidden/>
+              </w:rPr>
+              <w:fldChar w:fldCharType="end"/>
+            </w:r>
+          </w:hyperlink>
+        </w:p>
+        <w:p>
+          <w:pPr>
+            <w:pStyle w:val="Verzeichnis3"/>
+            <w:tabs>
+              <w:tab w:val="right" w:leader="dot" w:pos="9396"/>
+            </w:tabs>
+            <w:rPr>
+              <w:rFonts w:eastAsiaTheme="minorEastAsia"/>
+              <w:noProof/>
+            </w:rPr>
+          </w:pPr>
+          <w:hyperlink w:anchor="_Toc209183488" w:history="1">
+            <w:r>
+              <w:rPr>
+                <w:rStyle w:val="Hyperlink"/>
+                <w:rFonts w:ascii="Times New Roman" w:eastAsia="Times New Roman" w:hAnsi="Times New Roman" w:cs="Times New Roman"/>
+                <w:b/>
+                <w:bCs/>
+                <w:noProof/>
+              </w:rPr>
+              <w:t>1. Git Extensions</w:t>
+            </w:r>
+            <w:r>
+              <w:rPr>
+                <w:noProof/>
+                <w:webHidden/>
+              </w:rPr>
+              <w:tab/>
+            </w:r>
+            <w:r>
+              <w:rPr>
+                <w:noProof/>
+                <w:webHidden/>
+              </w:rPr>
+              <w:fldChar w:fldCharType="begin"/>
+            </w:r>
+            <w:r>
+              <w:rPr>
+                <w:noProof/>
+                <w:webHidden/>
+              </w:rPr>
+              <w:instrText xml:space="preserve"> PAGEREF _Toc209183488 \h </w:instrText>
+            </w:r>
+            <w:r>
+              <w:rPr>
+                <w:noProof/>
+                <w:webHidden/>
+              </w:rPr>
+            </w:r>
+            <w:r>
+              <w:rPr>
+                <w:noProof/>
+                <w:webHidden/>
+              </w:rPr>
+              <w:fldChar w:fldCharType="separate"/>
+            </w:r>
+            <w:r>
+              <w:rPr>
+                <w:noProof/>
+                <w:webHidden/>
+              </w:rPr>
+              <w:t>4</w:t>
+            </w:r>
+            <w:r>
+              <w:rPr>
+                <w:noProof/>
+                <w:webHidden/>
+              </w:rPr>
+              <w:fldChar w:fldCharType="end"/>
+            </w:r>
+          </w:hyperlink>
+        </w:p>
+        <w:p>
+          <w:pPr>
+            <w:pStyle w:val="Verzeichnis3"/>
+            <w:tabs>
+              <w:tab w:val="right" w:leader="dot" w:pos="9396"/>
+            </w:tabs>
+            <w:rPr>
+              <w:rFonts w:eastAsiaTheme="minorEastAsia"/>
+              <w:noProof/>
+            </w:rPr>
+          </w:pPr>
+          <w:hyperlink w:anchor="_Toc209183489" w:history="1">
+            <w:r>
+              <w:rPr>
+                <w:rStyle w:val="Hyperlink"/>
+                <w:rFonts w:ascii="Times New Roman" w:eastAsia="Times New Roman" w:hAnsi="Times New Roman" w:cs="Times New Roman"/>
+                <w:b/>
+                <w:bCs/>
+                <w:noProof/>
+              </w:rPr>
+              <w:t>2. Visual Studio</w:t>
+            </w:r>
+            <w:r>
+              <w:rPr>
+                <w:noProof/>
+                <w:webHidden/>
+              </w:rPr>
+              <w:tab/>
+            </w:r>
+            <w:r>
+              <w:rPr>
+                <w:noProof/>
+                <w:webHidden/>
+              </w:rPr>
+              <w:fldChar w:fldCharType="begin"/>
+            </w:r>
+            <w:r>
+              <w:rPr>
+                <w:noProof/>
+                <w:webHidden/>
+              </w:rPr>
+              <w:instrText xml:space="preserve"> PAGEREF _Toc209183489 \h </w:instrText>
+            </w:r>
+            <w:r>
+              <w:rPr>
+                <w:noProof/>
+                <w:webHidden/>
+              </w:rPr>
+            </w:r>
+            <w:r>
+              <w:rPr>
+                <w:noProof/>
+                <w:webHidden/>
+              </w:rPr>
+              <w:fldChar w:fldCharType="separate"/>
+            </w:r>
+            <w:r>
+              <w:rPr>
+                <w:noProof/>
+                <w:webHidden/>
+              </w:rPr>
+              <w:t>4</w:t>
+            </w:r>
+            <w:r>
+              <w:rPr>
+                <w:noProof/>
+                <w:webHidden/>
+              </w:rPr>
+              <w:fldChar w:fldCharType="end"/>
+            </w:r>
+          </w:hyperlink>
+        </w:p>
+        <w:p>
+          <w:pPr>
+            <w:pStyle w:val="Verzeichnis3"/>
+            <w:tabs>
+              <w:tab w:val="right" w:leader="dot" w:pos="9396"/>
+            </w:tabs>
+            <w:rPr>
+              <w:rFonts w:eastAsiaTheme="minorEastAsia"/>
+              <w:noProof/>
+            </w:rPr>
+          </w:pPr>
+          <w:hyperlink w:anchor="_Toc209183490" w:history="1">
+            <w:r>
+              <w:rPr>
+                <w:rStyle w:val="Hyperlink"/>
+                <w:rFonts w:ascii="Times New Roman" w:eastAsia="Times New Roman" w:hAnsi="Times New Roman" w:cs="Times New Roman"/>
+                <w:b/>
+                <w:bCs/>
+                <w:noProof/>
+              </w:rPr>
+              <w:t>3. Command Line (Git Bash or Terminal)</w:t>
+            </w:r>
+            <w:r>
+              <w:rPr>
+                <w:noProof/>
+                <w:webHidden/>
+              </w:rPr>
+              <w:tab/>
+            </w:r>
+            <w:r>
+              <w:rPr>
+                <w:noProof/>
+                <w:webHidden/>
+              </w:rPr>
+              <w:fldChar w:fldCharType="begin"/>
+            </w:r>
+            <w:r>
+              <w:rPr>
+                <w:noProof/>
+                <w:webHidden/>
+              </w:rPr>
+              <w:instrText xml:space="preserve"> PAGEREF _Toc209183490 \h </w:instrText>
+            </w:r>
+            <w:r>
+              <w:rPr>
+                <w:noProof/>
+                <w:webHidden/>
+              </w:rPr>
+            </w:r>
+            <w:r>
+              <w:rPr>
+                <w:noProof/>
+                <w:webHidden/>
+              </w:rPr>
+              <w:fldChar w:fldCharType="separate"/>
+            </w:r>
+            <w:r>
+              <w:rPr>
+                <w:noProof/>
+                <w:webHidden/>
+              </w:rPr>
+              <w:t>4</w:t>
+            </w:r>
+            <w:r>
+              <w:rPr>
+                <w:noProof/>
+                <w:webHidden/>
+              </w:rPr>
+              <w:fldChar w:fldCharType="end"/>
+            </w:r>
+          </w:hyperlink>
+        </w:p>
+        <w:p>
+          <w:pPr>
+            <w:pStyle w:val="Verzeichnis3"/>
+            <w:tabs>
+              <w:tab w:val="right" w:leader="dot" w:pos="9396"/>
+            </w:tabs>
+            <w:rPr>
+              <w:rFonts w:eastAsiaTheme="minorEastAsia"/>
+              <w:noProof/>
+            </w:rPr>
+          </w:pPr>
+          <w:hyperlink w:anchor="_Toc209183491" w:history="1">
+            <w:r>
+              <w:rPr>
+                <w:rStyle w:val="Hyperlink"/>
+                <w:rFonts w:ascii="Times New Roman" w:eastAsia="Times New Roman" w:hAnsi="Times New Roman" w:cs="Times New Roman"/>
+                <w:b/>
+                <w:bCs/>
+                <w:noProof/>
+              </w:rPr>
+              <w:t>You said: I am not finished with my question,</w:t>
+            </w:r>
+            <w:r>
+              <w:rPr>
+                <w:noProof/>
+                <w:webHidden/>
+              </w:rPr>
+              <w:tab/>
+            </w:r>
+            <w:r>
+              <w:rPr>
+                <w:noProof/>
+                <w:webHidden/>
+              </w:rPr>
+              <w:fldChar w:fldCharType="begin"/>
+            </w:r>
+            <w:r>
+              <w:rPr>
+                <w:noProof/>
+                <w:webHidden/>
+              </w:rPr>
+              <w:instrText xml:space="preserve"> PAGEREF _Toc209183491 \h </w:instrText>
+            </w:r>
+            <w:r>
+              <w:rPr>
+                <w:noProof/>
+                <w:webHidden/>
+              </w:rPr>
+            </w:r>
+            <w:r>
+              <w:rPr>
+                <w:noProof/>
+                <w:webHidden/>
+              </w:rPr>
+              <w:fldChar w:fldCharType="separate"/>
+            </w:r>
+            <w:r>
+              <w:rPr>
+                <w:noProof/>
+                <w:webHidden/>
+              </w:rPr>
+              <w:t>5</w:t>
+            </w:r>
+            <w:r>
+              <w:rPr>
+                <w:noProof/>
+                <w:webHidden/>
+              </w:rPr>
+              <w:fldChar w:fldCharType="end"/>
+            </w:r>
+          </w:hyperlink>
+        </w:p>
+        <w:p>
+          <w:pPr>
+            <w:pStyle w:val="Verzeichnis3"/>
+            <w:tabs>
+              <w:tab w:val="right" w:leader="dot" w:pos="9396"/>
+            </w:tabs>
+            <w:rPr>
+              <w:rFonts w:eastAsiaTheme="minorEastAsia"/>
+              <w:noProof/>
+            </w:rPr>
+          </w:pPr>
+          <w:hyperlink w:anchor="_Toc209183492" w:history="1">
+            <w:r>
+              <w:rPr>
+                <w:rStyle w:val="Hyperlink"/>
+                <w:rFonts w:ascii="Times New Roman" w:eastAsia="Times New Roman" w:hAnsi="Times New Roman" w:cs="Times New Roman"/>
+                <w:b/>
+                <w:bCs/>
+                <w:noProof/>
+              </w:rPr>
+              <w:t>Copilot said: Thanks for the additional info! Your situation</w:t>
+            </w:r>
+            <w:r>
+              <w:rPr>
+                <w:noProof/>
+                <w:webHidden/>
+              </w:rPr>
+              <w:tab/>
+            </w:r>
+            <w:r>
+              <w:rPr>
+                <w:noProof/>
+                <w:webHidden/>
+              </w:rPr>
+              <w:fldChar w:fldCharType="begin"/>
+            </w:r>
+            <w:r>
+              <w:rPr>
+                <w:noProof/>
+                <w:webHidden/>
+              </w:rPr>
+              <w:instrText xml:space="preserve"> PAGEREF _Toc209183492 \h </w:instrText>
+            </w:r>
+            <w:r>
+              <w:rPr>
+                <w:noProof/>
+                <w:webHidden/>
+              </w:rPr>
+            </w:r>
+            <w:r>
+              <w:rPr>
+                <w:noProof/>
+                <w:webHidden/>
+              </w:rPr>
+              <w:fldChar w:fldCharType="separate"/>
+            </w:r>
+            <w:r>
+              <w:rPr>
+                <w:noProof/>
+                <w:webHidden/>
+              </w:rPr>
+              <w:t>5</w:t>
+            </w:r>
+            <w:r>
+              <w:rPr>
+                <w:noProof/>
+                <w:webHidden/>
+              </w:rPr>
+              <w:fldChar w:fldCharType="end"/>
+            </w:r>
+          </w:hyperlink>
+        </w:p>
+        <w:p>
+          <w:pPr>
+            <w:pStyle w:val="Verzeichnis2"/>
+            <w:tabs>
+              <w:tab w:val="right" w:leader="dot" w:pos="9396"/>
+            </w:tabs>
+            <w:rPr>
+              <w:rFonts w:eastAsiaTheme="minorEastAsia"/>
+              <w:noProof/>
+            </w:rPr>
+          </w:pPr>
+          <w:hyperlink w:anchor="_Toc209183493" w:history="1">
+            <w:r>
+              <w:rPr>
+                <w:rStyle w:val="Hyperlink"/>
+                <w:rFonts w:ascii="Times New Roman" w:eastAsia="Times New Roman" w:hAnsi="Times New Roman" w:cs="Times New Roman"/>
+                <w:b/>
+                <w:bCs/>
+                <w:noProof/>
+              </w:rPr>
+              <w:t>What's Happening</w:t>
+            </w:r>
+            <w:r>
+              <w:rPr>
+                <w:noProof/>
+                <w:webHidden/>
+              </w:rPr>
+              <w:tab/>
+            </w:r>
+            <w:r>
+              <w:rPr>
+                <w:noProof/>
+                <w:webHidden/>
+              </w:rPr>
+              <w:fldChar w:fldCharType="begin"/>
+            </w:r>
+            <w:r>
+              <w:rPr>
+                <w:noProof/>
+                <w:webHidden/>
+              </w:rPr>
+              <w:instrText xml:space="preserve"> PAGEREF _Toc209183493 \h </w:instrText>
+            </w:r>
+            <w:r>
+              <w:rPr>
+                <w:noProof/>
+                <w:webHidden/>
+              </w:rPr>
+            </w:r>
+            <w:r>
+              <w:rPr>
+                <w:noProof/>
+                <w:webHidden/>
+              </w:rPr>
+              <w:fldChar w:fldCharType="separate"/>
+            </w:r>
+            <w:r>
+              <w:rPr>
+                <w:noProof/>
+                <w:webHidden/>
+              </w:rPr>
+              <w:t>5</w:t>
+            </w:r>
+            <w:r>
+              <w:rPr>
+                <w:noProof/>
+                <w:webHidden/>
+              </w:rPr>
+              <w:fldChar w:fldCharType="end"/>
+            </w:r>
+          </w:hyperlink>
+        </w:p>
+        <w:p>
+          <w:pPr>
+            <w:pStyle w:val="Verzeichnis2"/>
+            <w:tabs>
+              <w:tab w:val="right" w:leader="dot" w:pos="9396"/>
+            </w:tabs>
+            <w:rPr>
+              <w:rFonts w:eastAsiaTheme="minorEastAsia"/>
+              <w:noProof/>
+            </w:rPr>
+          </w:pPr>
+          <w:hyperlink w:anchor="_Toc209183494" w:history="1">
+            <w:r>
+              <w:rPr>
+                <w:rStyle w:val="Hyperlink"/>
+                <w:rFonts w:ascii="Times New Roman" w:eastAsia="Times New Roman" w:hAnsi="Times New Roman" w:cs="Times New Roman"/>
+                <w:b/>
+                <w:bCs/>
+                <w:noProof/>
+              </w:rPr>
+              <w:t>Step-by-Step Solution</w:t>
+            </w:r>
+            <w:r>
+              <w:rPr>
+                <w:noProof/>
+                <w:webHidden/>
+              </w:rPr>
+              <w:tab/>
+            </w:r>
+            <w:r>
+              <w:rPr>
+                <w:noProof/>
+                <w:webHidden/>
+              </w:rPr>
+              <w:fldChar w:fldCharType="begin"/>
+            </w:r>
+            <w:r>
+              <w:rPr>
+                <w:noProof/>
+                <w:webHidden/>
+              </w:rPr>
+              <w:instrText xml:space="preserve"> PAGEREF _Toc209183494 \h </w:instrText>
+            </w:r>
+            <w:r>
+              <w:rPr>
+                <w:noProof/>
+                <w:webHidden/>
+              </w:rPr>
+            </w:r>
+            <w:r>
+              <w:rPr>
+                <w:noProof/>
+                <w:webHidden/>
+              </w:rPr>
+              <w:fldChar w:fldCharType="separate"/>
+            </w:r>
+            <w:r>
+              <w:rPr>
+                <w:noProof/>
+                <w:webHidden/>
+              </w:rPr>
+              <w:t>5</w:t>
+            </w:r>
+            <w:r>
+              <w:rPr>
+                <w:noProof/>
+                <w:webHidden/>
+              </w:rPr>
+              <w:fldChar w:fldCharType="end"/>
+            </w:r>
+          </w:hyperlink>
+        </w:p>
+        <w:p>
+          <w:pPr>
+            <w:pStyle w:val="Verzeichnis3"/>
+            <w:tabs>
+              <w:tab w:val="right" w:leader="dot" w:pos="9396"/>
+            </w:tabs>
+            <w:rPr>
+              <w:rFonts w:eastAsiaTheme="minorEastAsia"/>
+              <w:noProof/>
+            </w:rPr>
+          </w:pPr>
+          <w:hyperlink w:anchor="_Toc209183495" w:history="1">
+            <w:r>
+              <w:rPr>
+                <w:rStyle w:val="Hyperlink"/>
+                <w:rFonts w:ascii="Times New Roman" w:eastAsia="Times New Roman" w:hAnsi="Times New Roman" w:cs="Times New Roman"/>
+                <w:b/>
+                <w:bCs/>
+                <w:noProof/>
+              </w:rPr>
+              <w:t>1. Create the Repository on GitHub</w:t>
+            </w:r>
+            <w:r>
+              <w:rPr>
+                <w:noProof/>
+                <w:webHidden/>
+              </w:rPr>
+              <w:tab/>
+            </w:r>
+            <w:r>
+              <w:rPr>
+                <w:noProof/>
+                <w:webHidden/>
+              </w:rPr>
+              <w:fldChar w:fldCharType="begin"/>
+            </w:r>
+            <w:r>
+              <w:rPr>
+                <w:noProof/>
+                <w:webHidden/>
+              </w:rPr>
+              <w:instrText xml:space="preserve"> PAGEREF _Toc209183495 \h </w:instrText>
+            </w:r>
+            <w:r>
+              <w:rPr>
+                <w:noProof/>
+                <w:webHidden/>
+              </w:rPr>
+            </w:r>
+            <w:r>
+              <w:rPr>
+                <w:noProof/>
+                <w:webHidden/>
+              </w:rPr>
+              <w:fldChar w:fldCharType="separate"/>
+            </w:r>
+            <w:r>
+              <w:rPr>
+                <w:noProof/>
+                <w:webHidden/>
+              </w:rPr>
+              <w:t>5</w:t>
+            </w:r>
+            <w:r>
+              <w:rPr>
+                <w:noProof/>
+                <w:webHidden/>
+              </w:rPr>
+              <w:fldChar w:fldCharType="end"/>
+            </w:r>
+          </w:hyperlink>
+        </w:p>
+        <w:p>
+          <w:pPr>
+            <w:pStyle w:val="Verzeichnis3"/>
+            <w:tabs>
+              <w:tab w:val="right" w:leader="dot" w:pos="9396"/>
+            </w:tabs>
+            <w:rPr>
+              <w:rFonts w:eastAsiaTheme="minorEastAsia"/>
+              <w:noProof/>
+            </w:rPr>
+          </w:pPr>
+          <w:hyperlink w:anchor="_Toc209183496" w:history="1">
+            <w:r>
+              <w:rPr>
+                <w:rStyle w:val="Hyperlink"/>
+                <w:rFonts w:ascii="Times New Roman" w:eastAsia="Times New Roman" w:hAnsi="Times New Roman" w:cs="Times New Roman"/>
+                <w:b/>
+                <w:bCs/>
+                <w:noProof/>
+              </w:rPr>
+              <w:t>2. Connect Your Local Repo to the Remote</w:t>
+            </w:r>
+            <w:r>
+              <w:rPr>
+                <w:noProof/>
+                <w:webHidden/>
+              </w:rPr>
+              <w:tab/>
+            </w:r>
+            <w:r>
+              <w:rPr>
+                <w:noProof/>
+                <w:webHidden/>
+              </w:rPr>
+              <w:fldChar w:fldCharType="begin"/>
+            </w:r>
+            <w:r>
+              <w:rPr>
+                <w:noProof/>
+                <w:webHidden/>
+              </w:rPr>
+              <w:instrText xml:space="preserve"> PAGEREF _Toc209183496 \h </w:instrText>
+            </w:r>
+            <w:r>
+              <w:rPr>
+                <w:noProof/>
+                <w:webHidden/>
+              </w:rPr>
+            </w:r>
+            <w:r>
+              <w:rPr>
+                <w:noProof/>
+                <w:webHidden/>
+              </w:rPr>
+              <w:fldChar w:fldCharType="separate"/>
+            </w:r>
+            <w:r>
+              <w:rPr>
+                <w:noProof/>
+                <w:webHidden/>
+              </w:rPr>
+              <w:t>5</w:t>
+            </w:r>
+            <w:r>
+              <w:rPr>
+                <w:noProof/>
+                <w:webHidden/>
+              </w:rPr>
+              <w:fldChar w:fldCharType="end"/>
+            </w:r>
+          </w:hyperlink>
+        </w:p>
+        <w:p>
+          <w:pPr>
+            <w:pStyle w:val="Verzeichnis3"/>
+            <w:tabs>
+              <w:tab w:val="right" w:leader="dot" w:pos="9396"/>
+            </w:tabs>
+            <w:rPr>
+              <w:rFonts w:eastAsiaTheme="minorEastAsia"/>
+              <w:noProof/>
+            </w:rPr>
+          </w:pPr>
+          <w:hyperlink w:anchor="_Toc209183497" w:history="1">
+            <w:r>
+              <w:rPr>
+                <w:rStyle w:val="Hyperlink"/>
+                <w:rFonts w:ascii="Times New Roman" w:eastAsia="Times New Roman" w:hAnsi="Times New Roman" w:cs="Times New Roman"/>
+                <w:b/>
+                <w:bCs/>
+                <w:noProof/>
+              </w:rPr>
+              <w:t>3. Push Your Local Commits to GitHub</w:t>
+            </w:r>
+            <w:r>
+              <w:rPr>
+                <w:noProof/>
+                <w:webHidden/>
+              </w:rPr>
+              <w:tab/>
+            </w:r>
+            <w:r>
+              <w:rPr>
+                <w:noProof/>
+                <w:webHidden/>
+              </w:rPr>
+              <w:fldChar w:fldCharType="begin"/>
+            </w:r>
+            <w:r>
+              <w:rPr>
+                <w:noProof/>
+                <w:webHidden/>
+              </w:rPr>
+              <w:instrText xml:space="preserve"> PAGEREF _Toc209183497 \h </w:instrText>
+            </w:r>
+            <w:r>
+              <w:rPr>
+                <w:noProof/>
+                <w:webHidden/>
+              </w:rPr>
+            </w:r>
+            <w:r>
+              <w:rPr>
+                <w:noProof/>
+                <w:webHidden/>
+              </w:rPr>
+              <w:fldChar w:fldCharType="separate"/>
+            </w:r>
+            <w:r>
+              <w:rPr>
+                <w:noProof/>
+                <w:webHidden/>
+              </w:rPr>
+              <w:t>6</w:t>
+            </w:r>
+            <w:r>
+              <w:rPr>
+                <w:noProof/>
+                <w:webHidden/>
+              </w:rPr>
+              <w:fldChar w:fldCharType="end"/>
+            </w:r>
+          </w:hyperlink>
+        </w:p>
+        <w:p>
+          <w:pPr>
+            <w:pStyle w:val="Verzeichnis3"/>
+            <w:tabs>
+              <w:tab w:val="right" w:leader="dot" w:pos="9396"/>
+            </w:tabs>
+            <w:rPr>
+              <w:rFonts w:eastAsiaTheme="minorEastAsia"/>
+              <w:noProof/>
+            </w:rPr>
+          </w:pPr>
+          <w:hyperlink w:anchor="_Toc209183498" w:history="1">
+            <w:r>
+              <w:rPr>
+                <w:rStyle w:val="Hyperlink"/>
+                <w:rFonts w:ascii="Times New Roman" w:eastAsia="Times New Roman" w:hAnsi="Times New Roman" w:cs="Times New Roman"/>
+                <w:b/>
+                <w:bCs/>
+                <w:noProof/>
+              </w:rPr>
+              <w:t>4. Check GitHub.com</w:t>
+            </w:r>
+            <w:r>
+              <w:rPr>
+                <w:noProof/>
+                <w:webHidden/>
+              </w:rPr>
+              <w:tab/>
+            </w:r>
+            <w:r>
+              <w:rPr>
+                <w:noProof/>
+                <w:webHidden/>
+              </w:rPr>
+              <w:fldChar w:fldCharType="begin"/>
+            </w:r>
+            <w:r>
+              <w:rPr>
+                <w:noProof/>
+                <w:webHidden/>
+              </w:rPr>
+              <w:instrText xml:space="preserve"> PAGEREF _Toc209183498 \h </w:instrText>
+            </w:r>
+            <w:r>
+              <w:rPr>
+                <w:noProof/>
+                <w:webHidden/>
+              </w:rPr>
+            </w:r>
+            <w:r>
+              <w:rPr>
+                <w:noProof/>
+                <w:webHidden/>
+              </w:rPr>
+              <w:fldChar w:fldCharType="separate"/>
+            </w:r>
+            <w:r>
+              <w:rPr>
+                <w:noProof/>
+                <w:webHidden/>
+              </w:rPr>
+              <w:t>6</w:t>
+            </w:r>
+            <w:r>
+              <w:rPr>
+                <w:noProof/>
+                <w:webHidden/>
+              </w:rPr>
+              <w:fldChar w:fldCharType="end"/>
+            </w:r>
+          </w:hyperlink>
+        </w:p>
+        <w:p>
+          <w:pPr>
+            <w:pStyle w:val="Verzeichnis2"/>
+            <w:tabs>
+              <w:tab w:val="right" w:leader="dot" w:pos="9396"/>
+            </w:tabs>
+            <w:rPr>
+              <w:rFonts w:eastAsiaTheme="minorEastAsia"/>
+              <w:noProof/>
+            </w:rPr>
+          </w:pPr>
+          <w:hyperlink w:anchor="_Toc209183499" w:history="1">
+            <w:r>
+              <w:rPr>
+                <w:rStyle w:val="Hyperlink"/>
+                <w:rFonts w:ascii="Times New Roman" w:eastAsia="Times New Roman" w:hAnsi="Times New Roman" w:cs="Times New Roman"/>
+                <w:b/>
+                <w:bCs/>
+                <w:noProof/>
+              </w:rPr>
+              <w:t>Summary</w:t>
+            </w:r>
+            <w:r>
+              <w:rPr>
+                <w:noProof/>
+                <w:webHidden/>
+              </w:rPr>
+              <w:tab/>
+            </w:r>
+            <w:r>
+              <w:rPr>
+                <w:noProof/>
+                <w:webHidden/>
+              </w:rPr>
+              <w:fldChar w:fldCharType="begin"/>
+            </w:r>
+            <w:r>
+              <w:rPr>
+                <w:noProof/>
+                <w:webHidden/>
+              </w:rPr>
+              <w:instrText xml:space="preserve"> PAGEREF _Toc209183499 \h </w:instrText>
+            </w:r>
+            <w:r>
+              <w:rPr>
+                <w:noProof/>
+                <w:webHidden/>
+              </w:rPr>
+            </w:r>
+            <w:r>
+              <w:rPr>
+                <w:noProof/>
+                <w:webHidden/>
+              </w:rPr>
+              <w:fldChar w:fldCharType="separate"/>
+            </w:r>
+            <w:r>
+              <w:rPr>
+                <w:noProof/>
+                <w:webHidden/>
+              </w:rPr>
+              <w:t>6</w:t>
+            </w:r>
+            <w:r>
+              <w:rPr>
+                <w:noProof/>
+                <w:webHidden/>
+              </w:rPr>
+              <w:fldChar w:fldCharType="end"/>
+            </w:r>
+          </w:hyperlink>
+        </w:p>
+        <w:p>
+          <w:pPr>
+            <w:pStyle w:val="Verzeichnis3"/>
+            <w:tabs>
+              <w:tab w:val="right" w:leader="dot" w:pos="9396"/>
+            </w:tabs>
+            <w:rPr>
+              <w:rFonts w:eastAsiaTheme="minorEastAsia"/>
+              <w:noProof/>
+            </w:rPr>
+          </w:pPr>
+          <w:hyperlink w:anchor="_Toc209183500" w:history="1">
+            <w:r>
+              <w:rPr>
+                <w:rStyle w:val="Hyperlink"/>
+                <w:rFonts w:ascii="Segoe UI" w:hAnsi="Segoe UI" w:cs="Segoe UI"/>
+                <w:noProof/>
+              </w:rPr>
+              <w:t>1. Copy and Paste</w:t>
+            </w:r>
+            <w:r>
+              <w:rPr>
+                <w:noProof/>
+                <w:webHidden/>
+              </w:rPr>
+              <w:tab/>
+            </w:r>
+            <w:r>
+              <w:rPr>
+                <w:noProof/>
+                <w:webHidden/>
+              </w:rPr>
+              <w:fldChar w:fldCharType="begin"/>
+            </w:r>
+            <w:r>
+              <w:rPr>
+                <w:noProof/>
+                <w:webHidden/>
+              </w:rPr>
+              <w:instrText xml:space="preserve"> PAGEREF _Toc209183500 \h </w:instrText>
+            </w:r>
+            <w:r>
+              <w:rPr>
+                <w:noProof/>
+                <w:webHidden/>
+              </w:rPr>
+            </w:r>
+            <w:r>
+              <w:rPr>
+                <w:noProof/>
+                <w:webHidden/>
+              </w:rPr>
+              <w:fldChar w:fldCharType="separate"/>
+            </w:r>
+            <w:r>
+              <w:rPr>
+                <w:noProof/>
+                <w:webHidden/>
+              </w:rPr>
+              <w:t>7</w:t>
+            </w:r>
+            <w:r>
+              <w:rPr>
+                <w:noProof/>
+                <w:webHidden/>
+              </w:rPr>
+              <w:fldChar w:fldCharType="end"/>
+            </w:r>
+          </w:hyperlink>
+        </w:p>
+        <w:p>
+          <w:pPr>
+            <w:pStyle w:val="Verzeichnis3"/>
+            <w:tabs>
+              <w:tab w:val="right" w:leader="dot" w:pos="9396"/>
+            </w:tabs>
+            <w:rPr>
+              <w:rFonts w:eastAsiaTheme="minorEastAsia"/>
+              <w:noProof/>
+            </w:rPr>
+          </w:pPr>
+          <w:hyperlink w:anchor="_Toc209183501" w:history="1">
+            <w:r>
+              <w:rPr>
+                <w:rStyle w:val="Hyperlink"/>
+                <w:rFonts w:ascii="Segoe UI" w:hAnsi="Segoe UI" w:cs="Segoe UI"/>
+                <w:noProof/>
+              </w:rPr>
+              <w:t>2. Save as Markdown or Text</w:t>
+            </w:r>
+            <w:r>
+              <w:rPr>
+                <w:noProof/>
+                <w:webHidden/>
+              </w:rPr>
+              <w:tab/>
+            </w:r>
+            <w:r>
+              <w:rPr>
+                <w:noProof/>
+                <w:webHidden/>
+              </w:rPr>
+              <w:fldChar w:fldCharType="begin"/>
+            </w:r>
+            <w:r>
+              <w:rPr>
+                <w:noProof/>
+                <w:webHidden/>
+              </w:rPr>
+              <w:instrText xml:space="preserve"> PAGEREF _Toc209183501 \h </w:instrText>
+            </w:r>
+            <w:r>
+              <w:rPr>
+                <w:noProof/>
+                <w:webHidden/>
+              </w:rPr>
+            </w:r>
+            <w:r>
+              <w:rPr>
+                <w:noProof/>
+                <w:webHidden/>
+              </w:rPr>
+              <w:fldChar w:fldCharType="separate"/>
+            </w:r>
+            <w:r>
+              <w:rPr>
+                <w:noProof/>
+                <w:webHidden/>
+              </w:rPr>
+              <w:t>7</w:t>
+            </w:r>
+            <w:r>
+              <w:rPr>
+                <w:noProof/>
+                <w:webHidden/>
+              </w:rPr>
+              <w:fldChar w:fldCharType="end"/>
+            </w:r>
+          </w:hyperlink>
+        </w:p>
+        <w:p>
+          <w:pPr>
+            <w:pStyle w:val="Verzeichnis3"/>
+            <w:tabs>
+              <w:tab w:val="right" w:leader="dot" w:pos="9396"/>
+            </w:tabs>
+            <w:rPr>
+              <w:rFonts w:eastAsiaTheme="minorEastAsia"/>
+              <w:noProof/>
+            </w:rPr>
+          </w:pPr>
+          <w:hyperlink w:anchor="_Toc209183502" w:history="1">
+            <w:r>
+              <w:rPr>
+                <w:rStyle w:val="Hyperlink"/>
+                <w:rFonts w:ascii="Segoe UI" w:hAnsi="Segoe UI" w:cs="Segoe UI"/>
+                <w:noProof/>
+              </w:rPr>
+              <w:t>3. Export from Browser</w:t>
+            </w:r>
+            <w:r>
+              <w:rPr>
+                <w:noProof/>
+                <w:webHidden/>
+              </w:rPr>
+              <w:tab/>
+            </w:r>
+            <w:r>
+              <w:rPr>
+                <w:noProof/>
+                <w:webHidden/>
+              </w:rPr>
+              <w:fldChar w:fldCharType="begin"/>
+            </w:r>
+            <w:r>
+              <w:rPr>
+                <w:noProof/>
+                <w:webHidden/>
+              </w:rPr>
+              <w:instrText xml:space="preserve"> PAGEREF _Toc209183502 \h </w:instrText>
+            </w:r>
+            <w:r>
+              <w:rPr>
+                <w:noProof/>
+                <w:webHidden/>
+              </w:rPr>
+            </w:r>
+            <w:r>
+              <w:rPr>
+                <w:noProof/>
+                <w:webHidden/>
+              </w:rPr>
+              <w:fldChar w:fldCharType="separate"/>
+            </w:r>
+            <w:r>
+              <w:rPr>
+                <w:noProof/>
+                <w:webHidden/>
+              </w:rPr>
+              <w:t>8</w:t>
+            </w:r>
+            <w:r>
+              <w:rPr>
+                <w:noProof/>
+                <w:webHidden/>
+              </w:rPr>
+              <w:fldChar w:fldCharType="end"/>
+            </w:r>
+          </w:hyperlink>
+        </w:p>
+        <w:p>
+          <w:r>
+            <w:rPr>
+              <w:b/>
+              <w:bCs/>
+              <w:lang w:val="de-DE"/>
+            </w:rPr>
+            <w:fldChar w:fldCharType="end"/>
+          </w:r>
+        </w:p>
+      </w:sdtContent>
+    </w:sdt>
+    <w:p>
+      <w:pPr>
         <w:spacing w:after="0" w:line="240" w:lineRule="auto"/>
         <w:rPr>
           <w:rFonts w:ascii="Times New Roman" w:eastAsia="Times New Roman" w:hAnsi="Times New Roman" w:cs="Times New Roman"/>
@@ -12,20 +2162,86 @@
           <w:lang w:val="de-AT"/>
         </w:rPr>
       </w:pPr>
-      <w:r>
+    </w:p>
+    <w:p>
+      <w:pPr>
+        <w:spacing w:after="0" w:line="240" w:lineRule="auto"/>
         <w:rPr>
           <w:rFonts w:ascii="Times New Roman" w:eastAsia="Times New Roman" w:hAnsi="Times New Roman" w:cs="Times New Roman"/>
           <w:sz w:val="24"/>
           <w:szCs w:val="24"/>
           <w:lang w:val="de-AT"/>
         </w:rPr>
+      </w:pPr>
+    </w:p>
+    <w:p>
+      <w:pPr>
+        <w:spacing w:after="0" w:line="240" w:lineRule="auto"/>
+        <w:rPr>
+          <w:rFonts w:ascii="Times New Roman" w:eastAsia="Times New Roman" w:hAnsi="Times New Roman" w:cs="Times New Roman"/>
+          <w:sz w:val="24"/>
+          <w:szCs w:val="24"/>
+          <w:lang w:val="de-AT"/>
+        </w:rPr>
+      </w:pPr>
+      <w:r>
+        <w:rPr>
+          <w:rFonts w:ascii="Times New Roman" w:eastAsia="Times New Roman" w:hAnsi="Times New Roman" w:cs="Times New Roman"/>
+          <w:sz w:val="24"/>
+          <w:szCs w:val="24"/>
+          <w:lang w:val="de-AT"/>
+        </w:rPr>
+        <w:t>Das Inhaltsverzeichnis passt irgendwie nicht!</w:t>
+      </w:r>
+      <w:r>
+        <w:rPr>
+          <w:rFonts w:ascii="Times New Roman" w:eastAsia="Times New Roman" w:hAnsi="Times New Roman" w:cs="Times New Roman"/>
+          <w:sz w:val="24"/>
+          <w:szCs w:val="24"/>
+          <w:lang w:val="de-AT"/>
+        </w:rPr>
+        <w:t xml:space="preserve"> Da werden viele Zeilen beim Inhaltsverzeichnis hinein generiert und ich weiß nicht, wie man das ändern kann.</w:t>
+      </w:r>
+    </w:p>
+    <w:p>
+      <w:pPr>
+        <w:spacing w:after="0" w:line="240" w:lineRule="auto"/>
+        <w:rPr>
+          <w:rFonts w:ascii="Times New Roman" w:eastAsia="Times New Roman" w:hAnsi="Times New Roman" w:cs="Times New Roman"/>
+          <w:sz w:val="24"/>
+          <w:szCs w:val="24"/>
+          <w:lang w:val="de-AT"/>
+        </w:rPr>
+      </w:pPr>
+    </w:p>
+    <w:p>
+      <w:pPr>
+        <w:spacing w:after="0" w:line="240" w:lineRule="auto"/>
+        <w:rPr>
+          <w:rFonts w:ascii="Times New Roman" w:eastAsia="Times New Roman" w:hAnsi="Times New Roman" w:cs="Times New Roman"/>
+          <w:sz w:val="24"/>
+          <w:szCs w:val="24"/>
+          <w:lang w:val="de-AT"/>
+        </w:rPr>
+      </w:pPr>
+      <w:r>
+        <w:rPr>
+          <w:rFonts w:ascii="Times New Roman" w:eastAsia="Times New Roman" w:hAnsi="Times New Roman" w:cs="Times New Roman"/>
+          <w:sz w:val="24"/>
+          <w:szCs w:val="24"/>
+          <w:lang w:val="de-AT"/>
+        </w:rPr>
         <w:t xml:space="preserve">Das hier ist eine </w:t>
       </w:r>
     </w:p>
     <w:p>
       <w:pPr>
+        <w:pStyle w:val="Listenabsatz"/>
+        <w:numPr>
+          <w:ilvl w:val="0"/>
+          <w:numId w:val="23"/>
+        </w:numPr>
         <w:spacing w:after="0" w:line="240" w:lineRule="auto"/>
-        <w:jc w:val="center"/>
         <w:rPr>
           <w:rFonts w:ascii="Times New Roman" w:eastAsia="Times New Roman" w:hAnsi="Times New Roman" w:cs="Times New Roman"/>
           <w:b/>
@@ -42,6 +2258,7 @@
           <w:szCs w:val="40"/>
           <w:lang w:val="de-AT"/>
         </w:rPr>
+        <w:lastRenderedPageBreak/>
         <w:t xml:space="preserve">Kopie vom </w:t>
       </w:r>
       <w:proofErr w:type="spellStart"/>
@@ -474,6 +2691,7 @@
           <w:szCs w:val="27"/>
         </w:rPr>
       </w:pPr>
+      <w:bookmarkStart w:id="0" w:name="_Toc209183474"/>
       <w:r>
         <w:rPr>
           <w:rFonts w:ascii="Times New Roman" w:eastAsia="Times New Roman" w:hAnsi="Times New Roman" w:cs="Times New Roman"/>
@@ -484,6 +2702,7 @@
         </w:rPr>
         <w:t>Copilot said: Let's break down your situation and help</w:t>
       </w:r>
+      <w:bookmarkEnd w:id="0"/>
     </w:p>
     <w:p>
       <w:pPr>
@@ -533,6 +2752,7 @@
           <w:szCs w:val="36"/>
         </w:rPr>
       </w:pPr>
+      <w:bookmarkStart w:id="1" w:name="_Toc209183475"/>
       <w:r>
         <w:rPr>
           <w:rFonts w:ascii="Times New Roman" w:eastAsia="Times New Roman" w:hAnsi="Times New Roman" w:cs="Times New Roman"/>
@@ -543,6 +2763,7 @@
         </w:rPr>
         <w:t>What Might Be Happening</w:t>
       </w:r>
+      <w:bookmarkEnd w:id="1"/>
     </w:p>
     <w:p>
       <w:pPr>
@@ -556,6 +2777,8 @@
           <w:szCs w:val="27"/>
         </w:rPr>
       </w:pPr>
+      <w:bookmarkStart w:id="2" w:name="_Toc209183476"/>
+      <w:bookmarkStart w:id="3" w:name="_GoBack"/>
       <w:r>
         <w:rPr>
           <w:rFonts w:ascii="Times New Roman" w:eastAsia="Times New Roman" w:hAnsi="Times New Roman" w:cs="Times New Roman"/>
@@ -566,7 +2789,9 @@
         </w:rPr>
         <w:t>1. Local Commit vs. Pushed Commit</w:t>
       </w:r>
-    </w:p>
+      <w:bookmarkEnd w:id="2"/>
+    </w:p>
+    <w:bookmarkEnd w:id="3"/>
     <w:p>
       <w:pPr>
         <w:numPr>
@@ -709,6 +2934,7 @@
           <w:szCs w:val="27"/>
         </w:rPr>
       </w:pPr>
+      <w:bookmarkStart w:id="4" w:name="_Toc209183477"/>
       <w:r>
         <w:rPr>
           <w:rFonts w:ascii="Times New Roman" w:eastAsia="Times New Roman" w:hAnsi="Times New Roman" w:cs="Times New Roman"/>
@@ -719,6 +2945,7 @@
         </w:rPr>
         <w:t>2. SSH Keys &amp; Authentication</w:t>
       </w:r>
+      <w:bookmarkEnd w:id="4"/>
     </w:p>
     <w:p>
       <w:pPr>
@@ -846,6 +3073,7 @@
           <w:szCs w:val="27"/>
         </w:rPr>
       </w:pPr>
+      <w:bookmarkStart w:id="5" w:name="_Toc209183478"/>
       <w:r>
         <w:rPr>
           <w:rFonts w:ascii="Times New Roman" w:eastAsia="Times New Roman" w:hAnsi="Times New Roman" w:cs="Times New Roman"/>
@@ -856,6 +3084,7 @@
         </w:rPr>
         <w:t>3. Directory Not Visible on GitHub.com</w:t>
       </w:r>
+      <w:bookmarkEnd w:id="5"/>
     </w:p>
     <w:p>
       <w:pPr>
@@ -947,6 +3176,7 @@
           <w:szCs w:val="36"/>
         </w:rPr>
       </w:pPr>
+      <w:bookmarkStart w:id="6" w:name="_Toc209183479"/>
       <w:r>
         <w:rPr>
           <w:rFonts w:ascii="Times New Roman" w:eastAsia="Times New Roman" w:hAnsi="Times New Roman" w:cs="Times New Roman"/>
@@ -957,6 +3187,7 @@
         </w:rPr>
         <w:t>Steps to Troubleshoot &amp; Fix</w:t>
       </w:r>
+      <w:bookmarkEnd w:id="6"/>
     </w:p>
     <w:p>
       <w:pPr>
@@ -970,6 +3201,7 @@
           <w:szCs w:val="27"/>
         </w:rPr>
       </w:pPr>
+      <w:bookmarkStart w:id="7" w:name="_Toc209183480"/>
       <w:r>
         <w:rPr>
           <w:rFonts w:ascii="Times New Roman" w:eastAsia="Times New Roman" w:hAnsi="Times New Roman" w:cs="Times New Roman"/>
@@ -980,6 +3212,7 @@
         </w:rPr>
         <w:t>Step 1: Check Your Local vs. Remote Status</w:t>
       </w:r>
+      <w:bookmarkEnd w:id="7"/>
     </w:p>
     <w:p>
       <w:pPr>
@@ -1100,6 +3333,7 @@
           <w:sz w:val="24"/>
           <w:szCs w:val="24"/>
         </w:rPr>
+        <w:lastRenderedPageBreak/>
         <w:t xml:space="preserve">If your branch is </w:t>
       </w:r>
       <w:r>
@@ -1133,6 +3367,7 @@
           <w:szCs w:val="27"/>
         </w:rPr>
       </w:pPr>
+      <w:bookmarkStart w:id="8" w:name="_Toc209183481"/>
       <w:r>
         <w:rPr>
           <w:rFonts w:ascii="Times New Roman" w:eastAsia="Times New Roman" w:hAnsi="Times New Roman" w:cs="Times New Roman"/>
@@ -1143,6 +3378,7 @@
         </w:rPr>
         <w:t>Step 2: Try to Push Your Commit</w:t>
       </w:r>
+      <w:bookmarkEnd w:id="8"/>
     </w:p>
     <w:p>
       <w:pPr>
@@ -1159,7 +3395,6 @@
           <w:sz w:val="24"/>
           <w:szCs w:val="24"/>
         </w:rPr>
-        <w:lastRenderedPageBreak/>
         <w:t xml:space="preserve">In </w:t>
       </w:r>
       <w:proofErr w:type="spellStart"/>
@@ -1297,6 +3532,7 @@
           <w:szCs w:val="27"/>
         </w:rPr>
       </w:pPr>
+      <w:bookmarkStart w:id="9" w:name="_Toc209183482"/>
       <w:r>
         <w:rPr>
           <w:rFonts w:ascii="Times New Roman" w:eastAsia="Times New Roman" w:hAnsi="Times New Roman" w:cs="Times New Roman"/>
@@ -1307,6 +3543,7 @@
         </w:rPr>
         <w:t>Step 3: Check Your SSH Key Setup</w:t>
       </w:r>
+      <w:bookmarkEnd w:id="9"/>
     </w:p>
     <w:p>
       <w:pPr>
@@ -1329,7 +3566,7 @@
         </w:rPr>
         <w:t xml:space="preserve">Go to </w:t>
       </w:r>
-      <w:hyperlink r:id="rId5" w:tgtFrame="_blank" w:history="1">
+      <w:hyperlink r:id="rId6" w:tgtFrame="_blank" w:history="1">
         <w:r>
           <w:rPr>
             <w:rFonts w:ascii="Times New Roman" w:eastAsia="Times New Roman" w:hAnsi="Times New Roman" w:cs="Times New Roman"/>
@@ -1434,6 +3671,7 @@
           <w:szCs w:val="27"/>
         </w:rPr>
       </w:pPr>
+      <w:bookmarkStart w:id="10" w:name="_Toc209183483"/>
       <w:r>
         <w:rPr>
           <w:rFonts w:ascii="Times New Roman" w:eastAsia="Times New Roman" w:hAnsi="Times New Roman" w:cs="Times New Roman"/>
@@ -1444,6 +3682,7 @@
         </w:rPr>
         <w:t>Step 4: Verify Remote Repository</w:t>
       </w:r>
+      <w:bookmarkEnd w:id="10"/>
     </w:p>
     <w:p>
       <w:pPr>
@@ -1571,6 +3810,7 @@
           <w:szCs w:val="27"/>
         </w:rPr>
       </w:pPr>
+      <w:bookmarkStart w:id="11" w:name="_Toc209183484"/>
       <w:r>
         <w:rPr>
           <w:rFonts w:ascii="Times New Roman" w:eastAsia="Times New Roman" w:hAnsi="Times New Roman" w:cs="Times New Roman"/>
@@ -1581,6 +3821,7 @@
         </w:rPr>
         <w:t>Step 5: Refresh GitHub.com</w:t>
       </w:r>
+      <w:bookmarkEnd w:id="11"/>
     </w:p>
     <w:p>
       <w:pPr>
@@ -1654,6 +3895,7 @@
           <w:szCs w:val="36"/>
         </w:rPr>
       </w:pPr>
+      <w:bookmarkStart w:id="12" w:name="_Toc209183485"/>
       <w:r>
         <w:rPr>
           <w:rFonts w:ascii="Times New Roman" w:eastAsia="Times New Roman" w:hAnsi="Times New Roman" w:cs="Times New Roman"/>
@@ -1664,6 +3906,7 @@
         </w:rPr>
         <w:t>Summary</w:t>
       </w:r>
+      <w:bookmarkEnd w:id="12"/>
     </w:p>
     <w:p>
       <w:pPr>
@@ -1869,6 +4112,7 @@
           <w:szCs w:val="27"/>
         </w:rPr>
       </w:pPr>
+      <w:bookmarkStart w:id="13" w:name="_Toc209183486"/>
       <w:r>
         <w:rPr>
           <w:rFonts w:ascii="Times New Roman" w:eastAsia="Times New Roman" w:hAnsi="Times New Roman" w:cs="Times New Roman"/>
@@ -1890,6 +4134,7 @@
         </w:rPr>
         <w:t>addedhe</w:t>
       </w:r>
+      <w:bookmarkEnd w:id="13"/>
       <w:proofErr w:type="spellEnd"/>
     </w:p>
     <w:p>
@@ -1907,6 +4152,7 @@
           <w:sz w:val="24"/>
           <w:szCs w:val="24"/>
         </w:rPr>
+        <w:lastRenderedPageBreak/>
         <w:t xml:space="preserve">Your advice sounds good. I have </w:t>
       </w:r>
       <w:proofErr w:type="spellStart"/>
@@ -1976,6 +4222,7 @@
           <w:szCs w:val="27"/>
         </w:rPr>
       </w:pPr>
+      <w:bookmarkStart w:id="14" w:name="_Toc209183487"/>
       <w:r>
         <w:rPr>
           <w:rFonts w:ascii="Times New Roman" w:eastAsia="Times New Roman" w:hAnsi="Times New Roman" w:cs="Times New Roman"/>
@@ -1986,6 +4233,7 @@
         </w:rPr>
         <w:t>Copilot said: Great! Since your SSH key is added</w:t>
       </w:r>
+      <w:bookmarkEnd w:id="14"/>
     </w:p>
     <w:p>
       <w:pPr>
@@ -2002,7 +4250,6 @@
           <w:sz w:val="24"/>
           <w:szCs w:val="24"/>
         </w:rPr>
-        <w:lastRenderedPageBreak/>
         <w:t>Great! Since your SSH key is added to GitHub, you’re ready to push your changes. Here’s how to do it in each tool:</w:t>
       </w:r>
     </w:p>
@@ -2038,6 +4285,7 @@
           <w:szCs w:val="27"/>
         </w:rPr>
       </w:pPr>
+      <w:bookmarkStart w:id="15" w:name="_Toc209183488"/>
       <w:r>
         <w:rPr>
           <w:rFonts w:ascii="Times New Roman" w:eastAsia="Times New Roman" w:hAnsi="Times New Roman" w:cs="Times New Roman"/>
@@ -2070,6 +4318,7 @@
         </w:rPr>
         <w:t xml:space="preserve"> Extensions</w:t>
       </w:r>
+      <w:bookmarkEnd w:id="15"/>
     </w:p>
     <w:p>
       <w:pPr>
@@ -2323,6 +4572,7 @@
           <w:szCs w:val="27"/>
         </w:rPr>
       </w:pPr>
+      <w:bookmarkStart w:id="16" w:name="_Toc209183489"/>
       <w:r>
         <w:rPr>
           <w:rFonts w:ascii="Times New Roman" w:eastAsia="Times New Roman" w:hAnsi="Times New Roman" w:cs="Times New Roman"/>
@@ -2333,6 +4583,7 @@
         </w:rPr>
         <w:t>2. Visual Studio</w:t>
       </w:r>
+      <w:bookmarkEnd w:id="16"/>
     </w:p>
     <w:p>
       <w:pPr>
@@ -2534,6 +4785,7 @@
           <w:szCs w:val="27"/>
         </w:rPr>
       </w:pPr>
+      <w:bookmarkStart w:id="17" w:name="_Toc209183490"/>
       <w:r>
         <w:rPr>
           <w:rFonts w:ascii="Times New Roman" w:eastAsia="Times New Roman" w:hAnsi="Times New Roman" w:cs="Times New Roman"/>
@@ -2566,6 +4818,7 @@
         </w:rPr>
         <w:t xml:space="preserve"> Bash or Terminal)</w:t>
       </w:r>
+      <w:bookmarkEnd w:id="17"/>
     </w:p>
     <w:p>
       <w:pPr>
@@ -2947,6 +5200,7 @@
           <w:sz w:val="24"/>
           <w:szCs w:val="24"/>
         </w:rPr>
+        <w:lastRenderedPageBreak/>
         <w:t>What to expect</w:t>
       </w:r>
     </w:p>
@@ -3009,7 +5263,6 @@
           <w:sz w:val="24"/>
           <w:szCs w:val="24"/>
         </w:rPr>
-        <w:lastRenderedPageBreak/>
         <w:t>Would you like step-by-step screenshots or guidance for any specific tool?</w:t>
       </w:r>
     </w:p>
@@ -3025,6 +5278,7 @@
           <w:szCs w:val="27"/>
         </w:rPr>
       </w:pPr>
+      <w:bookmarkStart w:id="18" w:name="_Toc209183491"/>
       <w:r>
         <w:rPr>
           <w:rFonts w:ascii="Times New Roman" w:eastAsia="Times New Roman" w:hAnsi="Times New Roman" w:cs="Times New Roman"/>
@@ -3035,6 +5289,7 @@
         </w:rPr>
         <w:t>You said: I am not finished with my question,</w:t>
       </w:r>
+      <w:bookmarkEnd w:id="18"/>
     </w:p>
     <w:p>
       <w:pPr>
@@ -3248,6 +5503,7 @@
           <w:szCs w:val="27"/>
         </w:rPr>
       </w:pPr>
+      <w:bookmarkStart w:id="19" w:name="_Toc209183492"/>
       <w:r>
         <w:rPr>
           <w:rFonts w:ascii="Times New Roman" w:eastAsia="Times New Roman" w:hAnsi="Times New Roman" w:cs="Times New Roman"/>
@@ -3258,6 +5514,7 @@
         </w:rPr>
         <w:t>Copilot said: Thanks for the additional info! Your situation</w:t>
       </w:r>
+      <w:bookmarkEnd w:id="19"/>
     </w:p>
     <w:p>
       <w:pPr>
@@ -3309,6 +5566,7 @@
           <w:szCs w:val="36"/>
         </w:rPr>
       </w:pPr>
+      <w:bookmarkStart w:id="20" w:name="_Toc209183493"/>
       <w:r>
         <w:rPr>
           <w:rFonts w:ascii="Times New Roman" w:eastAsia="Times New Roman" w:hAnsi="Times New Roman" w:cs="Times New Roman"/>
@@ -3319,6 +5577,7 @@
         </w:rPr>
         <w:t>What's Happening</w:t>
       </w:r>
+      <w:bookmarkEnd w:id="20"/>
     </w:p>
     <w:p>
       <w:pPr>
@@ -3488,6 +5747,7 @@
           <w:szCs w:val="36"/>
         </w:rPr>
       </w:pPr>
+      <w:bookmarkStart w:id="21" w:name="_Toc209183494"/>
       <w:r>
         <w:rPr>
           <w:rFonts w:ascii="Times New Roman" w:eastAsia="Times New Roman" w:hAnsi="Times New Roman" w:cs="Times New Roman"/>
@@ -3498,6 +5758,7 @@
         </w:rPr>
         <w:t>Step-by-Step Solution</w:t>
       </w:r>
+      <w:bookmarkEnd w:id="21"/>
     </w:p>
     <w:p>
       <w:pPr>
@@ -3511,6 +5772,7 @@
           <w:szCs w:val="27"/>
         </w:rPr>
       </w:pPr>
+      <w:bookmarkStart w:id="22" w:name="_Toc209183495"/>
       <w:r>
         <w:rPr>
           <w:rFonts w:ascii="Times New Roman" w:eastAsia="Times New Roman" w:hAnsi="Times New Roman" w:cs="Times New Roman"/>
@@ -3521,6 +5783,7 @@
         </w:rPr>
         <w:t>1. Create the Repository on GitHub</w:t>
       </w:r>
+      <w:bookmarkEnd w:id="22"/>
     </w:p>
     <w:p>
       <w:pPr>
@@ -3543,7 +5806,7 @@
         </w:rPr>
         <w:t xml:space="preserve">Go to </w:t>
       </w:r>
-      <w:hyperlink r:id="rId6" w:tgtFrame="_blank" w:history="1">
+      <w:hyperlink r:id="rId7" w:tgtFrame="_blank" w:history="1">
         <w:r>
           <w:rPr>
             <w:rFonts w:ascii="Times New Roman" w:eastAsia="Times New Roman" w:hAnsi="Times New Roman" w:cs="Times New Roman"/>
@@ -3680,6 +5943,7 @@
           <w:szCs w:val="27"/>
         </w:rPr>
       </w:pPr>
+      <w:bookmarkStart w:id="23" w:name="_Toc209183496"/>
       <w:r>
         <w:rPr>
           <w:rFonts w:ascii="Times New Roman" w:eastAsia="Times New Roman" w:hAnsi="Times New Roman" w:cs="Times New Roman"/>
@@ -3690,6 +5954,7 @@
         </w:rPr>
         <w:t>2. Connect Your Local Repo to the Remote</w:t>
       </w:r>
+      <w:bookmarkEnd w:id="23"/>
     </w:p>
     <w:p>
       <w:pPr>
@@ -3765,6 +6030,7 @@
           <w:sz w:val="24"/>
           <w:szCs w:val="24"/>
         </w:rPr>
+        <w:lastRenderedPageBreak/>
         <w:t>Command Line Example:</w:t>
       </w:r>
     </w:p>
@@ -3856,7 +6122,6 @@
           <w:sz w:val="20"/>
           <w:szCs w:val="20"/>
         </w:rPr>
-        <w:lastRenderedPageBreak/>
         <w:t>git</w:t>
       </w:r>
       <w:proofErr w:type="spellEnd"/>
@@ -4046,6 +6311,7 @@
           <w:szCs w:val="27"/>
         </w:rPr>
       </w:pPr>
+      <w:bookmarkStart w:id="24" w:name="_Toc209183497"/>
       <w:r>
         <w:rPr>
           <w:rFonts w:ascii="Times New Roman" w:eastAsia="Times New Roman" w:hAnsi="Times New Roman" w:cs="Times New Roman"/>
@@ -4056,6 +6322,7 @@
         </w:rPr>
         <w:t>3. Push Your Local Commits to GitHub</w:t>
       </w:r>
+      <w:bookmarkEnd w:id="24"/>
     </w:p>
     <w:p>
       <w:pPr>
@@ -4191,6 +6458,7 @@
           <w:szCs w:val="27"/>
         </w:rPr>
       </w:pPr>
+      <w:bookmarkStart w:id="25" w:name="_Toc209183498"/>
       <w:r>
         <w:rPr>
           <w:rFonts w:ascii="Times New Roman" w:eastAsia="Times New Roman" w:hAnsi="Times New Roman" w:cs="Times New Roman"/>
@@ -4201,6 +6469,7 @@
         </w:rPr>
         <w:t>4. Check GitHub.com</w:t>
       </w:r>
+      <w:bookmarkEnd w:id="25"/>
     </w:p>
     <w:p>
       <w:pPr>
@@ -4272,6 +6541,7 @@
           <w:szCs w:val="36"/>
         </w:rPr>
       </w:pPr>
+      <w:bookmarkStart w:id="26" w:name="_Toc209183499"/>
       <w:r>
         <w:rPr>
           <w:rFonts w:ascii="Times New Roman" w:eastAsia="Times New Roman" w:hAnsi="Times New Roman" w:cs="Times New Roman"/>
@@ -4282,6 +6552,7 @@
         </w:rPr>
         <w:t>Summary</w:t>
       </w:r>
+      <w:bookmarkEnd w:id="26"/>
     </w:p>
     <w:p>
       <w:pPr>
@@ -4418,70 +6689,134 @@
       </w:r>
     </w:p>
     <w:p>
-      <w:r>
+      <w:pPr>
+        <w:rPr>
+          <w:lang w:val="de-AT"/>
+        </w:rPr>
+      </w:pPr>
+      <w:r>
+        <w:rPr>
+          <w:lang w:val="de-AT"/>
+        </w:rPr>
         <w:t>XXXXXXX</w:t>
       </w:r>
     </w:p>
-    <w:p/>
-    <w:p>
-      <w:r>
+    <w:p>
+      <w:pPr>
+        <w:rPr>
+          <w:lang w:val="de-AT"/>
+        </w:rPr>
+      </w:pPr>
+    </w:p>
+    <w:p>
+      <w:pPr>
+        <w:pStyle w:val="Listenabsatz"/>
+        <w:numPr>
+          <w:ilvl w:val="0"/>
+          <w:numId w:val="23"/>
+        </w:numPr>
+        <w:spacing w:after="0" w:line="240" w:lineRule="auto"/>
+        <w:rPr>
+          <w:rFonts w:ascii="Times New Roman" w:eastAsia="Times New Roman" w:hAnsi="Times New Roman" w:cs="Times New Roman"/>
+          <w:b/>
+          <w:sz w:val="40"/>
+          <w:szCs w:val="40"/>
+          <w:lang w:val="de-AT"/>
+        </w:rPr>
+      </w:pPr>
+      <w:r>
+        <w:rPr>
+          <w:rFonts w:ascii="Times New Roman" w:hAnsi="Times New Roman" w:cs="Times New Roman"/>
+          <w:b/>
+          <w:sz w:val="40"/>
+          <w:szCs w:val="40"/>
+          <w:lang w:val="de-AT"/>
+        </w:rPr>
         <w:t xml:space="preserve">Der </w:t>
       </w:r>
       <w:proofErr w:type="spellStart"/>
       <w:r>
+        <w:rPr>
+          <w:rFonts w:ascii="Times New Roman" w:hAnsi="Times New Roman" w:cs="Times New Roman"/>
+          <w:b/>
+          <w:sz w:val="40"/>
+          <w:szCs w:val="40"/>
+          <w:lang w:val="de-AT"/>
+        </w:rPr>
         <w:t>CoPilot</w:t>
       </w:r>
       <w:proofErr w:type="spellEnd"/>
       <w:r>
+        <w:rPr>
+          <w:rFonts w:ascii="Times New Roman" w:hAnsi="Times New Roman" w:cs="Times New Roman"/>
+          <w:b/>
+          <w:sz w:val="40"/>
+          <w:szCs w:val="40"/>
+          <w:lang w:val="de-AT"/>
+        </w:rPr>
         <w:t xml:space="preserve"> von </w:t>
       </w:r>
       <w:proofErr w:type="spellStart"/>
       <w:r>
-        <w:t>VisualSutdioCode</w:t>
+        <w:rPr>
+          <w:rFonts w:ascii="Times New Roman" w:hAnsi="Times New Roman" w:cs="Times New Roman"/>
+          <w:b/>
+          <w:sz w:val="40"/>
+          <w:szCs w:val="40"/>
+          <w:lang w:val="de-AT"/>
+        </w:rPr>
+        <w:t>VisualS</w:t>
+      </w:r>
+      <w:r>
+        <w:rPr>
+          <w:rFonts w:ascii="Times New Roman" w:hAnsi="Times New Roman" w:cs="Times New Roman"/>
+          <w:b/>
+          <w:sz w:val="40"/>
+          <w:szCs w:val="40"/>
+          <w:lang w:val="de-AT"/>
+        </w:rPr>
+        <w:t>tu</w:t>
+      </w:r>
+      <w:r>
+        <w:rPr>
+          <w:rFonts w:ascii="Times New Roman" w:hAnsi="Times New Roman" w:cs="Times New Roman"/>
+          <w:b/>
+          <w:sz w:val="40"/>
+          <w:szCs w:val="40"/>
+          <w:lang w:val="de-AT"/>
+        </w:rPr>
+        <w:t>dioCode</w:t>
       </w:r>
       <w:proofErr w:type="spellEnd"/>
-      <w:r>
-        <w:t>:</w:t>
-      </w:r>
-    </w:p>
-    <w:p>
-      <w:proofErr w:type="spellStart"/>
-      <w:r>
-        <w:t>Ein</w:t>
-      </w:r>
-      <w:proofErr w:type="spellEnd"/>
-      <w:r>
-        <w:t xml:space="preserve"> </w:t>
-      </w:r>
-      <w:proofErr w:type="spellStart"/>
-      <w:r>
-        <w:t>Bild</w:t>
-      </w:r>
-      <w:proofErr w:type="spellEnd"/>
-      <w:r>
-        <w:t xml:space="preserve"> </w:t>
-      </w:r>
-      <w:proofErr w:type="spellStart"/>
-      <w:r>
-        <w:t>vom</w:t>
-      </w:r>
-      <w:proofErr w:type="spellEnd"/>
-      <w:r>
-        <w:t xml:space="preserve"> </w:t>
-      </w:r>
-      <w:proofErr w:type="spellStart"/>
-      <w:r>
-        <w:t>Kopilot</w:t>
-      </w:r>
-      <w:proofErr w:type="spellEnd"/>
-      <w:r>
-        <w:t>:</w:t>
-      </w:r>
-    </w:p>
-    <w:p>
-      <w:r>
+    </w:p>
+    <w:p>
+      <w:pPr>
+        <w:rPr>
+          <w:lang w:val="de-AT"/>
+        </w:rPr>
+      </w:pPr>
+    </w:p>
+    <w:p>
+      <w:pPr>
+        <w:rPr>
+          <w:lang w:val="de-AT"/>
+        </w:rPr>
+      </w:pPr>
+      <w:r>
+        <w:rPr>
+          <w:lang w:val="de-AT"/>
+        </w:rPr>
+        <w:t>Ein Bild vom Kopilot:</w:t>
+      </w:r>
+    </w:p>
+    <w:p>
+      <w:r>
+        <w:rPr>
+          <w:noProof/>
+        </w:rPr>
+        <w:lastRenderedPageBreak/>
         <w:drawing>
-          <wp:inline distT="0" distB="0" distL="0" distR="0" wp14:anchorId="2438D65A" wp14:editId="78244D05">
+          <wp:inline distT="0" distB="0" distL="0" distR="0" wp14:anchorId="113DE221" wp14:editId="0E18C5C3">
             <wp:extent cx="5972810" cy="4954905"/>
             <wp:effectExtent l="0" t="0" r="8890" b="0"/>
             <wp:docPr id="1" name="Grafik 1"/>
@@ -4496,7 +6831,7 @@
                     <pic:cNvPicPr/>
                   </pic:nvPicPr>
                   <pic:blipFill>
-                    <a:blip r:embed="rId7"/>
+                    <a:blip r:embed="rId8"/>
                     <a:stretch>
                       <a:fillRect/>
                     </a:stretch>
@@ -4662,6 +6997,7 @@
           <w:szCs w:val="20"/>
         </w:rPr>
       </w:pPr>
+      <w:bookmarkStart w:id="27" w:name="_Toc209183500"/>
       <w:r>
         <w:rPr>
           <w:rFonts w:ascii="Segoe UI" w:hAnsi="Segoe UI" w:cs="Segoe UI"/>
@@ -4681,6 +7017,7 @@
         </w:rPr>
         <w:t>Copy and Paste</w:t>
       </w:r>
+      <w:bookmarkEnd w:id="27"/>
     </w:p>
     <w:p>
       <w:pPr>
@@ -4797,6 +7134,7 @@
           <w:szCs w:val="20"/>
         </w:rPr>
       </w:pPr>
+      <w:bookmarkStart w:id="28" w:name="_Toc209183501"/>
       <w:r>
         <w:rPr>
           <w:rFonts w:ascii="Segoe UI" w:hAnsi="Segoe UI" w:cs="Segoe UI"/>
@@ -4816,6 +7154,7 @@
         </w:rPr>
         <w:t>Save as Markdown or Text</w:t>
       </w:r>
+      <w:bookmarkEnd w:id="28"/>
     </w:p>
     <w:p>
       <w:pPr>
@@ -5015,7 +7354,8 @@
           <w:sz w:val="20"/>
           <w:szCs w:val="20"/>
         </w:rPr>
-        <w:object w:dxaOrig="4320" w:dyaOrig="4320">
+        <w:lastRenderedPageBreak/>
+        <w:object w:dxaOrig="225" w:dyaOrig="225">
           <v:shapetype id="_x0000_t75" coordsize="21600,21600" o:spt="75" o:preferrelative="t" path="m@4@5l@4@11@9@11@9@5xe" filled="f" stroked="f">
             <v:stroke joinstyle="miter"/>
             <v:formulas>
@@ -5035,10 +7375,10 @@
             <v:path o:extrusionok="f" gradientshapeok="t" o:connecttype="rect"/>
             <o:lock v:ext="edit" aspectratio="t"/>
           </v:shapetype>
-          <v:shape id="_x0000_i1051" type="#_x0000_t75" style="width:150.6pt;height:57pt" o:ole="">
-            <v:imagedata r:id="rId8" o:title=""/>
+          <v:shape id="_x0000_i1038" type="#_x0000_t75" style="width:150.6pt;height:57pt" o:ole="">
+            <v:imagedata r:id="rId9" o:title=""/>
           </v:shape>
-          <w:control r:id="rId9" w:name="DefaultOcxName" w:shapeid="_x0000_i1051"/>
+          <w:control r:id="rId10" w:name="DefaultOcxName" w:shapeid="_x0000_i1038"/>
         </w:object>
       </w:r>
     </w:p>
@@ -5122,6 +7462,7 @@
           <w:szCs w:val="20"/>
         </w:rPr>
       </w:pPr>
+      <w:bookmarkStart w:id="29" w:name="_Toc209183502"/>
       <w:r>
         <w:rPr>
           <w:rFonts w:ascii="Segoe UI" w:hAnsi="Segoe UI" w:cs="Segoe UI"/>
@@ -5141,6 +7482,7 @@
         </w:rPr>
         <w:t>Export from Browser</w:t>
       </w:r>
+      <w:bookmarkEnd w:id="29"/>
     </w:p>
     <w:p>
       <w:pPr>
@@ -5257,15 +7599,7 @@
         <w:rPr>
           <w:lang w:val="de-AT"/>
         </w:rPr>
-        <w:t xml:space="preserve"> gefragt, wie man den Chat kopieren kann, aber das bringt auch wenig! Da verrennt er sich irgendwie in Antworten. Ich habe den Eindruck diese Maschinen können irgendwie nicht richtig NEIN sagen, das allein </w:t>
-      </w:r>
-      <w:bookmarkStart w:id="0" w:name="_GoBack"/>
-      <w:bookmarkEnd w:id="0"/>
-      <w:r>
-        <w:rPr>
-          <w:lang w:val="de-AT"/>
-        </w:rPr>
-        <w:t>ist auch interessant!!</w:t>
+        <w:t xml:space="preserve"> gefragt, wie man den Chat kopieren kann, aber das bringt auch wenig! Da verrennt er sich irgendwie in Antworten. Ich habe den Eindruck diese Maschinen können irgendwie nicht richtig NEIN sagen, das allein ist auch interessant!!</w:t>
       </w:r>
     </w:p>
     <w:p>
@@ -7194,6 +9528,92 @@
     </w:lvl>
   </w:abstractNum>
   <w:abstractNum w:abstractNumId="14" w15:restartNumberingAfterBreak="0">
+    <w:nsid w:val="42AE4AF0"/>
+    <w:multiLevelType w:val="hybridMultilevel"/>
+    <w:tmpl w:val="7AAA3098"/>
+    <w:lvl w:ilvl="0" w:tplc="0409000F">
+      <w:start w:val="1"/>
+      <w:numFmt w:val="decimal"/>
+      <w:lvlText w:val="%1."/>
+      <w:lvlJc w:val="left"/>
+      <w:pPr>
+        <w:ind w:left="720" w:hanging="360"/>
+      </w:pPr>
+    </w:lvl>
+    <w:lvl w:ilvl="1" w:tplc="04090019" w:tentative="1">
+      <w:start w:val="1"/>
+      <w:numFmt w:val="lowerLetter"/>
+      <w:lvlText w:val="%2."/>
+      <w:lvlJc w:val="left"/>
+      <w:pPr>
+        <w:ind w:left="1440" w:hanging="360"/>
+      </w:pPr>
+    </w:lvl>
+    <w:lvl w:ilvl="2" w:tplc="0409001B" w:tentative="1">
+      <w:start w:val="1"/>
+      <w:numFmt w:val="lowerRoman"/>
+      <w:lvlText w:val="%3."/>
+      <w:lvlJc w:val="right"/>
+      <w:pPr>
+        <w:ind w:left="2160" w:hanging="180"/>
+      </w:pPr>
+    </w:lvl>
+    <w:lvl w:ilvl="3" w:tplc="0409000F" w:tentative="1">
+      <w:start w:val="1"/>
+      <w:numFmt w:val="decimal"/>
+      <w:lvlText w:val="%4."/>
+      <w:lvlJc w:val="left"/>
+      <w:pPr>
+        <w:ind w:left="2880" w:hanging="360"/>
+      </w:pPr>
+    </w:lvl>
+    <w:lvl w:ilvl="4" w:tplc="04090019" w:tentative="1">
+      <w:start w:val="1"/>
+      <w:numFmt w:val="lowerLetter"/>
+      <w:lvlText w:val="%5."/>
+      <w:lvlJc w:val="left"/>
+      <w:pPr>
+        <w:ind w:left="3600" w:hanging="360"/>
+      </w:pPr>
+    </w:lvl>
+    <w:lvl w:ilvl="5" w:tplc="0409001B" w:tentative="1">
+      <w:start w:val="1"/>
+      <w:numFmt w:val="lowerRoman"/>
+      <w:lvlText w:val="%6."/>
+      <w:lvlJc w:val="right"/>
+      <w:pPr>
+        <w:ind w:left="4320" w:hanging="180"/>
+      </w:pPr>
+    </w:lvl>
+    <w:lvl w:ilvl="6" w:tplc="0409000F" w:tentative="1">
+      <w:start w:val="1"/>
+      <w:numFmt w:val="decimal"/>
+      <w:lvlText w:val="%7."/>
+      <w:lvlJc w:val="left"/>
+      <w:pPr>
+        <w:ind w:left="5040" w:hanging="360"/>
+      </w:pPr>
+    </w:lvl>
+    <w:lvl w:ilvl="7" w:tplc="04090019" w:tentative="1">
+      <w:start w:val="1"/>
+      <w:numFmt w:val="lowerLetter"/>
+      <w:lvlText w:val="%8."/>
+      <w:lvlJc w:val="left"/>
+      <w:pPr>
+        <w:ind w:left="5760" w:hanging="360"/>
+      </w:pPr>
+    </w:lvl>
+    <w:lvl w:ilvl="8" w:tplc="0409001B" w:tentative="1">
+      <w:start w:val="1"/>
+      <w:numFmt w:val="lowerRoman"/>
+      <w:lvlText w:val="%9."/>
+      <w:lvlJc w:val="right"/>
+      <w:pPr>
+        <w:ind w:left="6480" w:hanging="180"/>
+      </w:pPr>
+    </w:lvl>
+  </w:abstractNum>
+  <w:abstractNum w:abstractNumId="15" w15:restartNumberingAfterBreak="0">
     <w:nsid w:val="45CB3776"/>
     <w:multiLevelType w:val="multilevel"/>
     <w:tmpl w:val="C136C6B4"/>
@@ -7342,7 +9762,7 @@
       </w:rPr>
     </w:lvl>
   </w:abstractNum>
-  <w:abstractNum w:abstractNumId="15" w15:restartNumberingAfterBreak="0">
+  <w:abstractNum w:abstractNumId="16" w15:restartNumberingAfterBreak="0">
     <w:nsid w:val="498362DF"/>
     <w:multiLevelType w:val="multilevel"/>
     <w:tmpl w:val="A88EC69E"/>
@@ -7491,7 +9911,7 @@
       </w:rPr>
     </w:lvl>
   </w:abstractNum>
-  <w:abstractNum w:abstractNumId="16" w15:restartNumberingAfterBreak="0">
+  <w:abstractNum w:abstractNumId="17" w15:restartNumberingAfterBreak="0">
     <w:nsid w:val="532A3D35"/>
     <w:multiLevelType w:val="multilevel"/>
     <w:tmpl w:val="B3BA64AA"/>
@@ -7640,7 +10060,93 @@
       </w:rPr>
     </w:lvl>
   </w:abstractNum>
-  <w:abstractNum w:abstractNumId="17" w15:restartNumberingAfterBreak="0">
+  <w:abstractNum w:abstractNumId="18" w15:restartNumberingAfterBreak="0">
+    <w:nsid w:val="55D80A06"/>
+    <w:multiLevelType w:val="hybridMultilevel"/>
+    <w:tmpl w:val="204ED8A2"/>
+    <w:lvl w:ilvl="0" w:tplc="0409000F">
+      <w:start w:val="1"/>
+      <w:numFmt w:val="decimal"/>
+      <w:lvlText w:val="%1."/>
+      <w:lvlJc w:val="left"/>
+      <w:pPr>
+        <w:ind w:left="720" w:hanging="360"/>
+      </w:pPr>
+    </w:lvl>
+    <w:lvl w:ilvl="1" w:tplc="04090019" w:tentative="1">
+      <w:start w:val="1"/>
+      <w:numFmt w:val="lowerLetter"/>
+      <w:lvlText w:val="%2."/>
+      <w:lvlJc w:val="left"/>
+      <w:pPr>
+        <w:ind w:left="1440" w:hanging="360"/>
+      </w:pPr>
+    </w:lvl>
+    <w:lvl w:ilvl="2" w:tplc="0409001B" w:tentative="1">
+      <w:start w:val="1"/>
+      <w:numFmt w:val="lowerRoman"/>
+      <w:lvlText w:val="%3."/>
+      <w:lvlJc w:val="right"/>
+      <w:pPr>
+        <w:ind w:left="2160" w:hanging="180"/>
+      </w:pPr>
+    </w:lvl>
+    <w:lvl w:ilvl="3" w:tplc="0409000F" w:tentative="1">
+      <w:start w:val="1"/>
+      <w:numFmt w:val="decimal"/>
+      <w:lvlText w:val="%4."/>
+      <w:lvlJc w:val="left"/>
+      <w:pPr>
+        <w:ind w:left="2880" w:hanging="360"/>
+      </w:pPr>
+    </w:lvl>
+    <w:lvl w:ilvl="4" w:tplc="04090019" w:tentative="1">
+      <w:start w:val="1"/>
+      <w:numFmt w:val="lowerLetter"/>
+      <w:lvlText w:val="%5."/>
+      <w:lvlJc w:val="left"/>
+      <w:pPr>
+        <w:ind w:left="3600" w:hanging="360"/>
+      </w:pPr>
+    </w:lvl>
+    <w:lvl w:ilvl="5" w:tplc="0409001B" w:tentative="1">
+      <w:start w:val="1"/>
+      <w:numFmt w:val="lowerRoman"/>
+      <w:lvlText w:val="%6."/>
+      <w:lvlJc w:val="right"/>
+      <w:pPr>
+        <w:ind w:left="4320" w:hanging="180"/>
+      </w:pPr>
+    </w:lvl>
+    <w:lvl w:ilvl="6" w:tplc="0409000F" w:tentative="1">
+      <w:start w:val="1"/>
+      <w:numFmt w:val="decimal"/>
+      <w:lvlText w:val="%7."/>
+      <w:lvlJc w:val="left"/>
+      <w:pPr>
+        <w:ind w:left="5040" w:hanging="360"/>
+      </w:pPr>
+    </w:lvl>
+    <w:lvl w:ilvl="7" w:tplc="04090019" w:tentative="1">
+      <w:start w:val="1"/>
+      <w:numFmt w:val="lowerLetter"/>
+      <w:lvlText w:val="%8."/>
+      <w:lvlJc w:val="left"/>
+      <w:pPr>
+        <w:ind w:left="5760" w:hanging="360"/>
+      </w:pPr>
+    </w:lvl>
+    <w:lvl w:ilvl="8" w:tplc="0409001B" w:tentative="1">
+      <w:start w:val="1"/>
+      <w:numFmt w:val="lowerRoman"/>
+      <w:lvlText w:val="%9."/>
+      <w:lvlJc w:val="right"/>
+      <w:pPr>
+        <w:ind w:left="6480" w:hanging="180"/>
+      </w:pPr>
+    </w:lvl>
+  </w:abstractNum>
+  <w:abstractNum w:abstractNumId="19" w15:restartNumberingAfterBreak="0">
     <w:nsid w:val="5E6D489F"/>
     <w:multiLevelType w:val="multilevel"/>
     <w:tmpl w:val="669A9544"/>
@@ -7789,7 +10295,7 @@
       </w:rPr>
     </w:lvl>
   </w:abstractNum>
-  <w:abstractNum w:abstractNumId="18" w15:restartNumberingAfterBreak="0">
+  <w:abstractNum w:abstractNumId="20" w15:restartNumberingAfterBreak="0">
     <w:nsid w:val="64F43DC7"/>
     <w:multiLevelType w:val="multilevel"/>
     <w:tmpl w:val="6630B6BA"/>
@@ -7902,7 +10408,7 @@
       </w:pPr>
     </w:lvl>
   </w:abstractNum>
-  <w:abstractNum w:abstractNumId="19" w15:restartNumberingAfterBreak="0">
+  <w:abstractNum w:abstractNumId="21" w15:restartNumberingAfterBreak="0">
     <w:nsid w:val="710655C4"/>
     <w:multiLevelType w:val="multilevel"/>
     <w:tmpl w:val="ED9890C8"/>
@@ -8051,7 +10557,7 @@
       </w:rPr>
     </w:lvl>
   </w:abstractNum>
-  <w:abstractNum w:abstractNumId="20" w15:restartNumberingAfterBreak="0">
+  <w:abstractNum w:abstractNumId="22" w15:restartNumberingAfterBreak="0">
     <w:nsid w:val="73BC444A"/>
     <w:multiLevelType w:val="multilevel"/>
     <w:tmpl w:val="FF506126"/>
@@ -8200,7 +10706,7 @@
       </w:rPr>
     </w:lvl>
   </w:abstractNum>
-  <w:abstractNum w:abstractNumId="21" w15:restartNumberingAfterBreak="0">
+  <w:abstractNum w:abstractNumId="23" w15:restartNumberingAfterBreak="0">
     <w:nsid w:val="7D6C5CB3"/>
     <w:multiLevelType w:val="multilevel"/>
     <w:tmpl w:val="1BE6A516"/>
@@ -8353,10 +10859,10 @@
     <w:abstractNumId w:val="1"/>
   </w:num>
   <w:num w:numId="2">
-    <w:abstractNumId w:val="21"/>
+    <w:abstractNumId w:val="23"/>
   </w:num>
   <w:num w:numId="3">
-    <w:abstractNumId w:val="17"/>
+    <w:abstractNumId w:val="19"/>
   </w:num>
   <w:num w:numId="4">
     <w:abstractNumId w:val="5"/>
@@ -8371,7 +10877,7 @@
     <w:abstractNumId w:val="7"/>
   </w:num>
   <w:num w:numId="8">
-    <w:abstractNumId w:val="16"/>
+    <w:abstractNumId w:val="17"/>
   </w:num>
   <w:num w:numId="9">
     <w:abstractNumId w:val="8"/>
@@ -8386,13 +10892,13 @@
     <w:abstractNumId w:val="13"/>
   </w:num>
   <w:num w:numId="13">
-    <w:abstractNumId w:val="18"/>
+    <w:abstractNumId w:val="20"/>
     <w:lvlOverride w:ilvl="0">
       <w:startOverride w:val="3"/>
     </w:lvlOverride>
   </w:num>
   <w:num w:numId="14">
-    <w:abstractNumId w:val="14"/>
+    <w:abstractNumId w:val="15"/>
   </w:num>
   <w:num w:numId="15">
     <w:abstractNumId w:val="4"/>
@@ -8404,19 +10910,25 @@
     <w:abstractNumId w:val="3"/>
   </w:num>
   <w:num w:numId="18">
-    <w:abstractNumId w:val="15"/>
+    <w:abstractNumId w:val="16"/>
   </w:num>
   <w:num w:numId="19">
-    <w:abstractNumId w:val="19"/>
+    <w:abstractNumId w:val="21"/>
   </w:num>
   <w:num w:numId="20">
-    <w:abstractNumId w:val="20"/>
+    <w:abstractNumId w:val="22"/>
   </w:num>
   <w:num w:numId="21">
     <w:abstractNumId w:val="9"/>
   </w:num>
   <w:num w:numId="22">
     <w:abstractNumId w:val="2"/>
+  </w:num>
+  <w:num w:numId="23">
+    <w:abstractNumId w:val="14"/>
+  </w:num>
+  <w:num w:numId="24">
+    <w:abstractNumId w:val="18"/>
   </w:num>
 </w:numbering>
 </file>
@@ -8815,6 +11327,27 @@
     <w:name w:val="Normal"/>
     <w:qFormat/>
   </w:style>
+  <w:style w:type="paragraph" w:styleId="berschrift1">
+    <w:name w:val="heading 1"/>
+    <w:basedOn w:val="Standard"/>
+    <w:next w:val="Standard"/>
+    <w:link w:val="berschrift1Zchn"/>
+    <w:uiPriority w:val="9"/>
+    <w:qFormat/>
+    <w:rsid w:val="00E1255F"/>
+    <w:pPr>
+      <w:keepNext/>
+      <w:keepLines/>
+      <w:spacing w:before="240" w:after="0"/>
+      <w:outlineLvl w:val="0"/>
+    </w:pPr>
+    <w:rPr>
+      <w:rFonts w:asciiTheme="majorHAnsi" w:eastAsiaTheme="majorEastAsia" w:hAnsiTheme="majorHAnsi" w:cstheme="majorBidi"/>
+      <w:color w:val="2E74B5" w:themeColor="accent1" w:themeShade="BF"/>
+      <w:sz w:val="32"/>
+      <w:szCs w:val="32"/>
+    </w:rPr>
+  </w:style>
   <w:style w:type="paragraph" w:styleId="berschrift2">
     <w:name w:val="heading 2"/>
     <w:basedOn w:val="Standard"/>
@@ -9049,7 +11582,6 @@
     <w:name w:val="Hyperlink"/>
     <w:basedOn w:val="Absatz-Standardschriftart"/>
     <w:uiPriority w:val="99"/>
-    <w:semiHidden/>
     <w:unhideWhenUsed/>
     <w:rsid w:val="00330844"/>
     <w:rPr>
@@ -9061,6 +11593,68 @@
     <w:name w:val="hljs-string"/>
     <w:basedOn w:val="Absatz-Standardschriftart"/>
     <w:rsid w:val="00330844"/>
+  </w:style>
+  <w:style w:type="paragraph" w:styleId="Listenabsatz">
+    <w:name w:val="List Paragraph"/>
+    <w:basedOn w:val="Standard"/>
+    <w:uiPriority w:val="34"/>
+    <w:qFormat/>
+    <w:rsid w:val="00E1255F"/>
+    <w:pPr>
+      <w:ind w:left="720"/>
+      <w:contextualSpacing/>
+    </w:pPr>
+  </w:style>
+  <w:style w:type="character" w:customStyle="1" w:styleId="berschrift1Zchn">
+    <w:name w:val="Überschrift 1 Zchn"/>
+    <w:basedOn w:val="Absatz-Standardschriftart"/>
+    <w:link w:val="berschrift1"/>
+    <w:uiPriority w:val="9"/>
+    <w:rsid w:val="00E1255F"/>
+    <w:rPr>
+      <w:rFonts w:asciiTheme="majorHAnsi" w:eastAsiaTheme="majorEastAsia" w:hAnsiTheme="majorHAnsi" w:cstheme="majorBidi"/>
+      <w:color w:val="2E74B5" w:themeColor="accent1" w:themeShade="BF"/>
+      <w:sz w:val="32"/>
+      <w:szCs w:val="32"/>
+    </w:rPr>
+  </w:style>
+  <w:style w:type="paragraph" w:styleId="Inhaltsverzeichnisberschrift">
+    <w:name w:val="TOC Heading"/>
+    <w:basedOn w:val="berschrift1"/>
+    <w:next w:val="Standard"/>
+    <w:uiPriority w:val="39"/>
+    <w:unhideWhenUsed/>
+    <w:qFormat/>
+    <w:rsid w:val="00E1255F"/>
+    <w:pPr>
+      <w:outlineLvl w:val="9"/>
+    </w:pPr>
+  </w:style>
+  <w:style w:type="paragraph" w:styleId="Verzeichnis3">
+    <w:name w:val="toc 3"/>
+    <w:basedOn w:val="Standard"/>
+    <w:next w:val="Standard"/>
+    <w:autoRedefine/>
+    <w:uiPriority w:val="39"/>
+    <w:unhideWhenUsed/>
+    <w:rsid w:val="00E1255F"/>
+    <w:pPr>
+      <w:spacing w:after="100"/>
+      <w:ind w:left="440"/>
+    </w:pPr>
+  </w:style>
+  <w:style w:type="paragraph" w:styleId="Verzeichnis2">
+    <w:name w:val="toc 2"/>
+    <w:basedOn w:val="Standard"/>
+    <w:next w:val="Standard"/>
+    <w:autoRedefine/>
+    <w:uiPriority w:val="39"/>
+    <w:unhideWhenUsed/>
+    <w:rsid w:val="00E1255F"/>
+    <w:pPr>
+      <w:spacing w:after="100"/>
+      <w:ind w:left="220"/>
+    </w:pPr>
   </w:style>
 </w:styles>
 </file>
@@ -9328,4 +11922,16 @@
     </a:ext>
   </a:extLst>
 </a:theme>
+</file>
+
+<file path=customXml/item1.xml><?xml version="1.0" encoding="utf-8"?>
+<b:Sources xmlns:b="http://schemas.openxmlformats.org/officeDocument/2006/bibliography" xmlns="http://schemas.openxmlformats.org/officeDocument/2006/bibliography" SelectedStyle="\APASixthEditionOfficeOnline.xsl" StyleName="APA" Version="6"/>
+</file>
+
+<file path=customXml/itemProps1.xml><?xml version="1.0" encoding="utf-8"?>
+<ds:datastoreItem xmlns:ds="http://schemas.openxmlformats.org/officeDocument/2006/customXml" ds:itemID="{C761E3A7-E342-4CFF-BEE1-DCBE91EEBBF5}">
+  <ds:schemaRefs>
+    <ds:schemaRef ds:uri="http://schemas.openxmlformats.org/officeDocument/2006/bibliography"/>
+  </ds:schemaRefs>
+</ds:datastoreItem>
 </file>
</xml_diff>

<commit_message>
Die Rechnungswerte passen schon!!
</commit_message>
<xml_diff>
--- a/doc/Copilot.docx
+++ b/doc/Copilot.docx
@@ -19,6 +19,10 @@
     <w:sdt>
       <w:sdtPr>
         <w:rPr>
+          <w:rFonts w:asciiTheme="minorHAnsi" w:eastAsiaTheme="minorHAnsi" w:hAnsiTheme="minorHAnsi" w:cstheme="minorBidi"/>
+          <w:color w:val="auto"/>
+          <w:sz w:val="22"/>
+          <w:szCs w:val="22"/>
           <w:lang w:val="de-DE"/>
         </w:rPr>
         <w:id w:val="-918252818"/>
@@ -29,12 +33,8 @@
       </w:sdtPr>
       <w:sdtEndPr>
         <w:rPr>
-          <w:rFonts w:asciiTheme="minorHAnsi" w:eastAsiaTheme="minorHAnsi" w:hAnsiTheme="minorHAnsi" w:cstheme="minorBidi"/>
           <w:b/>
           <w:bCs/>
-          <w:color w:val="auto"/>
-          <w:sz w:val="22"/>
-          <w:szCs w:val="22"/>
         </w:rPr>
       </w:sdtEndPr>
       <w:sdtContent>
@@ -2258,7 +2258,6 @@
           <w:szCs w:val="40"/>
           <w:lang w:val="de-AT"/>
         </w:rPr>
-        <w:lastRenderedPageBreak/>
         <w:t xml:space="preserve">Kopie vom </w:t>
       </w:r>
       <w:proofErr w:type="spellStart"/>
@@ -2778,7 +2777,6 @@
         </w:rPr>
       </w:pPr>
       <w:bookmarkStart w:id="2" w:name="_Toc209183476"/>
-      <w:bookmarkStart w:id="3" w:name="_GoBack"/>
       <w:r>
         <w:rPr>
           <w:rFonts w:ascii="Times New Roman" w:eastAsia="Times New Roman" w:hAnsi="Times New Roman" w:cs="Times New Roman"/>
@@ -2791,7 +2789,6 @@
       </w:r>
       <w:bookmarkEnd w:id="2"/>
     </w:p>
-    <w:bookmarkEnd w:id="3"/>
     <w:p>
       <w:pPr>
         <w:numPr>
@@ -2934,7 +2931,7 @@
           <w:szCs w:val="27"/>
         </w:rPr>
       </w:pPr>
-      <w:bookmarkStart w:id="4" w:name="_Toc209183477"/>
+      <w:bookmarkStart w:id="3" w:name="_Toc209183477"/>
       <w:r>
         <w:rPr>
           <w:rFonts w:ascii="Times New Roman" w:eastAsia="Times New Roman" w:hAnsi="Times New Roman" w:cs="Times New Roman"/>
@@ -2945,7 +2942,7 @@
         </w:rPr>
         <w:t>2. SSH Keys &amp; Authentication</w:t>
       </w:r>
-      <w:bookmarkEnd w:id="4"/>
+      <w:bookmarkEnd w:id="3"/>
     </w:p>
     <w:p>
       <w:pPr>
@@ -3073,7 +3070,7 @@
           <w:szCs w:val="27"/>
         </w:rPr>
       </w:pPr>
-      <w:bookmarkStart w:id="5" w:name="_Toc209183478"/>
+      <w:bookmarkStart w:id="4" w:name="_Toc209183478"/>
       <w:r>
         <w:rPr>
           <w:rFonts w:ascii="Times New Roman" w:eastAsia="Times New Roman" w:hAnsi="Times New Roman" w:cs="Times New Roman"/>
@@ -3084,7 +3081,7 @@
         </w:rPr>
         <w:t>3. Directory Not Visible on GitHub.com</w:t>
       </w:r>
-      <w:bookmarkEnd w:id="5"/>
+      <w:bookmarkEnd w:id="4"/>
     </w:p>
     <w:p>
       <w:pPr>
@@ -3176,7 +3173,7 @@
           <w:szCs w:val="36"/>
         </w:rPr>
       </w:pPr>
-      <w:bookmarkStart w:id="6" w:name="_Toc209183479"/>
+      <w:bookmarkStart w:id="5" w:name="_Toc209183479"/>
       <w:r>
         <w:rPr>
           <w:rFonts w:ascii="Times New Roman" w:eastAsia="Times New Roman" w:hAnsi="Times New Roman" w:cs="Times New Roman"/>
@@ -3187,7 +3184,7 @@
         </w:rPr>
         <w:t>Steps to Troubleshoot &amp; Fix</w:t>
       </w:r>
-      <w:bookmarkEnd w:id="6"/>
+      <w:bookmarkEnd w:id="5"/>
     </w:p>
     <w:p>
       <w:pPr>
@@ -3201,7 +3198,7 @@
           <w:szCs w:val="27"/>
         </w:rPr>
       </w:pPr>
-      <w:bookmarkStart w:id="7" w:name="_Toc209183480"/>
+      <w:bookmarkStart w:id="6" w:name="_Toc209183480"/>
       <w:r>
         <w:rPr>
           <w:rFonts w:ascii="Times New Roman" w:eastAsia="Times New Roman" w:hAnsi="Times New Roman" w:cs="Times New Roman"/>
@@ -3212,7 +3209,7 @@
         </w:rPr>
         <w:t>Step 1: Check Your Local vs. Remote Status</w:t>
       </w:r>
-      <w:bookmarkEnd w:id="7"/>
+      <w:bookmarkEnd w:id="6"/>
     </w:p>
     <w:p>
       <w:pPr>
@@ -3229,6 +3226,7 @@
           <w:sz w:val="24"/>
           <w:szCs w:val="24"/>
         </w:rPr>
+        <w:lastRenderedPageBreak/>
         <w:t xml:space="preserve">Open </w:t>
       </w:r>
       <w:proofErr w:type="spellStart"/>
@@ -3333,7 +3331,6 @@
           <w:sz w:val="24"/>
           <w:szCs w:val="24"/>
         </w:rPr>
-        <w:lastRenderedPageBreak/>
         <w:t xml:space="preserve">If your branch is </w:t>
       </w:r>
       <w:r>
@@ -3367,7 +3364,7 @@
           <w:szCs w:val="27"/>
         </w:rPr>
       </w:pPr>
-      <w:bookmarkStart w:id="8" w:name="_Toc209183481"/>
+      <w:bookmarkStart w:id="7" w:name="_Toc209183481"/>
       <w:r>
         <w:rPr>
           <w:rFonts w:ascii="Times New Roman" w:eastAsia="Times New Roman" w:hAnsi="Times New Roman" w:cs="Times New Roman"/>
@@ -3378,7 +3375,7 @@
         </w:rPr>
         <w:t>Step 2: Try to Push Your Commit</w:t>
       </w:r>
-      <w:bookmarkEnd w:id="8"/>
+      <w:bookmarkEnd w:id="7"/>
     </w:p>
     <w:p>
       <w:pPr>
@@ -3532,7 +3529,7 @@
           <w:szCs w:val="27"/>
         </w:rPr>
       </w:pPr>
-      <w:bookmarkStart w:id="9" w:name="_Toc209183482"/>
+      <w:bookmarkStart w:id="8" w:name="_Toc209183482"/>
       <w:r>
         <w:rPr>
           <w:rFonts w:ascii="Times New Roman" w:eastAsia="Times New Roman" w:hAnsi="Times New Roman" w:cs="Times New Roman"/>
@@ -3543,7 +3540,7 @@
         </w:rPr>
         <w:t>Step 3: Check Your SSH Key Setup</w:t>
       </w:r>
-      <w:bookmarkEnd w:id="9"/>
+      <w:bookmarkEnd w:id="8"/>
     </w:p>
     <w:p>
       <w:pPr>
@@ -3671,7 +3668,7 @@
           <w:szCs w:val="27"/>
         </w:rPr>
       </w:pPr>
-      <w:bookmarkStart w:id="10" w:name="_Toc209183483"/>
+      <w:bookmarkStart w:id="9" w:name="_Toc209183483"/>
       <w:r>
         <w:rPr>
           <w:rFonts w:ascii="Times New Roman" w:eastAsia="Times New Roman" w:hAnsi="Times New Roman" w:cs="Times New Roman"/>
@@ -3682,7 +3679,7 @@
         </w:rPr>
         <w:t>Step 4: Verify Remote Repository</w:t>
       </w:r>
-      <w:bookmarkEnd w:id="10"/>
+      <w:bookmarkEnd w:id="9"/>
     </w:p>
     <w:p>
       <w:pPr>
@@ -3810,7 +3807,7 @@
           <w:szCs w:val="27"/>
         </w:rPr>
       </w:pPr>
-      <w:bookmarkStart w:id="11" w:name="_Toc209183484"/>
+      <w:bookmarkStart w:id="10" w:name="_Toc209183484"/>
       <w:r>
         <w:rPr>
           <w:rFonts w:ascii="Times New Roman" w:eastAsia="Times New Roman" w:hAnsi="Times New Roman" w:cs="Times New Roman"/>
@@ -3821,7 +3818,7 @@
         </w:rPr>
         <w:t>Step 5: Refresh GitHub.com</w:t>
       </w:r>
-      <w:bookmarkEnd w:id="11"/>
+      <w:bookmarkEnd w:id="10"/>
     </w:p>
     <w:p>
       <w:pPr>
@@ -3895,7 +3892,7 @@
           <w:szCs w:val="36"/>
         </w:rPr>
       </w:pPr>
-      <w:bookmarkStart w:id="12" w:name="_Toc209183485"/>
+      <w:bookmarkStart w:id="11" w:name="_Toc209183485"/>
       <w:r>
         <w:rPr>
           <w:rFonts w:ascii="Times New Roman" w:eastAsia="Times New Roman" w:hAnsi="Times New Roman" w:cs="Times New Roman"/>
@@ -3906,7 +3903,7 @@
         </w:rPr>
         <w:t>Summary</w:t>
       </w:r>
-      <w:bookmarkEnd w:id="12"/>
+      <w:bookmarkEnd w:id="11"/>
     </w:p>
     <w:p>
       <w:pPr>
@@ -4112,7 +4109,7 @@
           <w:szCs w:val="27"/>
         </w:rPr>
       </w:pPr>
-      <w:bookmarkStart w:id="13" w:name="_Toc209183486"/>
+      <w:bookmarkStart w:id="12" w:name="_Toc209183486"/>
       <w:r>
         <w:rPr>
           <w:rFonts w:ascii="Times New Roman" w:eastAsia="Times New Roman" w:hAnsi="Times New Roman" w:cs="Times New Roman"/>
@@ -4134,7 +4131,7 @@
         </w:rPr>
         <w:t>addedhe</w:t>
       </w:r>
-      <w:bookmarkEnd w:id="13"/>
+      <w:bookmarkEnd w:id="12"/>
       <w:proofErr w:type="spellEnd"/>
     </w:p>
     <w:p>
@@ -4152,7 +4149,6 @@
           <w:sz w:val="24"/>
           <w:szCs w:val="24"/>
         </w:rPr>
-        <w:lastRenderedPageBreak/>
         <w:t xml:space="preserve">Your advice sounds good. I have </w:t>
       </w:r>
       <w:proofErr w:type="spellStart"/>
@@ -4222,7 +4218,7 @@
           <w:szCs w:val="27"/>
         </w:rPr>
       </w:pPr>
-      <w:bookmarkStart w:id="14" w:name="_Toc209183487"/>
+      <w:bookmarkStart w:id="13" w:name="_Toc209183487"/>
       <w:r>
         <w:rPr>
           <w:rFonts w:ascii="Times New Roman" w:eastAsia="Times New Roman" w:hAnsi="Times New Roman" w:cs="Times New Roman"/>
@@ -4233,7 +4229,7 @@
         </w:rPr>
         <w:t>Copilot said: Great! Since your SSH key is added</w:t>
       </w:r>
-      <w:bookmarkEnd w:id="14"/>
+      <w:bookmarkEnd w:id="13"/>
     </w:p>
     <w:p>
       <w:pPr>
@@ -4285,7 +4281,7 @@
           <w:szCs w:val="27"/>
         </w:rPr>
       </w:pPr>
-      <w:bookmarkStart w:id="15" w:name="_Toc209183488"/>
+      <w:bookmarkStart w:id="14" w:name="_Toc209183488"/>
       <w:r>
         <w:rPr>
           <w:rFonts w:ascii="Times New Roman" w:eastAsia="Times New Roman" w:hAnsi="Times New Roman" w:cs="Times New Roman"/>
@@ -4318,7 +4314,7 @@
         </w:rPr>
         <w:t xml:space="preserve"> Extensions</w:t>
       </w:r>
-      <w:bookmarkEnd w:id="15"/>
+      <w:bookmarkEnd w:id="14"/>
     </w:p>
     <w:p>
       <w:pPr>
@@ -4572,7 +4568,7 @@
           <w:szCs w:val="27"/>
         </w:rPr>
       </w:pPr>
-      <w:bookmarkStart w:id="16" w:name="_Toc209183489"/>
+      <w:bookmarkStart w:id="15" w:name="_Toc209183489"/>
       <w:r>
         <w:rPr>
           <w:rFonts w:ascii="Times New Roman" w:eastAsia="Times New Roman" w:hAnsi="Times New Roman" w:cs="Times New Roman"/>
@@ -4583,7 +4579,7 @@
         </w:rPr>
         <w:t>2. Visual Studio</w:t>
       </w:r>
-      <w:bookmarkEnd w:id="16"/>
+      <w:bookmarkEnd w:id="15"/>
     </w:p>
     <w:p>
       <w:pPr>
@@ -4785,7 +4781,7 @@
           <w:szCs w:val="27"/>
         </w:rPr>
       </w:pPr>
-      <w:bookmarkStart w:id="17" w:name="_Toc209183490"/>
+      <w:bookmarkStart w:id="16" w:name="_Toc209183490"/>
       <w:r>
         <w:rPr>
           <w:rFonts w:ascii="Times New Roman" w:eastAsia="Times New Roman" w:hAnsi="Times New Roman" w:cs="Times New Roman"/>
@@ -4818,7 +4814,7 @@
         </w:rPr>
         <w:t xml:space="preserve"> Bash or Terminal)</w:t>
       </w:r>
-      <w:bookmarkEnd w:id="17"/>
+      <w:bookmarkEnd w:id="16"/>
     </w:p>
     <w:p>
       <w:pPr>
@@ -5200,7 +5196,6 @@
           <w:sz w:val="24"/>
           <w:szCs w:val="24"/>
         </w:rPr>
-        <w:lastRenderedPageBreak/>
         <w:t>What to expect</w:t>
       </w:r>
     </w:p>
@@ -5278,7 +5273,7 @@
           <w:szCs w:val="27"/>
         </w:rPr>
       </w:pPr>
-      <w:bookmarkStart w:id="18" w:name="_Toc209183491"/>
+      <w:bookmarkStart w:id="17" w:name="_Toc209183491"/>
       <w:r>
         <w:rPr>
           <w:rFonts w:ascii="Times New Roman" w:eastAsia="Times New Roman" w:hAnsi="Times New Roman" w:cs="Times New Roman"/>
@@ -5289,7 +5284,7 @@
         </w:rPr>
         <w:t>You said: I am not finished with my question,</w:t>
       </w:r>
-      <w:bookmarkEnd w:id="18"/>
+      <w:bookmarkEnd w:id="17"/>
     </w:p>
     <w:p>
       <w:pPr>
@@ -5503,7 +5498,7 @@
           <w:szCs w:val="27"/>
         </w:rPr>
       </w:pPr>
-      <w:bookmarkStart w:id="19" w:name="_Toc209183492"/>
+      <w:bookmarkStart w:id="18" w:name="_Toc209183492"/>
       <w:r>
         <w:rPr>
           <w:rFonts w:ascii="Times New Roman" w:eastAsia="Times New Roman" w:hAnsi="Times New Roman" w:cs="Times New Roman"/>
@@ -5514,7 +5509,7 @@
         </w:rPr>
         <w:t>Copilot said: Thanks for the additional info! Your situation</w:t>
       </w:r>
-      <w:bookmarkEnd w:id="19"/>
+      <w:bookmarkEnd w:id="18"/>
     </w:p>
     <w:p>
       <w:pPr>
@@ -5566,7 +5561,7 @@
           <w:szCs w:val="36"/>
         </w:rPr>
       </w:pPr>
-      <w:bookmarkStart w:id="20" w:name="_Toc209183493"/>
+      <w:bookmarkStart w:id="19" w:name="_Toc209183493"/>
       <w:r>
         <w:rPr>
           <w:rFonts w:ascii="Times New Roman" w:eastAsia="Times New Roman" w:hAnsi="Times New Roman" w:cs="Times New Roman"/>
@@ -5577,7 +5572,7 @@
         </w:rPr>
         <w:t>What's Happening</w:t>
       </w:r>
-      <w:bookmarkEnd w:id="20"/>
+      <w:bookmarkEnd w:id="19"/>
     </w:p>
     <w:p>
       <w:pPr>
@@ -5747,7 +5742,7 @@
           <w:szCs w:val="36"/>
         </w:rPr>
       </w:pPr>
-      <w:bookmarkStart w:id="21" w:name="_Toc209183494"/>
+      <w:bookmarkStart w:id="20" w:name="_Toc209183494"/>
       <w:r>
         <w:rPr>
           <w:rFonts w:ascii="Times New Roman" w:eastAsia="Times New Roman" w:hAnsi="Times New Roman" w:cs="Times New Roman"/>
@@ -5758,7 +5753,7 @@
         </w:rPr>
         <w:t>Step-by-Step Solution</w:t>
       </w:r>
-      <w:bookmarkEnd w:id="21"/>
+      <w:bookmarkEnd w:id="20"/>
     </w:p>
     <w:p>
       <w:pPr>
@@ -5772,7 +5767,7 @@
           <w:szCs w:val="27"/>
         </w:rPr>
       </w:pPr>
-      <w:bookmarkStart w:id="22" w:name="_Toc209183495"/>
+      <w:bookmarkStart w:id="21" w:name="_Toc209183495"/>
       <w:r>
         <w:rPr>
           <w:rFonts w:ascii="Times New Roman" w:eastAsia="Times New Roman" w:hAnsi="Times New Roman" w:cs="Times New Roman"/>
@@ -5783,7 +5778,7 @@
         </w:rPr>
         <w:t>1. Create the Repository on GitHub</w:t>
       </w:r>
-      <w:bookmarkEnd w:id="22"/>
+      <w:bookmarkEnd w:id="21"/>
     </w:p>
     <w:p>
       <w:pPr>
@@ -5943,7 +5938,7 @@
           <w:szCs w:val="27"/>
         </w:rPr>
       </w:pPr>
-      <w:bookmarkStart w:id="23" w:name="_Toc209183496"/>
+      <w:bookmarkStart w:id="22" w:name="_Toc209183496"/>
       <w:r>
         <w:rPr>
           <w:rFonts w:ascii="Times New Roman" w:eastAsia="Times New Roman" w:hAnsi="Times New Roman" w:cs="Times New Roman"/>
@@ -5954,7 +5949,7 @@
         </w:rPr>
         <w:t>2. Connect Your Local Repo to the Remote</w:t>
       </w:r>
-      <w:bookmarkEnd w:id="23"/>
+      <w:bookmarkEnd w:id="22"/>
     </w:p>
     <w:p>
       <w:pPr>
@@ -6030,7 +6025,6 @@
           <w:sz w:val="24"/>
           <w:szCs w:val="24"/>
         </w:rPr>
-        <w:lastRenderedPageBreak/>
         <w:t>Command Line Example:</w:t>
       </w:r>
     </w:p>
@@ -6311,7 +6305,7 @@
           <w:szCs w:val="27"/>
         </w:rPr>
       </w:pPr>
-      <w:bookmarkStart w:id="24" w:name="_Toc209183497"/>
+      <w:bookmarkStart w:id="23" w:name="_Toc209183497"/>
       <w:r>
         <w:rPr>
           <w:rFonts w:ascii="Times New Roman" w:eastAsia="Times New Roman" w:hAnsi="Times New Roman" w:cs="Times New Roman"/>
@@ -6322,7 +6316,7 @@
         </w:rPr>
         <w:t>3. Push Your Local Commits to GitHub</w:t>
       </w:r>
-      <w:bookmarkEnd w:id="24"/>
+      <w:bookmarkEnd w:id="23"/>
     </w:p>
     <w:p>
       <w:pPr>
@@ -6458,7 +6452,7 @@
           <w:szCs w:val="27"/>
         </w:rPr>
       </w:pPr>
-      <w:bookmarkStart w:id="25" w:name="_Toc209183498"/>
+      <w:bookmarkStart w:id="24" w:name="_Toc209183498"/>
       <w:r>
         <w:rPr>
           <w:rFonts w:ascii="Times New Roman" w:eastAsia="Times New Roman" w:hAnsi="Times New Roman" w:cs="Times New Roman"/>
@@ -6469,7 +6463,7 @@
         </w:rPr>
         <w:t>4. Check GitHub.com</w:t>
       </w:r>
-      <w:bookmarkEnd w:id="25"/>
+      <w:bookmarkEnd w:id="24"/>
     </w:p>
     <w:p>
       <w:pPr>
@@ -6541,7 +6535,7 @@
           <w:szCs w:val="36"/>
         </w:rPr>
       </w:pPr>
-      <w:bookmarkStart w:id="26" w:name="_Toc209183499"/>
+      <w:bookmarkStart w:id="25" w:name="_Toc209183499"/>
       <w:r>
         <w:rPr>
           <w:rFonts w:ascii="Times New Roman" w:eastAsia="Times New Roman" w:hAnsi="Times New Roman" w:cs="Times New Roman"/>
@@ -6552,7 +6546,7 @@
         </w:rPr>
         <w:t>Summary</w:t>
       </w:r>
-      <w:bookmarkEnd w:id="26"/>
+      <w:bookmarkEnd w:id="25"/>
     </w:p>
     <w:p>
       <w:pPr>
@@ -6814,7 +6808,6 @@
         <w:rPr>
           <w:noProof/>
         </w:rPr>
-        <w:lastRenderedPageBreak/>
         <w:drawing>
           <wp:inline distT="0" distB="0" distL="0" distR="0" wp14:anchorId="113DE221" wp14:editId="0E18C5C3">
             <wp:extent cx="5972810" cy="4954905"/>
@@ -6997,7 +6990,7 @@
           <w:szCs w:val="20"/>
         </w:rPr>
       </w:pPr>
-      <w:bookmarkStart w:id="27" w:name="_Toc209183500"/>
+      <w:bookmarkStart w:id="26" w:name="_Toc209183500"/>
       <w:r>
         <w:rPr>
           <w:rFonts w:ascii="Segoe UI" w:hAnsi="Segoe UI" w:cs="Segoe UI"/>
@@ -7017,7 +7010,7 @@
         </w:rPr>
         <w:t>Copy and Paste</w:t>
       </w:r>
-      <w:bookmarkEnd w:id="27"/>
+      <w:bookmarkEnd w:id="26"/>
     </w:p>
     <w:p>
       <w:pPr>
@@ -7134,7 +7127,7 @@
           <w:szCs w:val="20"/>
         </w:rPr>
       </w:pPr>
-      <w:bookmarkStart w:id="28" w:name="_Toc209183501"/>
+      <w:bookmarkStart w:id="27" w:name="_Toc209183501"/>
       <w:r>
         <w:rPr>
           <w:rFonts w:ascii="Segoe UI" w:hAnsi="Segoe UI" w:cs="Segoe UI"/>
@@ -7154,7 +7147,7 @@
         </w:rPr>
         <w:t>Save as Markdown or Text</w:t>
       </w:r>
-      <w:bookmarkEnd w:id="28"/>
+      <w:bookmarkEnd w:id="27"/>
     </w:p>
     <w:p>
       <w:pPr>
@@ -7354,8 +7347,7 @@
           <w:sz w:val="20"/>
           <w:szCs w:val="20"/>
         </w:rPr>
-        <w:lastRenderedPageBreak/>
-        <w:object w:dxaOrig="225" w:dyaOrig="225">
+        <w:object w:dxaOrig="0" w:dyaOrig="0">
           <v:shapetype id="_x0000_t75" coordsize="21600,21600" o:spt="75" o:preferrelative="t" path="m@4@5l@4@11@9@11@9@5xe" filled="f" stroked="f">
             <v:stroke joinstyle="miter"/>
             <v:formulas>
@@ -7462,7 +7454,7 @@
           <w:szCs w:val="20"/>
         </w:rPr>
       </w:pPr>
-      <w:bookmarkStart w:id="29" w:name="_Toc209183502"/>
+      <w:bookmarkStart w:id="28" w:name="_Toc209183502"/>
       <w:r>
         <w:rPr>
           <w:rFonts w:ascii="Segoe UI" w:hAnsi="Segoe UI" w:cs="Segoe UI"/>
@@ -7482,7 +7474,7 @@
         </w:rPr>
         <w:t>Export from Browser</w:t>
       </w:r>
-      <w:bookmarkEnd w:id="29"/>
+      <w:bookmarkEnd w:id="28"/>
     </w:p>
     <w:p>
       <w:pPr>
@@ -7609,6 +7601,437 @@
         </w:rPr>
       </w:pPr>
     </w:p>
+    <w:p>
+      <w:pPr>
+        <w:pStyle w:val="berschrift2"/>
+        <w:rPr>
+          <w:sz w:val="40"/>
+          <w:szCs w:val="40"/>
+        </w:rPr>
+      </w:pPr>
+      <w:proofErr w:type="spellStart"/>
+      <w:r>
+        <w:t>Git</w:t>
+      </w:r>
+      <w:proofErr w:type="spellEnd"/>
+      <w:r>
+        <w:t xml:space="preserve"> pull and rebase</w:t>
+      </w:r>
+    </w:p>
+    <w:p>
+      <w:pPr>
+        <w:rPr>
+          <w:lang w:val="de-AT"/>
+        </w:rPr>
+      </w:pPr>
+    </w:p>
+    <w:p>
+      <w:pPr>
+        <w:pStyle w:val="StandardWeb"/>
+        <w:shd w:val="clear" w:color="auto" w:fill="F3F3F3"/>
+        <w:spacing w:before="0" w:beforeAutospacing="0" w:after="240" w:afterAutospacing="0"/>
+        <w:rPr>
+          <w:rFonts w:ascii="Segoe UI" w:hAnsi="Segoe UI" w:cs="Segoe UI"/>
+          <w:color w:val="616161"/>
+          <w:sz w:val="20"/>
+          <w:szCs w:val="20"/>
+        </w:rPr>
+      </w:pPr>
+      <w:r>
+        <w:rPr>
+          <w:rFonts w:ascii="Segoe UI" w:hAnsi="Segoe UI" w:cs="Segoe UI"/>
+          <w:color w:val="616161"/>
+          <w:sz w:val="20"/>
+          <w:szCs w:val="20"/>
+        </w:rPr>
+        <w:t xml:space="preserve">This message means your local and remote branches have diverged (both have unique commits), and </w:t>
+      </w:r>
+      <w:proofErr w:type="spellStart"/>
+      <w:r>
+        <w:rPr>
+          <w:rFonts w:ascii="Segoe UI" w:hAnsi="Segoe UI" w:cs="Segoe UI"/>
+          <w:color w:val="616161"/>
+          <w:sz w:val="20"/>
+          <w:szCs w:val="20"/>
+        </w:rPr>
+        <w:t>Git</w:t>
+      </w:r>
+      <w:proofErr w:type="spellEnd"/>
+      <w:r>
+        <w:rPr>
+          <w:rFonts w:ascii="Segoe UI" w:hAnsi="Segoe UI" w:cs="Segoe UI"/>
+          <w:color w:val="616161"/>
+          <w:sz w:val="20"/>
+          <w:szCs w:val="20"/>
+        </w:rPr>
+        <w:t xml:space="preserve"> needs to know how to combine them. You must choose a strategy:</w:t>
+      </w:r>
+    </w:p>
+    <w:p>
+      <w:pPr>
+        <w:pStyle w:val="StandardWeb"/>
+        <w:numPr>
+          <w:ilvl w:val="0"/>
+          <w:numId w:val="29"/>
+        </w:numPr>
+        <w:shd w:val="clear" w:color="auto" w:fill="F3F3F3"/>
+        <w:spacing w:before="0" w:beforeAutospacing="0" w:after="0" w:afterAutospacing="0"/>
+        <w:rPr>
+          <w:rFonts w:ascii="Segoe UI" w:hAnsi="Segoe UI" w:cs="Segoe UI"/>
+          <w:color w:val="616161"/>
+          <w:sz w:val="20"/>
+          <w:szCs w:val="20"/>
+        </w:rPr>
+      </w:pPr>
+      <w:r>
+        <w:rPr>
+          <w:rStyle w:val="Fett"/>
+          <w:rFonts w:ascii="Segoe UI" w:hAnsi="Segoe UI" w:cs="Segoe UI"/>
+          <w:color w:val="616161"/>
+          <w:sz w:val="20"/>
+          <w:szCs w:val="20"/>
+        </w:rPr>
+        <w:t>Merge</w:t>
+      </w:r>
+      <w:r>
+        <w:rPr>
+          <w:rFonts w:ascii="Segoe UI" w:hAnsi="Segoe UI" w:cs="Segoe UI"/>
+          <w:color w:val="616161"/>
+          <w:sz w:val="20"/>
+          <w:szCs w:val="20"/>
+        </w:rPr>
+        <w:t> (default, creates a merge commit):</w:t>
+      </w:r>
+    </w:p>
+    <w:p>
+      <w:pPr>
+        <w:pStyle w:val="StandardWeb"/>
+        <w:shd w:val="clear" w:color="auto" w:fill="F3F3F3"/>
+        <w:spacing w:before="0" w:beforeAutospacing="0" w:after="0" w:afterAutospacing="0"/>
+        <w:rPr>
+          <w:rFonts w:ascii="Segoe UI" w:hAnsi="Segoe UI" w:cs="Segoe UI"/>
+          <w:color w:val="616161"/>
+          <w:sz w:val="20"/>
+          <w:szCs w:val="20"/>
+        </w:rPr>
+      </w:pPr>
+    </w:p>
+    <w:p>
+      <w:pPr>
+        <w:ind w:left="1440"/>
+        <w:rPr>
+          <w:rFonts w:ascii="Courier New" w:hAnsi="Courier New" w:cs="Courier New"/>
+        </w:rPr>
+      </w:pPr>
+      <w:proofErr w:type="spellStart"/>
+      <w:r>
+        <w:rPr>
+          <w:rFonts w:ascii="Courier New" w:hAnsi="Courier New" w:cs="Courier New"/>
+        </w:rPr>
+        <w:t>git</w:t>
+      </w:r>
+      <w:proofErr w:type="spellEnd"/>
+      <w:r>
+        <w:rPr>
+          <w:rFonts w:ascii="Courier New" w:hAnsi="Courier New" w:cs="Courier New"/>
+        </w:rPr>
+        <w:t xml:space="preserve"> </w:t>
+      </w:r>
+      <w:proofErr w:type="spellStart"/>
+      <w:r>
+        <w:rPr>
+          <w:rFonts w:ascii="Courier New" w:hAnsi="Courier New" w:cs="Courier New"/>
+        </w:rPr>
+        <w:t>config</w:t>
+      </w:r>
+      <w:proofErr w:type="spellEnd"/>
+      <w:r>
+        <w:rPr>
+          <w:rFonts w:ascii="Courier New" w:hAnsi="Courier New" w:cs="Courier New"/>
+        </w:rPr>
+        <w:t xml:space="preserve"> </w:t>
+      </w:r>
+      <w:proofErr w:type="spellStart"/>
+      <w:proofErr w:type="gramStart"/>
+      <w:r>
+        <w:rPr>
+          <w:rFonts w:ascii="Courier New" w:hAnsi="Courier New" w:cs="Courier New"/>
+        </w:rPr>
+        <w:t>pull.rebase</w:t>
+      </w:r>
+      <w:proofErr w:type="spellEnd"/>
+      <w:proofErr w:type="gramEnd"/>
+      <w:r>
+        <w:rPr>
+          <w:rFonts w:ascii="Courier New" w:hAnsi="Courier New" w:cs="Courier New"/>
+        </w:rPr>
+        <w:t xml:space="preserve"> false</w:t>
+      </w:r>
+    </w:p>
+    <w:p/>
+    <w:p>
+      <w:pPr>
+        <w:pStyle w:val="Listenabsatz"/>
+        <w:numPr>
+          <w:ilvl w:val="0"/>
+          <w:numId w:val="30"/>
+        </w:numPr>
+      </w:pPr>
+      <w:r>
+        <w:rPr>
+          <w:rStyle w:val="Fett"/>
+          <w:rFonts w:ascii="Segoe UI" w:hAnsi="Segoe UI" w:cs="Segoe UI"/>
+          <w:color w:val="616161"/>
+          <w:sz w:val="20"/>
+          <w:szCs w:val="20"/>
+          <w:shd w:val="clear" w:color="auto" w:fill="F3F3F3"/>
+        </w:rPr>
+        <w:t>Rebase</w:t>
+      </w:r>
+      <w:r>
+        <w:rPr>
+          <w:rFonts w:ascii="Segoe UI" w:hAnsi="Segoe UI" w:cs="Segoe UI"/>
+          <w:color w:val="616161"/>
+          <w:sz w:val="20"/>
+          <w:szCs w:val="20"/>
+          <w:shd w:val="clear" w:color="auto" w:fill="F3F3F3"/>
+        </w:rPr>
+        <w:t> (reapplies your changes on top of the remote branch):</w:t>
+      </w:r>
+    </w:p>
+    <w:p/>
+    <w:p>
+      <w:pPr>
+        <w:ind w:left="1440"/>
+        <w:rPr>
+          <w:rFonts w:ascii="Courier New" w:hAnsi="Courier New" w:cs="Courier New"/>
+        </w:rPr>
+      </w:pPr>
+      <w:proofErr w:type="spellStart"/>
+      <w:r>
+        <w:rPr>
+          <w:rFonts w:ascii="Courier New" w:hAnsi="Courier New" w:cs="Courier New"/>
+        </w:rPr>
+        <w:t>git</w:t>
+      </w:r>
+      <w:proofErr w:type="spellEnd"/>
+      <w:r>
+        <w:rPr>
+          <w:rFonts w:ascii="Courier New" w:hAnsi="Courier New" w:cs="Courier New"/>
+        </w:rPr>
+        <w:t xml:space="preserve"> </w:t>
+      </w:r>
+      <w:proofErr w:type="spellStart"/>
+      <w:r>
+        <w:rPr>
+          <w:rFonts w:ascii="Courier New" w:hAnsi="Courier New" w:cs="Courier New"/>
+        </w:rPr>
+        <w:t>config</w:t>
+      </w:r>
+      <w:proofErr w:type="spellEnd"/>
+      <w:r>
+        <w:rPr>
+          <w:rFonts w:ascii="Courier New" w:hAnsi="Courier New" w:cs="Courier New"/>
+        </w:rPr>
+        <w:t xml:space="preserve"> </w:t>
+      </w:r>
+      <w:proofErr w:type="spellStart"/>
+      <w:proofErr w:type="gramStart"/>
+      <w:r>
+        <w:rPr>
+          <w:rFonts w:ascii="Courier New" w:hAnsi="Courier New" w:cs="Courier New"/>
+        </w:rPr>
+        <w:t>pull.rebase</w:t>
+      </w:r>
+      <w:proofErr w:type="spellEnd"/>
+      <w:proofErr w:type="gramEnd"/>
+      <w:r>
+        <w:rPr>
+          <w:rFonts w:ascii="Courier New" w:hAnsi="Courier New" w:cs="Courier New"/>
+        </w:rPr>
+        <w:t xml:space="preserve"> true</w:t>
+      </w:r>
+    </w:p>
+    <w:p>
+      <w:pPr>
+        <w:pStyle w:val="Listenabsatz"/>
+        <w:numPr>
+          <w:ilvl w:val="0"/>
+          <w:numId w:val="30"/>
+        </w:numPr>
+      </w:pPr>
+      <w:r>
+        <w:rPr>
+          <w:rStyle w:val="Fett"/>
+          <w:rFonts w:ascii="Segoe UI" w:hAnsi="Segoe UI" w:cs="Segoe UI"/>
+          <w:color w:val="616161"/>
+          <w:sz w:val="20"/>
+          <w:szCs w:val="20"/>
+          <w:shd w:val="clear" w:color="auto" w:fill="F3F3F3"/>
+        </w:rPr>
+        <w:t>Fast-forward only</w:t>
+      </w:r>
+      <w:r>
+        <w:rPr>
+          <w:rFonts w:ascii="Segoe UI" w:hAnsi="Segoe UI" w:cs="Segoe UI"/>
+          <w:color w:val="616161"/>
+          <w:sz w:val="20"/>
+          <w:szCs w:val="20"/>
+          <w:shd w:val="clear" w:color="auto" w:fill="F3F3F3"/>
+        </w:rPr>
+        <w:t> (only update if no divergence):</w:t>
+      </w:r>
+    </w:p>
+    <w:p>
+      <w:pPr>
+        <w:ind w:left="1440"/>
+        <w:rPr>
+          <w:rFonts w:ascii="Courier New" w:hAnsi="Courier New" w:cs="Courier New"/>
+        </w:rPr>
+      </w:pPr>
+      <w:proofErr w:type="spellStart"/>
+      <w:r>
+        <w:rPr>
+          <w:rFonts w:ascii="Courier New" w:hAnsi="Courier New" w:cs="Courier New"/>
+        </w:rPr>
+        <w:t>git</w:t>
+      </w:r>
+      <w:proofErr w:type="spellEnd"/>
+      <w:r>
+        <w:rPr>
+          <w:rFonts w:ascii="Courier New" w:hAnsi="Courier New" w:cs="Courier New"/>
+        </w:rPr>
+        <w:t xml:space="preserve"> </w:t>
+      </w:r>
+      <w:proofErr w:type="spellStart"/>
+      <w:r>
+        <w:rPr>
+          <w:rFonts w:ascii="Courier New" w:hAnsi="Courier New" w:cs="Courier New"/>
+        </w:rPr>
+        <w:t>config</w:t>
+      </w:r>
+      <w:proofErr w:type="spellEnd"/>
+      <w:r>
+        <w:rPr>
+          <w:rFonts w:ascii="Courier New" w:hAnsi="Courier New" w:cs="Courier New"/>
+        </w:rPr>
+        <w:t xml:space="preserve"> </w:t>
+      </w:r>
+      <w:proofErr w:type="spellStart"/>
+      <w:proofErr w:type="gramStart"/>
+      <w:r>
+        <w:rPr>
+          <w:rFonts w:ascii="Courier New" w:hAnsi="Courier New" w:cs="Courier New"/>
+        </w:rPr>
+        <w:t>pull.ff</w:t>
+      </w:r>
+      <w:proofErr w:type="spellEnd"/>
+      <w:proofErr w:type="gramEnd"/>
+      <w:r>
+        <w:rPr>
+          <w:rFonts w:ascii="Courier New" w:hAnsi="Courier New" w:cs="Courier New"/>
+        </w:rPr>
+        <w:t xml:space="preserve"> only</w:t>
+      </w:r>
+    </w:p>
+    <w:p/>
+    <w:p>
+      <w:r>
+        <w:rPr>
+          <w:rFonts w:ascii="Segoe UI" w:hAnsi="Segoe UI" w:cs="Segoe UI"/>
+          <w:color w:val="616161"/>
+          <w:sz w:val="20"/>
+          <w:szCs w:val="20"/>
+          <w:shd w:val="clear" w:color="auto" w:fill="F3F3F3"/>
+        </w:rPr>
+        <w:t xml:space="preserve">You can run one of these commands in your terminal. If </w:t>
+      </w:r>
+      <w:bookmarkStart w:id="29" w:name="_GoBack"/>
+      <w:bookmarkEnd w:id="29"/>
+      <w:r>
+        <w:rPr>
+          <w:rFonts w:ascii="Segoe UI" w:hAnsi="Segoe UI" w:cs="Segoe UI"/>
+          <w:color w:val="616161"/>
+          <w:sz w:val="20"/>
+          <w:szCs w:val="20"/>
+          <w:shd w:val="clear" w:color="auto" w:fill="F3F3F3"/>
+        </w:rPr>
+        <w:t>you want this setting for all repositories, add </w:t>
+      </w:r>
+      <w:r>
+        <w:rPr>
+          <w:rStyle w:val="HTMLCode"/>
+          <w:rFonts w:ascii="Consolas" w:eastAsiaTheme="minorHAnsi" w:hAnsi="Consolas"/>
+          <w:color w:val="A31515"/>
+          <w:sz w:val="18"/>
+          <w:szCs w:val="18"/>
+        </w:rPr>
+        <w:t>--global</w:t>
+      </w:r>
+      <w:r>
+        <w:rPr>
+          <w:rFonts w:ascii="Segoe UI" w:hAnsi="Segoe UI" w:cs="Segoe UI"/>
+          <w:color w:val="616161"/>
+          <w:sz w:val="20"/>
+          <w:szCs w:val="20"/>
+          <w:shd w:val="clear" w:color="auto" w:fill="F3F3F3"/>
+        </w:rPr>
+        <w:t>:</w:t>
+      </w:r>
+    </w:p>
+    <w:p>
+      <w:pPr>
+        <w:ind w:left="1440"/>
+        <w:rPr>
+          <w:rFonts w:ascii="Courier New" w:hAnsi="Courier New" w:cs="Courier New"/>
+        </w:rPr>
+      </w:pPr>
+      <w:proofErr w:type="spellStart"/>
+      <w:r>
+        <w:rPr>
+          <w:rFonts w:ascii="Courier New" w:hAnsi="Courier New" w:cs="Courier New"/>
+        </w:rPr>
+        <w:t>git</w:t>
+      </w:r>
+      <w:proofErr w:type="spellEnd"/>
+      <w:r>
+        <w:rPr>
+          <w:rFonts w:ascii="Courier New" w:hAnsi="Courier New" w:cs="Courier New"/>
+        </w:rPr>
+        <w:t xml:space="preserve"> </w:t>
+      </w:r>
+      <w:proofErr w:type="spellStart"/>
+      <w:r>
+        <w:rPr>
+          <w:rFonts w:ascii="Courier New" w:hAnsi="Courier New" w:cs="Courier New"/>
+        </w:rPr>
+        <w:t>config</w:t>
+      </w:r>
+      <w:proofErr w:type="spellEnd"/>
+      <w:r>
+        <w:rPr>
+          <w:rFonts w:ascii="Courier New" w:hAnsi="Courier New" w:cs="Courier New"/>
+        </w:rPr>
+        <w:t xml:space="preserve"> --global </w:t>
+      </w:r>
+      <w:proofErr w:type="spellStart"/>
+      <w:proofErr w:type="gramStart"/>
+      <w:r>
+        <w:rPr>
+          <w:rFonts w:ascii="Courier New" w:hAnsi="Courier New" w:cs="Courier New"/>
+        </w:rPr>
+        <w:t>pull.rebase</w:t>
+      </w:r>
+      <w:proofErr w:type="spellEnd"/>
+      <w:proofErr w:type="gramEnd"/>
+      <w:r>
+        <w:rPr>
+          <w:rFonts w:ascii="Courier New" w:hAnsi="Courier New" w:cs="Courier New"/>
+        </w:rPr>
+        <w:t xml:space="preserve"> false</w:t>
+      </w:r>
+    </w:p>
+    <w:p/>
     <w:sectPr>
       <w:pgSz w:w="12240" w:h="15840"/>
       <w:pgMar w:top="1417" w:right="1417" w:bottom="1134" w:left="1417" w:header="708" w:footer="708" w:gutter="0"/>
@@ -8778,6 +9201,92 @@
     </w:lvl>
   </w:abstractNum>
   <w:abstractNum w:abstractNumId="8" w15:restartNumberingAfterBreak="0">
+    <w:nsid w:val="1A986725"/>
+    <w:multiLevelType w:val="hybridMultilevel"/>
+    <w:tmpl w:val="7AAA3098"/>
+    <w:lvl w:ilvl="0" w:tplc="0409000F">
+      <w:start w:val="1"/>
+      <w:numFmt w:val="decimal"/>
+      <w:lvlText w:val="%1."/>
+      <w:lvlJc w:val="left"/>
+      <w:pPr>
+        <w:ind w:left="720" w:hanging="360"/>
+      </w:pPr>
+    </w:lvl>
+    <w:lvl w:ilvl="1" w:tplc="04090019" w:tentative="1">
+      <w:start w:val="1"/>
+      <w:numFmt w:val="lowerLetter"/>
+      <w:lvlText w:val="%2."/>
+      <w:lvlJc w:val="left"/>
+      <w:pPr>
+        <w:ind w:left="1440" w:hanging="360"/>
+      </w:pPr>
+    </w:lvl>
+    <w:lvl w:ilvl="2" w:tplc="0409001B" w:tentative="1">
+      <w:start w:val="1"/>
+      <w:numFmt w:val="lowerRoman"/>
+      <w:lvlText w:val="%3."/>
+      <w:lvlJc w:val="right"/>
+      <w:pPr>
+        <w:ind w:left="2160" w:hanging="180"/>
+      </w:pPr>
+    </w:lvl>
+    <w:lvl w:ilvl="3" w:tplc="0409000F" w:tentative="1">
+      <w:start w:val="1"/>
+      <w:numFmt w:val="decimal"/>
+      <w:lvlText w:val="%4."/>
+      <w:lvlJc w:val="left"/>
+      <w:pPr>
+        <w:ind w:left="2880" w:hanging="360"/>
+      </w:pPr>
+    </w:lvl>
+    <w:lvl w:ilvl="4" w:tplc="04090019" w:tentative="1">
+      <w:start w:val="1"/>
+      <w:numFmt w:val="lowerLetter"/>
+      <w:lvlText w:val="%5."/>
+      <w:lvlJc w:val="left"/>
+      <w:pPr>
+        <w:ind w:left="3600" w:hanging="360"/>
+      </w:pPr>
+    </w:lvl>
+    <w:lvl w:ilvl="5" w:tplc="0409001B" w:tentative="1">
+      <w:start w:val="1"/>
+      <w:numFmt w:val="lowerRoman"/>
+      <w:lvlText w:val="%6."/>
+      <w:lvlJc w:val="right"/>
+      <w:pPr>
+        <w:ind w:left="4320" w:hanging="180"/>
+      </w:pPr>
+    </w:lvl>
+    <w:lvl w:ilvl="6" w:tplc="0409000F" w:tentative="1">
+      <w:start w:val="1"/>
+      <w:numFmt w:val="decimal"/>
+      <w:lvlText w:val="%7."/>
+      <w:lvlJc w:val="left"/>
+      <w:pPr>
+        <w:ind w:left="5040" w:hanging="360"/>
+      </w:pPr>
+    </w:lvl>
+    <w:lvl w:ilvl="7" w:tplc="04090019" w:tentative="1">
+      <w:start w:val="1"/>
+      <w:numFmt w:val="lowerLetter"/>
+      <w:lvlText w:val="%8."/>
+      <w:lvlJc w:val="left"/>
+      <w:pPr>
+        <w:ind w:left="5760" w:hanging="360"/>
+      </w:pPr>
+    </w:lvl>
+    <w:lvl w:ilvl="8" w:tplc="0409001B" w:tentative="1">
+      <w:start w:val="1"/>
+      <w:numFmt w:val="lowerRoman"/>
+      <w:lvlText w:val="%9."/>
+      <w:lvlJc w:val="right"/>
+      <w:pPr>
+        <w:ind w:left="6480" w:hanging="180"/>
+      </w:pPr>
+    </w:lvl>
+  </w:abstractNum>
+  <w:abstractNum w:abstractNumId="9" w15:restartNumberingAfterBreak="0">
     <w:nsid w:val="1AFC5CA1"/>
     <w:multiLevelType w:val="multilevel"/>
     <w:tmpl w:val="C50621D0"/>
@@ -8890,7 +9399,418 @@
       </w:pPr>
     </w:lvl>
   </w:abstractNum>
-  <w:abstractNum w:abstractNumId="9" w15:restartNumberingAfterBreak="0">
+  <w:abstractNum w:abstractNumId="10" w15:restartNumberingAfterBreak="0">
+    <w:nsid w:val="23C914AA"/>
+    <w:multiLevelType w:val="multilevel"/>
+    <w:tmpl w:val="CFD2311A"/>
+    <w:lvl w:ilvl="0">
+      <w:start w:val="1"/>
+      <w:numFmt w:val="bullet"/>
+      <w:lvlText w:val=""/>
+      <w:lvlJc w:val="left"/>
+      <w:pPr>
+        <w:tabs>
+          <w:tab w:val="num" w:pos="720"/>
+        </w:tabs>
+        <w:ind w:left="720" w:hanging="360"/>
+      </w:pPr>
+      <w:rPr>
+        <w:rFonts w:ascii="Symbol" w:hAnsi="Symbol" w:hint="default"/>
+        <w:sz w:val="20"/>
+      </w:rPr>
+    </w:lvl>
+    <w:lvl w:ilvl="1" w:tentative="1">
+      <w:start w:val="1"/>
+      <w:numFmt w:val="bullet"/>
+      <w:lvlText w:val="o"/>
+      <w:lvlJc w:val="left"/>
+      <w:pPr>
+        <w:tabs>
+          <w:tab w:val="num" w:pos="1440"/>
+        </w:tabs>
+        <w:ind w:left="1440" w:hanging="360"/>
+      </w:pPr>
+      <w:rPr>
+        <w:rFonts w:ascii="Courier New" w:hAnsi="Courier New" w:hint="default"/>
+        <w:sz w:val="20"/>
+      </w:rPr>
+    </w:lvl>
+    <w:lvl w:ilvl="2" w:tentative="1">
+      <w:start w:val="1"/>
+      <w:numFmt w:val="bullet"/>
+      <w:lvlText w:val=""/>
+      <w:lvlJc w:val="left"/>
+      <w:pPr>
+        <w:tabs>
+          <w:tab w:val="num" w:pos="2160"/>
+        </w:tabs>
+        <w:ind w:left="2160" w:hanging="360"/>
+      </w:pPr>
+      <w:rPr>
+        <w:rFonts w:ascii="Wingdings" w:hAnsi="Wingdings" w:hint="default"/>
+        <w:sz w:val="20"/>
+      </w:rPr>
+    </w:lvl>
+    <w:lvl w:ilvl="3" w:tentative="1">
+      <w:start w:val="1"/>
+      <w:numFmt w:val="bullet"/>
+      <w:lvlText w:val=""/>
+      <w:lvlJc w:val="left"/>
+      <w:pPr>
+        <w:tabs>
+          <w:tab w:val="num" w:pos="2880"/>
+        </w:tabs>
+        <w:ind w:left="2880" w:hanging="360"/>
+      </w:pPr>
+      <w:rPr>
+        <w:rFonts w:ascii="Wingdings" w:hAnsi="Wingdings" w:hint="default"/>
+        <w:sz w:val="20"/>
+      </w:rPr>
+    </w:lvl>
+    <w:lvl w:ilvl="4" w:tentative="1">
+      <w:start w:val="1"/>
+      <w:numFmt w:val="bullet"/>
+      <w:lvlText w:val=""/>
+      <w:lvlJc w:val="left"/>
+      <w:pPr>
+        <w:tabs>
+          <w:tab w:val="num" w:pos="3600"/>
+        </w:tabs>
+        <w:ind w:left="3600" w:hanging="360"/>
+      </w:pPr>
+      <w:rPr>
+        <w:rFonts w:ascii="Wingdings" w:hAnsi="Wingdings" w:hint="default"/>
+        <w:sz w:val="20"/>
+      </w:rPr>
+    </w:lvl>
+    <w:lvl w:ilvl="5" w:tentative="1">
+      <w:start w:val="1"/>
+      <w:numFmt w:val="bullet"/>
+      <w:lvlText w:val=""/>
+      <w:lvlJc w:val="left"/>
+      <w:pPr>
+        <w:tabs>
+          <w:tab w:val="num" w:pos="4320"/>
+        </w:tabs>
+        <w:ind w:left="4320" w:hanging="360"/>
+      </w:pPr>
+      <w:rPr>
+        <w:rFonts w:ascii="Wingdings" w:hAnsi="Wingdings" w:hint="default"/>
+        <w:sz w:val="20"/>
+      </w:rPr>
+    </w:lvl>
+    <w:lvl w:ilvl="6" w:tentative="1">
+      <w:start w:val="1"/>
+      <w:numFmt w:val="bullet"/>
+      <w:lvlText w:val=""/>
+      <w:lvlJc w:val="left"/>
+      <w:pPr>
+        <w:tabs>
+          <w:tab w:val="num" w:pos="5040"/>
+        </w:tabs>
+        <w:ind w:left="5040" w:hanging="360"/>
+      </w:pPr>
+      <w:rPr>
+        <w:rFonts w:ascii="Wingdings" w:hAnsi="Wingdings" w:hint="default"/>
+        <w:sz w:val="20"/>
+      </w:rPr>
+    </w:lvl>
+    <w:lvl w:ilvl="7" w:tentative="1">
+      <w:start w:val="1"/>
+      <w:numFmt w:val="bullet"/>
+      <w:lvlText w:val=""/>
+      <w:lvlJc w:val="left"/>
+      <w:pPr>
+        <w:tabs>
+          <w:tab w:val="num" w:pos="5760"/>
+        </w:tabs>
+        <w:ind w:left="5760" w:hanging="360"/>
+      </w:pPr>
+      <w:rPr>
+        <w:rFonts w:ascii="Wingdings" w:hAnsi="Wingdings" w:hint="default"/>
+        <w:sz w:val="20"/>
+      </w:rPr>
+    </w:lvl>
+    <w:lvl w:ilvl="8" w:tentative="1">
+      <w:start w:val="1"/>
+      <w:numFmt w:val="bullet"/>
+      <w:lvlText w:val=""/>
+      <w:lvlJc w:val="left"/>
+      <w:pPr>
+        <w:tabs>
+          <w:tab w:val="num" w:pos="6480"/>
+        </w:tabs>
+        <w:ind w:left="6480" w:hanging="360"/>
+      </w:pPr>
+      <w:rPr>
+        <w:rFonts w:ascii="Wingdings" w:hAnsi="Wingdings" w:hint="default"/>
+        <w:sz w:val="20"/>
+      </w:rPr>
+    </w:lvl>
+  </w:abstractNum>
+  <w:abstractNum w:abstractNumId="11" w15:restartNumberingAfterBreak="0">
+    <w:nsid w:val="25556280"/>
+    <w:multiLevelType w:val="hybridMultilevel"/>
+    <w:tmpl w:val="1B46AA38"/>
+    <w:lvl w:ilvl="0" w:tplc="04090001">
+      <w:start w:val="1"/>
+      <w:numFmt w:val="bullet"/>
+      <w:lvlText w:val=""/>
+      <w:lvlJc w:val="left"/>
+      <w:pPr>
+        <w:ind w:left="720" w:hanging="360"/>
+      </w:pPr>
+      <w:rPr>
+        <w:rFonts w:ascii="Symbol" w:hAnsi="Symbol" w:hint="default"/>
+      </w:rPr>
+    </w:lvl>
+    <w:lvl w:ilvl="1" w:tplc="04090003" w:tentative="1">
+      <w:start w:val="1"/>
+      <w:numFmt w:val="bullet"/>
+      <w:lvlText w:val="o"/>
+      <w:lvlJc w:val="left"/>
+      <w:pPr>
+        <w:ind w:left="1440" w:hanging="360"/>
+      </w:pPr>
+      <w:rPr>
+        <w:rFonts w:ascii="Courier New" w:hAnsi="Courier New" w:cs="Courier New" w:hint="default"/>
+      </w:rPr>
+    </w:lvl>
+    <w:lvl w:ilvl="2" w:tplc="04090005" w:tentative="1">
+      <w:start w:val="1"/>
+      <w:numFmt w:val="bullet"/>
+      <w:lvlText w:val=""/>
+      <w:lvlJc w:val="left"/>
+      <w:pPr>
+        <w:ind w:left="2160" w:hanging="360"/>
+      </w:pPr>
+      <w:rPr>
+        <w:rFonts w:ascii="Wingdings" w:hAnsi="Wingdings" w:hint="default"/>
+      </w:rPr>
+    </w:lvl>
+    <w:lvl w:ilvl="3" w:tplc="04090001" w:tentative="1">
+      <w:start w:val="1"/>
+      <w:numFmt w:val="bullet"/>
+      <w:lvlText w:val=""/>
+      <w:lvlJc w:val="left"/>
+      <w:pPr>
+        <w:ind w:left="2880" w:hanging="360"/>
+      </w:pPr>
+      <w:rPr>
+        <w:rFonts w:ascii="Symbol" w:hAnsi="Symbol" w:hint="default"/>
+      </w:rPr>
+    </w:lvl>
+    <w:lvl w:ilvl="4" w:tplc="04090003" w:tentative="1">
+      <w:start w:val="1"/>
+      <w:numFmt w:val="bullet"/>
+      <w:lvlText w:val="o"/>
+      <w:lvlJc w:val="left"/>
+      <w:pPr>
+        <w:ind w:left="3600" w:hanging="360"/>
+      </w:pPr>
+      <w:rPr>
+        <w:rFonts w:ascii="Courier New" w:hAnsi="Courier New" w:cs="Courier New" w:hint="default"/>
+      </w:rPr>
+    </w:lvl>
+    <w:lvl w:ilvl="5" w:tplc="04090005" w:tentative="1">
+      <w:start w:val="1"/>
+      <w:numFmt w:val="bullet"/>
+      <w:lvlText w:val=""/>
+      <w:lvlJc w:val="left"/>
+      <w:pPr>
+        <w:ind w:left="4320" w:hanging="360"/>
+      </w:pPr>
+      <w:rPr>
+        <w:rFonts w:ascii="Wingdings" w:hAnsi="Wingdings" w:hint="default"/>
+      </w:rPr>
+    </w:lvl>
+    <w:lvl w:ilvl="6" w:tplc="04090001" w:tentative="1">
+      <w:start w:val="1"/>
+      <w:numFmt w:val="bullet"/>
+      <w:lvlText w:val=""/>
+      <w:lvlJc w:val="left"/>
+      <w:pPr>
+        <w:ind w:left="5040" w:hanging="360"/>
+      </w:pPr>
+      <w:rPr>
+        <w:rFonts w:ascii="Symbol" w:hAnsi="Symbol" w:hint="default"/>
+      </w:rPr>
+    </w:lvl>
+    <w:lvl w:ilvl="7" w:tplc="04090003" w:tentative="1">
+      <w:start w:val="1"/>
+      <w:numFmt w:val="bullet"/>
+      <w:lvlText w:val="o"/>
+      <w:lvlJc w:val="left"/>
+      <w:pPr>
+        <w:ind w:left="5760" w:hanging="360"/>
+      </w:pPr>
+      <w:rPr>
+        <w:rFonts w:ascii="Courier New" w:hAnsi="Courier New" w:cs="Courier New" w:hint="default"/>
+      </w:rPr>
+    </w:lvl>
+    <w:lvl w:ilvl="8" w:tplc="04090005" w:tentative="1">
+      <w:start w:val="1"/>
+      <w:numFmt w:val="bullet"/>
+      <w:lvlText w:val=""/>
+      <w:lvlJc w:val="left"/>
+      <w:pPr>
+        <w:ind w:left="6480" w:hanging="360"/>
+      </w:pPr>
+      <w:rPr>
+        <w:rFonts w:ascii="Wingdings" w:hAnsi="Wingdings" w:hint="default"/>
+      </w:rPr>
+    </w:lvl>
+  </w:abstractNum>
+  <w:abstractNum w:abstractNumId="12" w15:restartNumberingAfterBreak="0">
+    <w:nsid w:val="2560067F"/>
+    <w:multiLevelType w:val="multilevel"/>
+    <w:tmpl w:val="B0C4D2A8"/>
+    <w:lvl w:ilvl="0">
+      <w:start w:val="1"/>
+      <w:numFmt w:val="bullet"/>
+      <w:lvlText w:val=""/>
+      <w:lvlJc w:val="left"/>
+      <w:pPr>
+        <w:tabs>
+          <w:tab w:val="num" w:pos="720"/>
+        </w:tabs>
+        <w:ind w:left="720" w:hanging="360"/>
+      </w:pPr>
+      <w:rPr>
+        <w:rFonts w:ascii="Symbol" w:hAnsi="Symbol" w:hint="default"/>
+        <w:sz w:val="20"/>
+      </w:rPr>
+    </w:lvl>
+    <w:lvl w:ilvl="1">
+      <w:start w:val="1"/>
+      <w:numFmt w:val="bullet"/>
+      <w:lvlText w:val="o"/>
+      <w:lvlJc w:val="left"/>
+      <w:pPr>
+        <w:tabs>
+          <w:tab w:val="num" w:pos="1440"/>
+        </w:tabs>
+        <w:ind w:left="1440" w:hanging="360"/>
+      </w:pPr>
+      <w:rPr>
+        <w:rFonts w:ascii="Courier New" w:hAnsi="Courier New" w:hint="default"/>
+        <w:sz w:val="20"/>
+      </w:rPr>
+    </w:lvl>
+    <w:lvl w:ilvl="2">
+      <w:start w:val="1"/>
+      <w:numFmt w:val="bullet"/>
+      <w:lvlText w:val=""/>
+      <w:lvlJc w:val="left"/>
+      <w:pPr>
+        <w:tabs>
+          <w:tab w:val="num" w:pos="2160"/>
+        </w:tabs>
+        <w:ind w:left="2160" w:hanging="360"/>
+      </w:pPr>
+      <w:rPr>
+        <w:rFonts w:ascii="Wingdings" w:hAnsi="Wingdings" w:hint="default"/>
+        <w:sz w:val="20"/>
+      </w:rPr>
+    </w:lvl>
+    <w:lvl w:ilvl="3" w:tentative="1">
+      <w:start w:val="1"/>
+      <w:numFmt w:val="bullet"/>
+      <w:lvlText w:val=""/>
+      <w:lvlJc w:val="left"/>
+      <w:pPr>
+        <w:tabs>
+          <w:tab w:val="num" w:pos="2880"/>
+        </w:tabs>
+        <w:ind w:left="2880" w:hanging="360"/>
+      </w:pPr>
+      <w:rPr>
+        <w:rFonts w:ascii="Wingdings" w:hAnsi="Wingdings" w:hint="default"/>
+        <w:sz w:val="20"/>
+      </w:rPr>
+    </w:lvl>
+    <w:lvl w:ilvl="4" w:tentative="1">
+      <w:start w:val="1"/>
+      <w:numFmt w:val="bullet"/>
+      <w:lvlText w:val=""/>
+      <w:lvlJc w:val="left"/>
+      <w:pPr>
+        <w:tabs>
+          <w:tab w:val="num" w:pos="3600"/>
+        </w:tabs>
+        <w:ind w:left="3600" w:hanging="360"/>
+      </w:pPr>
+      <w:rPr>
+        <w:rFonts w:ascii="Wingdings" w:hAnsi="Wingdings" w:hint="default"/>
+        <w:sz w:val="20"/>
+      </w:rPr>
+    </w:lvl>
+    <w:lvl w:ilvl="5" w:tentative="1">
+      <w:start w:val="1"/>
+      <w:numFmt w:val="bullet"/>
+      <w:lvlText w:val=""/>
+      <w:lvlJc w:val="left"/>
+      <w:pPr>
+        <w:tabs>
+          <w:tab w:val="num" w:pos="4320"/>
+        </w:tabs>
+        <w:ind w:left="4320" w:hanging="360"/>
+      </w:pPr>
+      <w:rPr>
+        <w:rFonts w:ascii="Wingdings" w:hAnsi="Wingdings" w:hint="default"/>
+        <w:sz w:val="20"/>
+      </w:rPr>
+    </w:lvl>
+    <w:lvl w:ilvl="6" w:tentative="1">
+      <w:start w:val="1"/>
+      <w:numFmt w:val="bullet"/>
+      <w:lvlText w:val=""/>
+      <w:lvlJc w:val="left"/>
+      <w:pPr>
+        <w:tabs>
+          <w:tab w:val="num" w:pos="5040"/>
+        </w:tabs>
+        <w:ind w:left="5040" w:hanging="360"/>
+      </w:pPr>
+      <w:rPr>
+        <w:rFonts w:ascii="Wingdings" w:hAnsi="Wingdings" w:hint="default"/>
+        <w:sz w:val="20"/>
+      </w:rPr>
+    </w:lvl>
+    <w:lvl w:ilvl="7" w:tentative="1">
+      <w:start w:val="1"/>
+      <w:numFmt w:val="bullet"/>
+      <w:lvlText w:val=""/>
+      <w:lvlJc w:val="left"/>
+      <w:pPr>
+        <w:tabs>
+          <w:tab w:val="num" w:pos="5760"/>
+        </w:tabs>
+        <w:ind w:left="5760" w:hanging="360"/>
+      </w:pPr>
+      <w:rPr>
+        <w:rFonts w:ascii="Wingdings" w:hAnsi="Wingdings" w:hint="default"/>
+        <w:sz w:val="20"/>
+      </w:rPr>
+    </w:lvl>
+    <w:lvl w:ilvl="8" w:tentative="1">
+      <w:start w:val="1"/>
+      <w:numFmt w:val="bullet"/>
+      <w:lvlText w:val=""/>
+      <w:lvlJc w:val="left"/>
+      <w:pPr>
+        <w:tabs>
+          <w:tab w:val="num" w:pos="6480"/>
+        </w:tabs>
+        <w:ind w:left="6480" w:hanging="360"/>
+      </w:pPr>
+      <w:rPr>
+        <w:rFonts w:ascii="Wingdings" w:hAnsi="Wingdings" w:hint="default"/>
+        <w:sz w:val="20"/>
+      </w:rPr>
+    </w:lvl>
+  </w:abstractNum>
+  <w:abstractNum w:abstractNumId="13" w15:restartNumberingAfterBreak="0">
     <w:nsid w:val="270D4AE6"/>
     <w:multiLevelType w:val="multilevel"/>
     <w:tmpl w:val="4EA0A02C"/>
@@ -9039,7 +9959,7 @@
       </w:rPr>
     </w:lvl>
   </w:abstractNum>
-  <w:abstractNum w:abstractNumId="10" w15:restartNumberingAfterBreak="0">
+  <w:abstractNum w:abstractNumId="14" w15:restartNumberingAfterBreak="0">
     <w:nsid w:val="344F0876"/>
     <w:multiLevelType w:val="multilevel"/>
     <w:tmpl w:val="74F68C58"/>
@@ -9152,7 +10072,7 @@
       </w:pPr>
     </w:lvl>
   </w:abstractNum>
-  <w:abstractNum w:abstractNumId="11" w15:restartNumberingAfterBreak="0">
+  <w:abstractNum w:abstractNumId="15" w15:restartNumberingAfterBreak="0">
     <w:nsid w:val="358F7BE7"/>
     <w:multiLevelType w:val="multilevel"/>
     <w:tmpl w:val="5128C748"/>
@@ -9265,7 +10185,7 @@
       </w:pPr>
     </w:lvl>
   </w:abstractNum>
-  <w:abstractNum w:abstractNumId="12" w15:restartNumberingAfterBreak="0">
+  <w:abstractNum w:abstractNumId="16" w15:restartNumberingAfterBreak="0">
     <w:nsid w:val="3B8D6172"/>
     <w:multiLevelType w:val="multilevel"/>
     <w:tmpl w:val="39F614F4"/>
@@ -9414,7 +10334,7 @@
       </w:rPr>
     </w:lvl>
   </w:abstractNum>
-  <w:abstractNum w:abstractNumId="13" w15:restartNumberingAfterBreak="0">
+  <w:abstractNum w:abstractNumId="17" w15:restartNumberingAfterBreak="0">
     <w:nsid w:val="3BC35DA2"/>
     <w:multiLevelType w:val="multilevel"/>
     <w:tmpl w:val="B7969E9A"/>
@@ -9527,7 +10447,7 @@
       </w:pPr>
     </w:lvl>
   </w:abstractNum>
-  <w:abstractNum w:abstractNumId="14" w15:restartNumberingAfterBreak="0">
+  <w:abstractNum w:abstractNumId="18" w15:restartNumberingAfterBreak="0">
     <w:nsid w:val="42AE4AF0"/>
     <w:multiLevelType w:val="hybridMultilevel"/>
     <w:tmpl w:val="7AAA3098"/>
@@ -9613,7 +10533,7 @@
       </w:pPr>
     </w:lvl>
   </w:abstractNum>
-  <w:abstractNum w:abstractNumId="15" w15:restartNumberingAfterBreak="0">
+  <w:abstractNum w:abstractNumId="19" w15:restartNumberingAfterBreak="0">
     <w:nsid w:val="45CB3776"/>
     <w:multiLevelType w:val="multilevel"/>
     <w:tmpl w:val="C136C6B4"/>
@@ -9762,7 +10682,7 @@
       </w:rPr>
     </w:lvl>
   </w:abstractNum>
-  <w:abstractNum w:abstractNumId="16" w15:restartNumberingAfterBreak="0">
+  <w:abstractNum w:abstractNumId="20" w15:restartNumberingAfterBreak="0">
     <w:nsid w:val="498362DF"/>
     <w:multiLevelType w:val="multilevel"/>
     <w:tmpl w:val="A88EC69E"/>
@@ -9911,7 +10831,7 @@
       </w:rPr>
     </w:lvl>
   </w:abstractNum>
-  <w:abstractNum w:abstractNumId="17" w15:restartNumberingAfterBreak="0">
+  <w:abstractNum w:abstractNumId="21" w15:restartNumberingAfterBreak="0">
     <w:nsid w:val="532A3D35"/>
     <w:multiLevelType w:val="multilevel"/>
     <w:tmpl w:val="B3BA64AA"/>
@@ -10060,7 +10980,7 @@
       </w:rPr>
     </w:lvl>
   </w:abstractNum>
-  <w:abstractNum w:abstractNumId="18" w15:restartNumberingAfterBreak="0">
+  <w:abstractNum w:abstractNumId="22" w15:restartNumberingAfterBreak="0">
     <w:nsid w:val="55D80A06"/>
     <w:multiLevelType w:val="hybridMultilevel"/>
     <w:tmpl w:val="204ED8A2"/>
@@ -10146,7 +11066,7 @@
       </w:pPr>
     </w:lvl>
   </w:abstractNum>
-  <w:abstractNum w:abstractNumId="19" w15:restartNumberingAfterBreak="0">
+  <w:abstractNum w:abstractNumId="23" w15:restartNumberingAfterBreak="0">
     <w:nsid w:val="5E6D489F"/>
     <w:multiLevelType w:val="multilevel"/>
     <w:tmpl w:val="669A9544"/>
@@ -10295,7 +11215,7 @@
       </w:rPr>
     </w:lvl>
   </w:abstractNum>
-  <w:abstractNum w:abstractNumId="20" w15:restartNumberingAfterBreak="0">
+  <w:abstractNum w:abstractNumId="24" w15:restartNumberingAfterBreak="0">
     <w:nsid w:val="64F43DC7"/>
     <w:multiLevelType w:val="multilevel"/>
     <w:tmpl w:val="6630B6BA"/>
@@ -10408,7 +11328,305 @@
       </w:pPr>
     </w:lvl>
   </w:abstractNum>
-  <w:abstractNum w:abstractNumId="21" w15:restartNumberingAfterBreak="0">
+  <w:abstractNum w:abstractNumId="25" w15:restartNumberingAfterBreak="0">
+    <w:nsid w:val="68F252D6"/>
+    <w:multiLevelType w:val="multilevel"/>
+    <w:tmpl w:val="653C1FCE"/>
+    <w:lvl w:ilvl="0">
+      <w:start w:val="1"/>
+      <w:numFmt w:val="bullet"/>
+      <w:lvlText w:val=""/>
+      <w:lvlJc w:val="left"/>
+      <w:pPr>
+        <w:tabs>
+          <w:tab w:val="num" w:pos="720"/>
+        </w:tabs>
+        <w:ind w:left="720" w:hanging="360"/>
+      </w:pPr>
+      <w:rPr>
+        <w:rFonts w:ascii="Symbol" w:hAnsi="Symbol" w:hint="default"/>
+        <w:sz w:val="20"/>
+      </w:rPr>
+    </w:lvl>
+    <w:lvl w:ilvl="1" w:tentative="1">
+      <w:start w:val="1"/>
+      <w:numFmt w:val="bullet"/>
+      <w:lvlText w:val="o"/>
+      <w:lvlJc w:val="left"/>
+      <w:pPr>
+        <w:tabs>
+          <w:tab w:val="num" w:pos="1440"/>
+        </w:tabs>
+        <w:ind w:left="1440" w:hanging="360"/>
+      </w:pPr>
+      <w:rPr>
+        <w:rFonts w:ascii="Courier New" w:hAnsi="Courier New" w:hint="default"/>
+        <w:sz w:val="20"/>
+      </w:rPr>
+    </w:lvl>
+    <w:lvl w:ilvl="2" w:tentative="1">
+      <w:start w:val="1"/>
+      <w:numFmt w:val="bullet"/>
+      <w:lvlText w:val=""/>
+      <w:lvlJc w:val="left"/>
+      <w:pPr>
+        <w:tabs>
+          <w:tab w:val="num" w:pos="2160"/>
+        </w:tabs>
+        <w:ind w:left="2160" w:hanging="360"/>
+      </w:pPr>
+      <w:rPr>
+        <w:rFonts w:ascii="Wingdings" w:hAnsi="Wingdings" w:hint="default"/>
+        <w:sz w:val="20"/>
+      </w:rPr>
+    </w:lvl>
+    <w:lvl w:ilvl="3" w:tentative="1">
+      <w:start w:val="1"/>
+      <w:numFmt w:val="bullet"/>
+      <w:lvlText w:val=""/>
+      <w:lvlJc w:val="left"/>
+      <w:pPr>
+        <w:tabs>
+          <w:tab w:val="num" w:pos="2880"/>
+        </w:tabs>
+        <w:ind w:left="2880" w:hanging="360"/>
+      </w:pPr>
+      <w:rPr>
+        <w:rFonts w:ascii="Wingdings" w:hAnsi="Wingdings" w:hint="default"/>
+        <w:sz w:val="20"/>
+      </w:rPr>
+    </w:lvl>
+    <w:lvl w:ilvl="4" w:tentative="1">
+      <w:start w:val="1"/>
+      <w:numFmt w:val="bullet"/>
+      <w:lvlText w:val=""/>
+      <w:lvlJc w:val="left"/>
+      <w:pPr>
+        <w:tabs>
+          <w:tab w:val="num" w:pos="3600"/>
+        </w:tabs>
+        <w:ind w:left="3600" w:hanging="360"/>
+      </w:pPr>
+      <w:rPr>
+        <w:rFonts w:ascii="Wingdings" w:hAnsi="Wingdings" w:hint="default"/>
+        <w:sz w:val="20"/>
+      </w:rPr>
+    </w:lvl>
+    <w:lvl w:ilvl="5" w:tentative="1">
+      <w:start w:val="1"/>
+      <w:numFmt w:val="bullet"/>
+      <w:lvlText w:val=""/>
+      <w:lvlJc w:val="left"/>
+      <w:pPr>
+        <w:tabs>
+          <w:tab w:val="num" w:pos="4320"/>
+        </w:tabs>
+        <w:ind w:left="4320" w:hanging="360"/>
+      </w:pPr>
+      <w:rPr>
+        <w:rFonts w:ascii="Wingdings" w:hAnsi="Wingdings" w:hint="default"/>
+        <w:sz w:val="20"/>
+      </w:rPr>
+    </w:lvl>
+    <w:lvl w:ilvl="6" w:tentative="1">
+      <w:start w:val="1"/>
+      <w:numFmt w:val="bullet"/>
+      <w:lvlText w:val=""/>
+      <w:lvlJc w:val="left"/>
+      <w:pPr>
+        <w:tabs>
+          <w:tab w:val="num" w:pos="5040"/>
+        </w:tabs>
+        <w:ind w:left="5040" w:hanging="360"/>
+      </w:pPr>
+      <w:rPr>
+        <w:rFonts w:ascii="Wingdings" w:hAnsi="Wingdings" w:hint="default"/>
+        <w:sz w:val="20"/>
+      </w:rPr>
+    </w:lvl>
+    <w:lvl w:ilvl="7" w:tentative="1">
+      <w:start w:val="1"/>
+      <w:numFmt w:val="bullet"/>
+      <w:lvlText w:val=""/>
+      <w:lvlJc w:val="left"/>
+      <w:pPr>
+        <w:tabs>
+          <w:tab w:val="num" w:pos="5760"/>
+        </w:tabs>
+        <w:ind w:left="5760" w:hanging="360"/>
+      </w:pPr>
+      <w:rPr>
+        <w:rFonts w:ascii="Wingdings" w:hAnsi="Wingdings" w:hint="default"/>
+        <w:sz w:val="20"/>
+      </w:rPr>
+    </w:lvl>
+    <w:lvl w:ilvl="8" w:tentative="1">
+      <w:start w:val="1"/>
+      <w:numFmt w:val="bullet"/>
+      <w:lvlText w:val=""/>
+      <w:lvlJc w:val="left"/>
+      <w:pPr>
+        <w:tabs>
+          <w:tab w:val="num" w:pos="6480"/>
+        </w:tabs>
+        <w:ind w:left="6480" w:hanging="360"/>
+      </w:pPr>
+      <w:rPr>
+        <w:rFonts w:ascii="Wingdings" w:hAnsi="Wingdings" w:hint="default"/>
+        <w:sz w:val="20"/>
+      </w:rPr>
+    </w:lvl>
+  </w:abstractNum>
+  <w:abstractNum w:abstractNumId="26" w15:restartNumberingAfterBreak="0">
+    <w:nsid w:val="6DDF5882"/>
+    <w:multiLevelType w:val="multilevel"/>
+    <w:tmpl w:val="93969050"/>
+    <w:lvl w:ilvl="0">
+      <w:start w:val="1"/>
+      <w:numFmt w:val="bullet"/>
+      <w:lvlText w:val=""/>
+      <w:lvlJc w:val="left"/>
+      <w:pPr>
+        <w:tabs>
+          <w:tab w:val="num" w:pos="720"/>
+        </w:tabs>
+        <w:ind w:left="720" w:hanging="360"/>
+      </w:pPr>
+      <w:rPr>
+        <w:rFonts w:ascii="Symbol" w:hAnsi="Symbol" w:hint="default"/>
+        <w:sz w:val="20"/>
+      </w:rPr>
+    </w:lvl>
+    <w:lvl w:ilvl="1" w:tentative="1">
+      <w:start w:val="1"/>
+      <w:numFmt w:val="bullet"/>
+      <w:lvlText w:val="o"/>
+      <w:lvlJc w:val="left"/>
+      <w:pPr>
+        <w:tabs>
+          <w:tab w:val="num" w:pos="1440"/>
+        </w:tabs>
+        <w:ind w:left="1440" w:hanging="360"/>
+      </w:pPr>
+      <w:rPr>
+        <w:rFonts w:ascii="Courier New" w:hAnsi="Courier New" w:hint="default"/>
+        <w:sz w:val="20"/>
+      </w:rPr>
+    </w:lvl>
+    <w:lvl w:ilvl="2" w:tentative="1">
+      <w:start w:val="1"/>
+      <w:numFmt w:val="bullet"/>
+      <w:lvlText w:val=""/>
+      <w:lvlJc w:val="left"/>
+      <w:pPr>
+        <w:tabs>
+          <w:tab w:val="num" w:pos="2160"/>
+        </w:tabs>
+        <w:ind w:left="2160" w:hanging="360"/>
+      </w:pPr>
+      <w:rPr>
+        <w:rFonts w:ascii="Wingdings" w:hAnsi="Wingdings" w:hint="default"/>
+        <w:sz w:val="20"/>
+      </w:rPr>
+    </w:lvl>
+    <w:lvl w:ilvl="3" w:tentative="1">
+      <w:start w:val="1"/>
+      <w:numFmt w:val="bullet"/>
+      <w:lvlText w:val=""/>
+      <w:lvlJc w:val="left"/>
+      <w:pPr>
+        <w:tabs>
+          <w:tab w:val="num" w:pos="2880"/>
+        </w:tabs>
+        <w:ind w:left="2880" w:hanging="360"/>
+      </w:pPr>
+      <w:rPr>
+        <w:rFonts w:ascii="Wingdings" w:hAnsi="Wingdings" w:hint="default"/>
+        <w:sz w:val="20"/>
+      </w:rPr>
+    </w:lvl>
+    <w:lvl w:ilvl="4" w:tentative="1">
+      <w:start w:val="1"/>
+      <w:numFmt w:val="bullet"/>
+      <w:lvlText w:val=""/>
+      <w:lvlJc w:val="left"/>
+      <w:pPr>
+        <w:tabs>
+          <w:tab w:val="num" w:pos="3600"/>
+        </w:tabs>
+        <w:ind w:left="3600" w:hanging="360"/>
+      </w:pPr>
+      <w:rPr>
+        <w:rFonts w:ascii="Wingdings" w:hAnsi="Wingdings" w:hint="default"/>
+        <w:sz w:val="20"/>
+      </w:rPr>
+    </w:lvl>
+    <w:lvl w:ilvl="5" w:tentative="1">
+      <w:start w:val="1"/>
+      <w:numFmt w:val="bullet"/>
+      <w:lvlText w:val=""/>
+      <w:lvlJc w:val="left"/>
+      <w:pPr>
+        <w:tabs>
+          <w:tab w:val="num" w:pos="4320"/>
+        </w:tabs>
+        <w:ind w:left="4320" w:hanging="360"/>
+      </w:pPr>
+      <w:rPr>
+        <w:rFonts w:ascii="Wingdings" w:hAnsi="Wingdings" w:hint="default"/>
+        <w:sz w:val="20"/>
+      </w:rPr>
+    </w:lvl>
+    <w:lvl w:ilvl="6" w:tentative="1">
+      <w:start w:val="1"/>
+      <w:numFmt w:val="bullet"/>
+      <w:lvlText w:val=""/>
+      <w:lvlJc w:val="left"/>
+      <w:pPr>
+        <w:tabs>
+          <w:tab w:val="num" w:pos="5040"/>
+        </w:tabs>
+        <w:ind w:left="5040" w:hanging="360"/>
+      </w:pPr>
+      <w:rPr>
+        <w:rFonts w:ascii="Wingdings" w:hAnsi="Wingdings" w:hint="default"/>
+        <w:sz w:val="20"/>
+      </w:rPr>
+    </w:lvl>
+    <w:lvl w:ilvl="7" w:tentative="1">
+      <w:start w:val="1"/>
+      <w:numFmt w:val="bullet"/>
+      <w:lvlText w:val=""/>
+      <w:lvlJc w:val="left"/>
+      <w:pPr>
+        <w:tabs>
+          <w:tab w:val="num" w:pos="5760"/>
+        </w:tabs>
+        <w:ind w:left="5760" w:hanging="360"/>
+      </w:pPr>
+      <w:rPr>
+        <w:rFonts w:ascii="Wingdings" w:hAnsi="Wingdings" w:hint="default"/>
+        <w:sz w:val="20"/>
+      </w:rPr>
+    </w:lvl>
+    <w:lvl w:ilvl="8" w:tentative="1">
+      <w:start w:val="1"/>
+      <w:numFmt w:val="bullet"/>
+      <w:lvlText w:val=""/>
+      <w:lvlJc w:val="left"/>
+      <w:pPr>
+        <w:tabs>
+          <w:tab w:val="num" w:pos="6480"/>
+        </w:tabs>
+        <w:ind w:left="6480" w:hanging="360"/>
+      </w:pPr>
+      <w:rPr>
+        <w:rFonts w:ascii="Wingdings" w:hAnsi="Wingdings" w:hint="default"/>
+        <w:sz w:val="20"/>
+      </w:rPr>
+    </w:lvl>
+  </w:abstractNum>
+  <w:abstractNum w:abstractNumId="27" w15:restartNumberingAfterBreak="0">
     <w:nsid w:val="710655C4"/>
     <w:multiLevelType w:val="multilevel"/>
     <w:tmpl w:val="ED9890C8"/>
@@ -10557,7 +11775,7 @@
       </w:rPr>
     </w:lvl>
   </w:abstractNum>
-  <w:abstractNum w:abstractNumId="22" w15:restartNumberingAfterBreak="0">
+  <w:abstractNum w:abstractNumId="28" w15:restartNumberingAfterBreak="0">
     <w:nsid w:val="73BC444A"/>
     <w:multiLevelType w:val="multilevel"/>
     <w:tmpl w:val="FF506126"/>
@@ -10706,7 +11924,7 @@
       </w:rPr>
     </w:lvl>
   </w:abstractNum>
-  <w:abstractNum w:abstractNumId="23" w15:restartNumberingAfterBreak="0">
+  <w:abstractNum w:abstractNumId="29" w15:restartNumberingAfterBreak="0">
     <w:nsid w:val="7D6C5CB3"/>
     <w:multiLevelType w:val="multilevel"/>
     <w:tmpl w:val="1BE6A516"/>
@@ -10859,10 +12077,10 @@
     <w:abstractNumId w:val="1"/>
   </w:num>
   <w:num w:numId="2">
-    <w:abstractNumId w:val="23"/>
+    <w:abstractNumId w:val="29"/>
   </w:num>
   <w:num w:numId="3">
-    <w:abstractNumId w:val="19"/>
+    <w:abstractNumId w:val="23"/>
   </w:num>
   <w:num w:numId="4">
     <w:abstractNumId w:val="5"/>
@@ -10871,64 +12089,82 @@
     <w:abstractNumId w:val="0"/>
   </w:num>
   <w:num w:numId="6">
-    <w:abstractNumId w:val="12"/>
+    <w:abstractNumId w:val="16"/>
   </w:num>
   <w:num w:numId="7">
     <w:abstractNumId w:val="7"/>
   </w:num>
   <w:num w:numId="8">
-    <w:abstractNumId w:val="17"/>
+    <w:abstractNumId w:val="21"/>
   </w:num>
   <w:num w:numId="9">
-    <w:abstractNumId w:val="8"/>
+    <w:abstractNumId w:val="9"/>
   </w:num>
   <w:num w:numId="10">
     <w:abstractNumId w:val="6"/>
   </w:num>
   <w:num w:numId="11">
-    <w:abstractNumId w:val="10"/>
+    <w:abstractNumId w:val="14"/>
   </w:num>
   <w:num w:numId="12">
-    <w:abstractNumId w:val="13"/>
+    <w:abstractNumId w:val="17"/>
   </w:num>
   <w:num w:numId="13">
-    <w:abstractNumId w:val="20"/>
+    <w:abstractNumId w:val="24"/>
     <w:lvlOverride w:ilvl="0">
       <w:startOverride w:val="3"/>
     </w:lvlOverride>
   </w:num>
   <w:num w:numId="14">
-    <w:abstractNumId w:val="15"/>
+    <w:abstractNumId w:val="19"/>
   </w:num>
   <w:num w:numId="15">
     <w:abstractNumId w:val="4"/>
   </w:num>
   <w:num w:numId="16">
-    <w:abstractNumId w:val="11"/>
+    <w:abstractNumId w:val="15"/>
   </w:num>
   <w:num w:numId="17">
     <w:abstractNumId w:val="3"/>
   </w:num>
   <w:num w:numId="18">
-    <w:abstractNumId w:val="16"/>
+    <w:abstractNumId w:val="20"/>
   </w:num>
   <w:num w:numId="19">
-    <w:abstractNumId w:val="21"/>
+    <w:abstractNumId w:val="27"/>
   </w:num>
   <w:num w:numId="20">
-    <w:abstractNumId w:val="22"/>
+    <w:abstractNumId w:val="28"/>
   </w:num>
   <w:num w:numId="21">
-    <w:abstractNumId w:val="9"/>
+    <w:abstractNumId w:val="13"/>
   </w:num>
   <w:num w:numId="22">
     <w:abstractNumId w:val="2"/>
   </w:num>
   <w:num w:numId="23">
-    <w:abstractNumId w:val="14"/>
+    <w:abstractNumId w:val="18"/>
   </w:num>
   <w:num w:numId="24">
-    <w:abstractNumId w:val="18"/>
+    <w:abstractNumId w:val="22"/>
+  </w:num>
+  <w:num w:numId="25">
+    <w:abstractNumId w:val="8"/>
+  </w:num>
+  <w:num w:numId="26">
+    <w:abstractNumId w:val="12"/>
+  </w:num>
+  <w:num w:numId="27">
+    <w:abstractNumId w:val="26"/>
+  </w:num>
+  <w:num w:numId="28">
+    <w:abstractNumId w:val="25"/>
+  </w:num>
+  <w:num w:numId="29">
+    <w:abstractNumId w:val="10"/>
+  </w:num>
+  <w:num w:numId="30">
+    <w:abstractNumId w:val="11"/>
   </w:num>
 </w:numbering>
 </file>
@@ -11326,6 +12562,7 @@
   <w:style w:type="paragraph" w:default="1" w:styleId="Standard">
     <w:name w:val="Normal"/>
     <w:qFormat/>
+    <w:rsid w:val="001C0A96"/>
   </w:style>
   <w:style w:type="paragraph" w:styleId="berschrift1">
     <w:name w:val="heading 1"/>
@@ -11929,7 +13166,7 @@
 </file>
 
 <file path=customXml/itemProps1.xml><?xml version="1.0" encoding="utf-8"?>
-<ds:datastoreItem xmlns:ds="http://schemas.openxmlformats.org/officeDocument/2006/customXml" ds:itemID="{C761E3A7-E342-4CFF-BEE1-DCBE91EEBBF5}">
+<ds:datastoreItem xmlns:ds="http://schemas.openxmlformats.org/officeDocument/2006/customXml" ds:itemID="{E41FDD4E-DDB1-444E-B7A0-E535A9391BAC}">
   <ds:schemaRefs>
     <ds:schemaRef ds:uri="http://schemas.openxmlformats.org/officeDocument/2006/bibliography"/>
   </ds:schemaRefs>

</xml_diff>